<commit_message>
Edición de archivo de word Git y Github
</commit_message>
<xml_diff>
--- a/Cursos/Data science/1- Git y GitHub/Comandos git.docx
+++ b/Cursos/Data science/1- Git y GitHub/Comandos git.docx
@@ -5193,52 +5193,74 @@
         <w:tc>
           <w:tcPr>
             <w:cnfStyle w:val="001000000000" w:firstRow="0" w:lastRow="0" w:firstColumn="1" w:lastColumn="0" w:oddVBand="0" w:evenVBand="0" w:oddHBand="0" w:evenHBand="0" w:firstRowFirstColumn="0" w:firstRowLastColumn="0" w:lastRowFirstColumn="0" w:lastRowLastColumn="0"/>
-            <w:tcW w:w="15614" w:type="dxa"/>
-            <w:gridSpan w:val="2"/>
-            <w:vAlign w:val="center"/>
-          </w:tcPr>
-          <w:p>
-            <w:pPr>
-              <w:jc w:val="center"/>
-              <w:rPr>
-                <w:rFonts w:cstheme="minorHAnsi"/>
-                <w:sz w:val="40"/>
-                <w:szCs w:val="40"/>
-              </w:rPr>
-            </w:pPr>
-            <w:r>
-              <w:rPr>
-                <w:rFonts w:cstheme="minorHAnsi"/>
-                <w:sz w:val="40"/>
-                <w:szCs w:val="40"/>
-              </w:rPr>
-              <w:t>Ramas</w:t>
-            </w:r>
-          </w:p>
-        </w:tc>
-      </w:tr>
-      <w:tr>
-        <w:tc>
-          <w:tcPr>
-            <w:cnfStyle w:val="001000000000" w:firstRow="0" w:lastRow="0" w:firstColumn="1" w:lastColumn="0" w:oddVBand="0" w:evenVBand="0" w:oddHBand="0" w:evenHBand="0" w:firstRowFirstColumn="0" w:firstRowLastColumn="0" w:lastRowFirstColumn="0" w:lastRowLastColumn="0"/>
-            <w:tcW w:w="7807" w:type="dxa"/>
-            <w:vAlign w:val="center"/>
-          </w:tcPr>
-          <w:p>
-            <w:pPr>
-              <w:rPr>
-                <w:rFonts w:cstheme="minorHAnsi"/>
-                <w:sz w:val="28"/>
-                <w:szCs w:val="28"/>
-              </w:rPr>
-            </w:pPr>
-            <w:r>
-              <w:rPr>
-                <w:rFonts w:cstheme="minorHAnsi"/>
-                <w:sz w:val="28"/>
-                <w:szCs w:val="28"/>
-              </w:rPr>
-              <w:t>git branch nombre_rama</w:t>
+            <w:tcW w:w="7807" w:type="dxa"/>
+            <w:vAlign w:val="center"/>
+          </w:tcPr>
+          <w:p>
+            <w:pPr>
+              <w:rPr>
+                <w:rFonts w:cstheme="minorHAnsi"/>
+                <w:sz w:val="28"/>
+                <w:szCs w:val="28"/>
+              </w:rPr>
+            </w:pPr>
+            <w:r>
+              <w:rPr>
+                <w:rFonts w:cstheme="minorHAnsi"/>
+                <w:sz w:val="28"/>
+                <w:szCs w:val="28"/>
+              </w:rPr>
+              <w:t>git remote -v</w:t>
+            </w:r>
+          </w:p>
+        </w:tc>
+        <w:tc>
+          <w:tcPr>
+            <w:tcW w:w="7807" w:type="dxa"/>
+            <w:vAlign w:val="center"/>
+          </w:tcPr>
+          <w:p>
+            <w:pPr>
+              <w:cnfStyle w:val="000000100000" w:firstRow="0" w:lastRow="0" w:firstColumn="0" w:lastColumn="0" w:oddVBand="0" w:evenVBand="0" w:oddHBand="1" w:evenHBand="0" w:firstRowFirstColumn="0" w:firstRowLastColumn="0" w:lastRowFirstColumn="0" w:lastRowLastColumn="0"/>
+              <w:rPr>
+                <w:rFonts w:cstheme="minorHAnsi"/>
+                <w:sz w:val="28"/>
+                <w:szCs w:val="28"/>
+              </w:rPr>
+            </w:pPr>
+            <w:r>
+              <w:rPr>
+                <w:rFonts w:cstheme="minorHAnsi"/>
+                <w:sz w:val="28"/>
+                <w:szCs w:val="28"/>
+              </w:rPr>
+              <w:t>Verifica de la existencia del origen remoto.</w:t>
+            </w:r>
+          </w:p>
+        </w:tc>
+      </w:tr>
+      <w:tr>
+        <w:tc>
+          <w:tcPr>
+            <w:cnfStyle w:val="001000000000" w:firstRow="0" w:lastRow="0" w:firstColumn="1" w:lastColumn="0" w:oddVBand="0" w:evenVBand="0" w:oddHBand="0" w:evenHBand="0" w:firstRowFirstColumn="0" w:firstRowLastColumn="0" w:lastRowFirstColumn="0" w:lastRowLastColumn="0"/>
+            <w:tcW w:w="7807" w:type="dxa"/>
+            <w:vAlign w:val="center"/>
+          </w:tcPr>
+          <w:p>
+            <w:pPr>
+              <w:rPr>
+                <w:rFonts w:cstheme="minorHAnsi"/>
+                <w:sz w:val="28"/>
+                <w:szCs w:val="28"/>
+              </w:rPr>
+            </w:pPr>
+            <w:r>
+              <w:rPr>
+                <w:rFonts w:cstheme="minorHAnsi"/>
+                <w:sz w:val="28"/>
+                <w:szCs w:val="28"/>
+              </w:rPr>
+              <w:t>git config -l</w:t>
             </w:r>
           </w:p>
         </w:tc>
@@ -5262,7 +5284,23 @@
                 <w:sz w:val="28"/>
                 <w:szCs w:val="28"/>
               </w:rPr>
-              <w:t>Crea una rama.</w:t>
+              <w:t>Permite ver los parámetros de configuración</w:t>
+            </w:r>
+            <w:r>
+              <w:rPr>
+                <w:rFonts w:cstheme="minorHAnsi"/>
+                <w:sz w:val="28"/>
+                <w:szCs w:val="28"/>
+              </w:rPr>
+              <w:t xml:space="preserve"> y sus valores</w:t>
+            </w:r>
+            <w:r>
+              <w:rPr>
+                <w:rFonts w:cstheme="minorHAnsi"/>
+                <w:sz w:val="28"/>
+                <w:szCs w:val="28"/>
+              </w:rPr>
+              <w:t>.</w:t>
             </w:r>
           </w:p>
         </w:tc>
@@ -5287,10 +5325,11 @@
             </w:pPr>
             <w:r>
               <w:rPr>
-                <w:sz w:val="28"/>
-                <w:szCs w:val="28"/>
-              </w:rPr>
-              <w:t>git branch -d nombre_rama</w:t>
+                <w:rFonts w:cstheme="minorHAnsi"/>
+                <w:sz w:val="28"/>
+                <w:szCs w:val="28"/>
+              </w:rPr>
+              <w:t>git remote set-url origin &lt;ssh-url&gt;</w:t>
             </w:r>
           </w:p>
         </w:tc>
@@ -5314,73 +5353,35 @@
                 <w:sz w:val="28"/>
                 <w:szCs w:val="28"/>
               </w:rPr>
-              <w:t>Borra una rama</w:t>
-            </w:r>
-            <w:r>
-              <w:rPr>
-                <w:rFonts w:cstheme="minorHAnsi"/>
-                <w:sz w:val="28"/>
-                <w:szCs w:val="28"/>
-              </w:rPr>
-              <w:t>.</w:t>
-            </w:r>
-          </w:p>
-        </w:tc>
-      </w:tr>
-      <w:tr>
-        <w:tc>
-          <w:tcPr>
-            <w:cnfStyle w:val="001000000000" w:firstRow="0" w:lastRow="0" w:firstColumn="1" w:lastColumn="0" w:oddVBand="0" w:evenVBand="0" w:oddHBand="0" w:evenHBand="0" w:firstRowFirstColumn="0" w:firstRowLastColumn="0" w:lastRowFirstColumn="0" w:lastRowLastColumn="0"/>
-            <w:tcW w:w="7807" w:type="dxa"/>
-            <w:vAlign w:val="center"/>
-          </w:tcPr>
-          <w:p>
-            <w:pPr>
-              <w:rPr>
-                <w:rFonts w:cstheme="minorHAnsi"/>
-                <w:sz w:val="28"/>
-                <w:szCs w:val="28"/>
-              </w:rPr>
-            </w:pPr>
-            <w:r>
-              <w:rPr>
-                <w:rFonts w:cstheme="minorHAnsi"/>
-                <w:sz w:val="28"/>
-                <w:szCs w:val="28"/>
-              </w:rPr>
-              <w:t>git checkout</w:t>
-            </w:r>
-            <w:r>
-              <w:rPr>
-                <w:rFonts w:cstheme="minorHAnsi"/>
-                <w:sz w:val="28"/>
-                <w:szCs w:val="28"/>
-              </w:rPr>
-              <w:t xml:space="preserve"> nombre_rama</w:t>
-            </w:r>
-          </w:p>
-        </w:tc>
-        <w:tc>
-          <w:tcPr>
-            <w:tcW w:w="7807" w:type="dxa"/>
-            <w:vAlign w:val="center"/>
-          </w:tcPr>
-          <w:p>
-            <w:pPr>
-              <w:cnfStyle w:val="000000000000" w:firstRow="0" w:lastRow="0" w:firstColumn="0" w:lastColumn="0" w:oddVBand="0" w:evenVBand="0" w:oddHBand="0" w:evenHBand="0" w:firstRowFirstColumn="0" w:firstRowLastColumn="0" w:lastRowFirstColumn="0" w:lastRowLastColumn="0"/>
-              <w:rPr>
-                <w:rFonts w:cstheme="minorHAnsi"/>
-                <w:sz w:val="28"/>
-                <w:szCs w:val="28"/>
-              </w:rPr>
-            </w:pPr>
-            <w:r>
-              <w:rPr>
-                <w:rFonts w:cstheme="minorHAnsi"/>
-                <w:sz w:val="28"/>
-                <w:szCs w:val="28"/>
-              </w:rPr>
-              <w:t>Nos permite cambiarnos entre las diferentes ramas, incluyendo la master.</w:t>
+              <w:t>Configura git para conectar con el repositorio remoto a través de SSH.</w:t>
+            </w:r>
+          </w:p>
+        </w:tc>
+      </w:tr>
+      <w:tr>
+        <w:tc>
+          <w:tcPr>
+            <w:cnfStyle w:val="001000000000" w:firstRow="0" w:lastRow="0" w:firstColumn="1" w:lastColumn="0" w:oddVBand="0" w:evenVBand="0" w:oddHBand="0" w:evenHBand="0" w:firstRowFirstColumn="0" w:firstRowLastColumn="0" w:lastRowFirstColumn="0" w:lastRowLastColumn="0"/>
+            <w:tcW w:w="15614" w:type="dxa"/>
+            <w:gridSpan w:val="2"/>
+            <w:vAlign w:val="center"/>
+          </w:tcPr>
+          <w:p>
+            <w:pPr>
+              <w:jc w:val="center"/>
+              <w:rPr>
+                <w:rFonts w:cstheme="minorHAnsi"/>
+                <w:sz w:val="40"/>
+                <w:szCs w:val="40"/>
+              </w:rPr>
+            </w:pPr>
+            <w:r>
+              <w:rPr>
+                <w:rFonts w:cstheme="minorHAnsi"/>
+                <w:sz w:val="40"/>
+                <w:szCs w:val="40"/>
+              </w:rPr>
+              <w:t>Ramas</w:t>
             </w:r>
           </w:p>
         </w:tc>
@@ -5403,6 +5404,14 @@
                 <w:szCs w:val="28"/>
               </w:rPr>
             </w:pPr>
+            <w:r>
+              <w:rPr>
+                <w:rFonts w:cstheme="minorHAnsi"/>
+                <w:sz w:val="28"/>
+                <w:szCs w:val="28"/>
+              </w:rPr>
+              <w:t>git branch nombre_rama</w:t>
+            </w:r>
           </w:p>
         </w:tc>
         <w:tc>
@@ -5419,24 +5428,39 @@
                 <w:szCs w:val="28"/>
               </w:rPr>
             </w:pPr>
-          </w:p>
-        </w:tc>
-      </w:tr>
-      <w:tr>
-        <w:tc>
-          <w:tcPr>
-            <w:cnfStyle w:val="001000000000" w:firstRow="0" w:lastRow="0" w:firstColumn="1" w:lastColumn="0" w:oddVBand="0" w:evenVBand="0" w:oddHBand="0" w:evenHBand="0" w:firstRowFirstColumn="0" w:firstRowLastColumn="0" w:lastRowFirstColumn="0" w:lastRowLastColumn="0"/>
-            <w:tcW w:w="7807" w:type="dxa"/>
-            <w:vAlign w:val="center"/>
-          </w:tcPr>
-          <w:p>
-            <w:pPr>
-              <w:rPr>
-                <w:rFonts w:cstheme="minorHAnsi"/>
-                <w:sz w:val="28"/>
-                <w:szCs w:val="28"/>
-              </w:rPr>
-            </w:pPr>
+            <w:r>
+              <w:rPr>
+                <w:rFonts w:cstheme="minorHAnsi"/>
+                <w:sz w:val="28"/>
+                <w:szCs w:val="28"/>
+              </w:rPr>
+              <w:t>Crea una rama.</w:t>
+            </w:r>
+          </w:p>
+        </w:tc>
+      </w:tr>
+      <w:tr>
+        <w:tc>
+          <w:tcPr>
+            <w:cnfStyle w:val="001000000000" w:firstRow="0" w:lastRow="0" w:firstColumn="1" w:lastColumn="0" w:oddVBand="0" w:evenVBand="0" w:oddHBand="0" w:evenHBand="0" w:firstRowFirstColumn="0" w:firstRowLastColumn="0" w:lastRowFirstColumn="0" w:lastRowLastColumn="0"/>
+            <w:tcW w:w="7807" w:type="dxa"/>
+            <w:vAlign w:val="center"/>
+          </w:tcPr>
+          <w:p>
+            <w:pPr>
+              <w:rPr>
+                <w:rFonts w:cstheme="minorHAnsi"/>
+                <w:sz w:val="28"/>
+                <w:szCs w:val="28"/>
+              </w:rPr>
+            </w:pPr>
+            <w:r>
+              <w:rPr>
+                <w:sz w:val="28"/>
+                <w:szCs w:val="28"/>
+              </w:rPr>
+              <w:t>git branch -d nombre_rama</w:t>
+            </w:r>
           </w:p>
         </w:tc>
         <w:tc>
@@ -5453,6 +5477,22 @@
                 <w:szCs w:val="28"/>
               </w:rPr>
             </w:pPr>
+            <w:r>
+              <w:rPr>
+                <w:rFonts w:cstheme="minorHAnsi"/>
+                <w:sz w:val="28"/>
+                <w:szCs w:val="28"/>
+              </w:rPr>
+              <w:t>Borra una rama</w:t>
+            </w:r>
+            <w:r>
+              <w:rPr>
+                <w:rFonts w:cstheme="minorHAnsi"/>
+                <w:sz w:val="28"/>
+                <w:szCs w:val="28"/>
+              </w:rPr>
+              <w:t>.</w:t>
+            </w:r>
           </w:p>
         </w:tc>
       </w:tr>
@@ -5474,6 +5514,22 @@
                 <w:szCs w:val="28"/>
               </w:rPr>
             </w:pPr>
+            <w:r>
+              <w:rPr>
+                <w:rFonts w:cstheme="minorHAnsi"/>
+                <w:sz w:val="28"/>
+                <w:szCs w:val="28"/>
+              </w:rPr>
+              <w:t>git checkout</w:t>
+            </w:r>
+            <w:r>
+              <w:rPr>
+                <w:rFonts w:cstheme="minorHAnsi"/>
+                <w:sz w:val="28"/>
+                <w:szCs w:val="28"/>
+              </w:rPr>
+              <w:t xml:space="preserve"> nombre_rama</w:t>
+            </w:r>
           </w:p>
         </w:tc>
         <w:tc>
@@ -5490,6 +5546,14 @@
                 <w:szCs w:val="28"/>
               </w:rPr>
             </w:pPr>
+            <w:r>
+              <w:rPr>
+                <w:rFonts w:cstheme="minorHAnsi"/>
+                <w:sz w:val="28"/>
+                <w:szCs w:val="28"/>
+              </w:rPr>
+              <w:t>Nos permite cambiarnos entre las diferentes ramas, incluyendo la master.</w:t>
+            </w:r>
           </w:p>
         </w:tc>
       </w:tr>
@@ -7330,6 +7394,111 @@
           <w:p>
             <w:pPr>
               <w:cnfStyle w:val="000000100000" w:firstRow="0" w:lastRow="0" w:firstColumn="0" w:lastColumn="0" w:oddVBand="0" w:evenVBand="0" w:oddHBand="1" w:evenHBand="0" w:firstRowFirstColumn="0" w:firstRowLastColumn="0" w:lastRowFirstColumn="0" w:lastRowLastColumn="0"/>
+              <w:rPr>
+                <w:rFonts w:cstheme="minorHAnsi"/>
+                <w:sz w:val="28"/>
+                <w:szCs w:val="28"/>
+              </w:rPr>
+            </w:pPr>
+          </w:p>
+        </w:tc>
+      </w:tr>
+      <w:tr>
+        <w:tc>
+          <w:tcPr>
+            <w:cnfStyle w:val="001000000000" w:firstRow="0" w:lastRow="0" w:firstColumn="1" w:lastColumn="0" w:oddVBand="0" w:evenVBand="0" w:oddHBand="0" w:evenHBand="0" w:firstRowFirstColumn="0" w:firstRowLastColumn="0" w:lastRowFirstColumn="0" w:lastRowLastColumn="0"/>
+            <w:tcW w:w="7807" w:type="dxa"/>
+            <w:vAlign w:val="center"/>
+          </w:tcPr>
+          <w:p>
+            <w:pPr>
+              <w:rPr>
+                <w:rFonts w:cstheme="minorHAnsi"/>
+                <w:sz w:val="28"/>
+                <w:szCs w:val="28"/>
+              </w:rPr>
+            </w:pPr>
+          </w:p>
+        </w:tc>
+        <w:tc>
+          <w:tcPr>
+            <w:tcW w:w="7807" w:type="dxa"/>
+            <w:vAlign w:val="center"/>
+          </w:tcPr>
+          <w:p>
+            <w:pPr>
+              <w:cnfStyle w:val="000000000000" w:firstRow="0" w:lastRow="0" w:firstColumn="0" w:lastColumn="0" w:oddVBand="0" w:evenVBand="0" w:oddHBand="0" w:evenHBand="0" w:firstRowFirstColumn="0" w:firstRowLastColumn="0" w:lastRowFirstColumn="0" w:lastRowLastColumn="0"/>
+              <w:rPr>
+                <w:rFonts w:cstheme="minorHAnsi"/>
+                <w:sz w:val="28"/>
+                <w:szCs w:val="28"/>
+              </w:rPr>
+            </w:pPr>
+          </w:p>
+        </w:tc>
+      </w:tr>
+      <w:tr>
+        <w:trPr>
+          <w:cnfStyle w:val="000000100000" w:firstRow="0" w:lastRow="0" w:firstColumn="0" w:lastColumn="0" w:oddVBand="0" w:evenVBand="0" w:oddHBand="1" w:evenHBand="0" w:firstRowFirstColumn="0" w:firstRowLastColumn="0" w:lastRowFirstColumn="0" w:lastRowLastColumn="0"/>
+        </w:trPr>
+        <w:tc>
+          <w:tcPr>
+            <w:cnfStyle w:val="001000000000" w:firstRow="0" w:lastRow="0" w:firstColumn="1" w:lastColumn="0" w:oddVBand="0" w:evenVBand="0" w:oddHBand="0" w:evenHBand="0" w:firstRowFirstColumn="0" w:firstRowLastColumn="0" w:lastRowFirstColumn="0" w:lastRowLastColumn="0"/>
+            <w:tcW w:w="7807" w:type="dxa"/>
+            <w:vAlign w:val="center"/>
+          </w:tcPr>
+          <w:p>
+            <w:pPr>
+              <w:rPr>
+                <w:rFonts w:cstheme="minorHAnsi"/>
+                <w:sz w:val="28"/>
+                <w:szCs w:val="28"/>
+              </w:rPr>
+            </w:pPr>
+          </w:p>
+        </w:tc>
+        <w:tc>
+          <w:tcPr>
+            <w:tcW w:w="7807" w:type="dxa"/>
+            <w:vAlign w:val="center"/>
+          </w:tcPr>
+          <w:p>
+            <w:pPr>
+              <w:cnfStyle w:val="000000100000" w:firstRow="0" w:lastRow="0" w:firstColumn="0" w:lastColumn="0" w:oddVBand="0" w:evenVBand="0" w:oddHBand="1" w:evenHBand="0" w:firstRowFirstColumn="0" w:firstRowLastColumn="0" w:lastRowFirstColumn="0" w:lastRowLastColumn="0"/>
+              <w:rPr>
+                <w:rFonts w:cstheme="minorHAnsi"/>
+                <w:sz w:val="28"/>
+                <w:szCs w:val="28"/>
+              </w:rPr>
+            </w:pPr>
+          </w:p>
+        </w:tc>
+      </w:tr>
+      <w:tr>
+        <w:tc>
+          <w:tcPr>
+            <w:cnfStyle w:val="001000000000" w:firstRow="0" w:lastRow="0" w:firstColumn="1" w:lastColumn="0" w:oddVBand="0" w:evenVBand="0" w:oddHBand="0" w:evenHBand="0" w:firstRowFirstColumn="0" w:firstRowLastColumn="0" w:lastRowFirstColumn="0" w:lastRowLastColumn="0"/>
+            <w:tcW w:w="7807" w:type="dxa"/>
+            <w:vAlign w:val="center"/>
+          </w:tcPr>
+          <w:p>
+            <w:pPr>
+              <w:rPr>
+                <w:rFonts w:cstheme="minorHAnsi"/>
+                <w:sz w:val="28"/>
+                <w:szCs w:val="28"/>
+              </w:rPr>
+            </w:pPr>
+          </w:p>
+        </w:tc>
+        <w:tc>
+          <w:tcPr>
+            <w:tcW w:w="7807" w:type="dxa"/>
+            <w:vAlign w:val="center"/>
+          </w:tcPr>
+          <w:p>
+            <w:pPr>
+              <w:cnfStyle w:val="000000000000" w:firstRow="0" w:lastRow="0" w:firstColumn="0" w:lastColumn="0" w:oddVBand="0" w:evenVBand="0" w:oddHBand="0" w:evenHBand="0" w:firstRowFirstColumn="0" w:firstRowLastColumn="0" w:lastRowFirstColumn="0" w:lastRowLastColumn="0"/>
               <w:rPr>
                 <w:rFonts w:cstheme="minorHAnsi"/>
                 <w:sz w:val="28"/>

</xml_diff>

<commit_message>
Modificación a los archivos del curso de Dart y Git y Github
</commit_message>
<xml_diff>
--- a/Cursos/Data science/1- Git y GitHub/Comandos git.docx
+++ b/Cursos/Data science/1- Git y GitHub/Comandos git.docx
@@ -742,18 +742,8 @@
                 <w:sz w:val="28"/>
                 <w:szCs w:val="28"/>
               </w:rPr>
-              <w:t>cd</w:t>
-            </w:r>
-            <w:proofErr w:type="gramStart"/>
-            <w:r>
-              <w:rPr>
-                <w:rFonts w:cstheme="minorHAnsi"/>
-                <w:sz w:val="28"/>
-                <w:szCs w:val="28"/>
-              </w:rPr>
-              <w:t xml:space="preserve"> ..</w:t>
-            </w:r>
-            <w:proofErr w:type="gramEnd"/>
+              <w:t>cd ..</w:t>
+            </w:r>
           </w:p>
         </w:tc>
         <w:tc>
@@ -799,7 +789,6 @@
                 <w:szCs w:val="28"/>
               </w:rPr>
             </w:pPr>
-            <w:proofErr w:type="gramStart"/>
             <w:r>
               <w:rPr>
                 <w:rFonts w:cstheme="minorHAnsi"/>
@@ -808,7 +797,6 @@
               </w:rPr>
               <w:t>cd .</w:t>
             </w:r>
-            <w:proofErr w:type="gramEnd"/>
           </w:p>
         </w:tc>
         <w:tc>
@@ -966,25 +954,7 @@
                 <w:sz w:val="28"/>
                 <w:szCs w:val="28"/>
               </w:rPr>
-              <w:t>Ejecutar algún comando con el número que nos muestra el comando history (</w:t>
-            </w:r>
-            <w:proofErr w:type="gramStart"/>
-            <w:r>
-              <w:rPr>
-                <w:rFonts w:cstheme="minorHAnsi"/>
-                <w:sz w:val="28"/>
-                <w:szCs w:val="28"/>
-              </w:rPr>
-              <w:t>por ejemplo, !</w:t>
-            </w:r>
-            <w:proofErr w:type="gramEnd"/>
-            <w:r>
-              <w:rPr>
-                <w:rFonts w:cstheme="minorHAnsi"/>
-                <w:sz w:val="28"/>
-                <w:szCs w:val="28"/>
-              </w:rPr>
-              <w:t>72).</w:t>
+              <w:t>Ejecutar algún comando con el número que nos muestra el comando history (por ejemplo, !72).</w:t>
             </w:r>
           </w:p>
         </w:tc>
@@ -1199,16 +1169,7 @@
                 <w:sz w:val="28"/>
                 <w:szCs w:val="28"/>
               </w:rPr>
-              <w:t xml:space="preserve">, crear una </w:t>
-            </w:r>
-            <w:proofErr w:type="gramStart"/>
-            <w:r>
-              <w:rPr>
-                <w:rFonts w:cstheme="minorHAnsi"/>
-                <w:sz w:val="28"/>
-                <w:szCs w:val="28"/>
-              </w:rPr>
-              <w:t xml:space="preserve">carpeta </w:t>
+              <w:t xml:space="preserve">, crear una carpeta </w:t>
             </w:r>
             <w:r>
               <w:rPr>
@@ -1220,7 +1181,6 @@
               </w:rPr>
               <w:t>.git</w:t>
             </w:r>
-            <w:proofErr w:type="gramEnd"/>
             <w:r>
               <w:rPr>
                 <w:rFonts w:cstheme="minorHAnsi"/>
@@ -1880,20 +1840,8 @@
                 <w:sz w:val="28"/>
                 <w:szCs w:val="28"/>
               </w:rPr>
-              <w:t xml:space="preserve">git </w:t>
-            </w:r>
-            <w:proofErr w:type="gramStart"/>
-            <w:r>
-              <w:rPr>
-                <w:rFonts w:cstheme="minorHAnsi"/>
-                <w:b/>
-                <w:bCs/>
-                <w:sz w:val="28"/>
-                <w:szCs w:val="28"/>
-              </w:rPr>
-              <w:t>add .</w:t>
-            </w:r>
-            <w:proofErr w:type="gramEnd"/>
+              <w:t>git add .</w:t>
+            </w:r>
             <w:r>
               <w:rPr>
                 <w:rFonts w:cstheme="minorHAnsi"/>
@@ -2362,25 +2310,7 @@
                 <w:sz w:val="28"/>
                 <w:szCs w:val="28"/>
               </w:rPr>
-              <w:t xml:space="preserve">git config --global </w:t>
-            </w:r>
-            <w:proofErr w:type="gramStart"/>
-            <w:r>
-              <w:rPr>
-                <w:rFonts w:cstheme="minorHAnsi"/>
-                <w:sz w:val="28"/>
-                <w:szCs w:val="28"/>
-              </w:rPr>
-              <w:t>user.email</w:t>
-            </w:r>
-            <w:proofErr w:type="gramEnd"/>
-            <w:r>
-              <w:rPr>
-                <w:rFonts w:cstheme="minorHAnsi"/>
-                <w:sz w:val="28"/>
-                <w:szCs w:val="28"/>
-              </w:rPr>
-              <w:t xml:space="preserve"> “correo”</w:t>
+              <w:t>git config --global user.email “correo”</w:t>
             </w:r>
           </w:p>
         </w:tc>
@@ -2515,25 +2445,7 @@
                 <w:sz w:val="28"/>
                 <w:szCs w:val="28"/>
               </w:rPr>
-              <w:t xml:space="preserve"> </w:t>
-            </w:r>
-            <w:proofErr w:type="gramStart"/>
-            <w:r>
-              <w:rPr>
-                <w:rFonts w:cstheme="minorHAnsi"/>
-                <w:sz w:val="28"/>
-                <w:szCs w:val="28"/>
-              </w:rPr>
-              <w:t>core.editor</w:t>
-            </w:r>
-            <w:proofErr w:type="gramEnd"/>
-            <w:r>
-              <w:rPr>
-                <w:rFonts w:cstheme="minorHAnsi"/>
-                <w:sz w:val="28"/>
-                <w:szCs w:val="28"/>
-              </w:rPr>
-              <w:t xml:space="preserve"> “ruta del editor”</w:t>
+              <w:t xml:space="preserve"> core.editor “ruta del editor”</w:t>
             </w:r>
           </w:p>
         </w:tc>
@@ -2660,7 +2572,7 @@
                 <w:sz w:val="28"/>
                 <w:szCs w:val="28"/>
               </w:rPr>
-              <w:t>–</w:t>
+              <w:t>--</w:t>
             </w:r>
             <w:r>
               <w:rPr>
@@ -2771,7 +2683,23 @@
                 <w:sz w:val="28"/>
                 <w:szCs w:val="28"/>
               </w:rPr>
-              <w:t>git log –stat</w:t>
+              <w:t xml:space="preserve">git log </w:t>
+            </w:r>
+            <w:r>
+              <w:rPr>
+                <w:rFonts w:cstheme="minorHAnsi"/>
+                <w:sz w:val="28"/>
+                <w:szCs w:val="28"/>
+              </w:rPr>
+              <w:t>--</w:t>
+            </w:r>
+            <w:r>
+              <w:rPr>
+                <w:rFonts w:cstheme="minorHAnsi"/>
+                <w:sz w:val="28"/>
+                <w:szCs w:val="28"/>
+              </w:rPr>
+              <w:t>all</w:t>
             </w:r>
           </w:p>
         </w:tc>
@@ -2795,33 +2723,33 @@
                 <w:sz w:val="28"/>
                 <w:szCs w:val="28"/>
               </w:rPr>
-              <w:t>Nos permite ver los cambios específicos y en que archivos a partir del commit.</w:t>
-            </w:r>
-          </w:p>
-        </w:tc>
-      </w:tr>
-      <w:tr>
-        <w:tc>
-          <w:tcPr>
-            <w:cnfStyle w:val="001000000000" w:firstRow="0" w:lastRow="0" w:firstColumn="1" w:lastColumn="0" w:oddVBand="0" w:evenVBand="0" w:oddHBand="0" w:evenHBand="0" w:firstRowFirstColumn="0" w:firstRowLastColumn="0" w:lastRowFirstColumn="0" w:lastRowLastColumn="0"/>
-            <w:tcW w:w="7807" w:type="dxa"/>
-            <w:vAlign w:val="center"/>
-          </w:tcPr>
-          <w:p>
-            <w:pPr>
-              <w:rPr>
-                <w:rFonts w:cstheme="minorHAnsi"/>
-                <w:sz w:val="28"/>
-                <w:szCs w:val="28"/>
-              </w:rPr>
-            </w:pPr>
-            <w:r>
-              <w:rPr>
-                <w:rFonts w:cstheme="minorHAnsi"/>
-                <w:sz w:val="28"/>
-                <w:szCs w:val="28"/>
-              </w:rPr>
-              <w:t>git log -p</w:t>
+              <w:t>Nos muestra todo lo que hemos hecho históricamente.</w:t>
+            </w:r>
+          </w:p>
+        </w:tc>
+      </w:tr>
+      <w:tr>
+        <w:tc>
+          <w:tcPr>
+            <w:cnfStyle w:val="001000000000" w:firstRow="0" w:lastRow="0" w:firstColumn="1" w:lastColumn="0" w:oddVBand="0" w:evenVBand="0" w:oddHBand="0" w:evenHBand="0" w:firstRowFirstColumn="0" w:firstRowLastColumn="0" w:lastRowFirstColumn="0" w:lastRowLastColumn="0"/>
+            <w:tcW w:w="7807" w:type="dxa"/>
+            <w:vAlign w:val="center"/>
+          </w:tcPr>
+          <w:p>
+            <w:pPr>
+              <w:rPr>
+                <w:rFonts w:cstheme="minorHAnsi"/>
+                <w:sz w:val="28"/>
+                <w:szCs w:val="28"/>
+              </w:rPr>
+            </w:pPr>
+            <w:r>
+              <w:rPr>
+                <w:rFonts w:cstheme="minorHAnsi"/>
+                <w:sz w:val="28"/>
+                <w:szCs w:val="28"/>
+              </w:rPr>
+              <w:t>git log --all --graph</w:t>
             </w:r>
           </w:p>
         </w:tc>
@@ -2845,7 +2773,7 @@
                 <w:sz w:val="28"/>
                 <w:szCs w:val="28"/>
               </w:rPr>
-              <w:t>Explica el número de líneas que se cambiaron y te muestra que se cambió en el contenido.</w:t>
+              <w:t>Nos dibuja gráficamente las fusiones de las distintas ramas con la master.</w:t>
             </w:r>
           </w:p>
         </w:tc>
@@ -2874,7 +2802,23 @@
                 <w:sz w:val="28"/>
                 <w:szCs w:val="28"/>
               </w:rPr>
-              <w:t>git shortlog</w:t>
+              <w:t xml:space="preserve">git log --all –graph </w:t>
+            </w:r>
+            <w:r>
+              <w:rPr>
+                <w:rFonts w:cstheme="minorHAnsi"/>
+                <w:sz w:val="28"/>
+                <w:szCs w:val="28"/>
+              </w:rPr>
+              <w:t>--</w:t>
+            </w:r>
+            <w:r>
+              <w:rPr>
+                <w:rFonts w:cstheme="minorHAnsi"/>
+                <w:sz w:val="28"/>
+                <w:szCs w:val="28"/>
+              </w:rPr>
+              <w:t>decorate --oneline</w:t>
             </w:r>
           </w:p>
         </w:tc>
@@ -2898,33 +2842,49 @@
                 <w:sz w:val="28"/>
                 <w:szCs w:val="28"/>
               </w:rPr>
-              <w:t>Indica que commits ha realizado un usuario, mostrando el usuario y el título de sus commits.</w:t>
-            </w:r>
-          </w:p>
-        </w:tc>
-      </w:tr>
-      <w:tr>
-        <w:tc>
-          <w:tcPr>
-            <w:cnfStyle w:val="001000000000" w:firstRow="0" w:lastRow="0" w:firstColumn="1" w:lastColumn="0" w:oddVBand="0" w:evenVBand="0" w:oddHBand="0" w:evenHBand="0" w:firstRowFirstColumn="0" w:firstRowLastColumn="0" w:lastRowFirstColumn="0" w:lastRowLastColumn="0"/>
-            <w:tcW w:w="7807" w:type="dxa"/>
-            <w:vAlign w:val="center"/>
-          </w:tcPr>
-          <w:p>
-            <w:pPr>
-              <w:rPr>
-                <w:rFonts w:cstheme="minorHAnsi"/>
-                <w:sz w:val="28"/>
-                <w:szCs w:val="28"/>
-              </w:rPr>
-            </w:pPr>
-            <w:r>
-              <w:rPr>
-                <w:rFonts w:cstheme="minorHAnsi"/>
-                <w:sz w:val="28"/>
-                <w:szCs w:val="28"/>
-              </w:rPr>
-              <w:t>git log --pretty=format:"%cn hizo un commit %h el dia %cd"</w:t>
+              <w:t>Permite dibujar las ramificaciones de las distintas ramas, pero resumido.</w:t>
+            </w:r>
+          </w:p>
+        </w:tc>
+      </w:tr>
+      <w:tr>
+        <w:tc>
+          <w:tcPr>
+            <w:cnfStyle w:val="001000000000" w:firstRow="0" w:lastRow="0" w:firstColumn="1" w:lastColumn="0" w:oddVBand="0" w:evenVBand="0" w:oddHBand="0" w:evenHBand="0" w:firstRowFirstColumn="0" w:firstRowLastColumn="0" w:lastRowFirstColumn="0" w:lastRowLastColumn="0"/>
+            <w:tcW w:w="7807" w:type="dxa"/>
+            <w:vAlign w:val="center"/>
+          </w:tcPr>
+          <w:p>
+            <w:pPr>
+              <w:rPr>
+                <w:rFonts w:cstheme="minorHAnsi"/>
+                <w:sz w:val="28"/>
+                <w:szCs w:val="28"/>
+              </w:rPr>
+            </w:pPr>
+            <w:r>
+              <w:rPr>
+                <w:rFonts w:cstheme="minorHAnsi"/>
+                <w:sz w:val="28"/>
+                <w:szCs w:val="28"/>
+              </w:rPr>
+              <w:t xml:space="preserve">git log </w:t>
+            </w:r>
+            <w:r>
+              <w:rPr>
+                <w:rFonts w:cstheme="minorHAnsi"/>
+                <w:sz w:val="28"/>
+                <w:szCs w:val="28"/>
+              </w:rPr>
+              <w:t>--</w:t>
+            </w:r>
+            <w:r>
+              <w:rPr>
+                <w:rFonts w:cstheme="minorHAnsi"/>
+                <w:sz w:val="28"/>
+                <w:szCs w:val="28"/>
+              </w:rPr>
+              <w:t>stat</w:t>
             </w:r>
           </w:p>
         </w:tc>
@@ -2948,7 +2908,7 @@
                 <w:sz w:val="28"/>
                 <w:szCs w:val="28"/>
               </w:rPr>
-              <w:t>Muestra mensajes personalizados de los commits.</w:t>
+              <w:t>Nos permite ver los cambios específicos y en que archivos a partir del commit.</w:t>
             </w:r>
           </w:p>
         </w:tc>
@@ -2977,7 +2937,7 @@
                 <w:sz w:val="28"/>
                 <w:szCs w:val="28"/>
               </w:rPr>
-              <w:t>git log -3</w:t>
+              <w:t>git log -p</w:t>
             </w:r>
           </w:p>
         </w:tc>
@@ -3001,51 +2961,33 @@
                 <w:sz w:val="28"/>
                 <w:szCs w:val="28"/>
               </w:rPr>
-              <w:t>Limitamos el número de commits.</w:t>
-            </w:r>
-          </w:p>
-        </w:tc>
-      </w:tr>
-      <w:tr>
-        <w:tc>
-          <w:tcPr>
-            <w:cnfStyle w:val="001000000000" w:firstRow="0" w:lastRow="0" w:firstColumn="1" w:lastColumn="0" w:oddVBand="0" w:evenVBand="0" w:oddHBand="0" w:evenHBand="0" w:firstRowFirstColumn="0" w:firstRowLastColumn="0" w:lastRowFirstColumn="0" w:lastRowLastColumn="0"/>
-            <w:tcW w:w="7807" w:type="dxa"/>
-            <w:vAlign w:val="center"/>
-          </w:tcPr>
-          <w:p>
-            <w:pPr>
-              <w:rPr>
-                <w:rFonts w:cstheme="minorHAnsi"/>
-                <w:sz w:val="28"/>
-                <w:szCs w:val="28"/>
-              </w:rPr>
-            </w:pPr>
-            <w:r>
-              <w:rPr>
-                <w:rFonts w:cstheme="minorHAnsi"/>
-                <w:sz w:val="28"/>
-                <w:szCs w:val="28"/>
-              </w:rPr>
-              <w:t>git log --after</w:t>
-            </w:r>
-            <w:proofErr w:type="gramStart"/>
-            <w:r>
-              <w:rPr>
-                <w:rFonts w:cstheme="minorHAnsi"/>
-                <w:sz w:val="28"/>
-                <w:szCs w:val="28"/>
-              </w:rPr>
-              <w:t>=“</w:t>
-            </w:r>
-            <w:proofErr w:type="gramEnd"/>
-            <w:r>
-              <w:rPr>
-                <w:rFonts w:cstheme="minorHAnsi"/>
-                <w:sz w:val="28"/>
-                <w:szCs w:val="28"/>
-              </w:rPr>
-              <w:t>2018-1-2”</w:t>
+              <w:t>Explica el número de líneas que se cambiaron y te muestra que se cambió en el contenido.</w:t>
+            </w:r>
+          </w:p>
+        </w:tc>
+      </w:tr>
+      <w:tr>
+        <w:tc>
+          <w:tcPr>
+            <w:cnfStyle w:val="001000000000" w:firstRow="0" w:lastRow="0" w:firstColumn="1" w:lastColumn="0" w:oddVBand="0" w:evenVBand="0" w:oddHBand="0" w:evenHBand="0" w:firstRowFirstColumn="0" w:firstRowLastColumn="0" w:lastRowFirstColumn="0" w:lastRowLastColumn="0"/>
+            <w:tcW w:w="7807" w:type="dxa"/>
+            <w:vAlign w:val="center"/>
+          </w:tcPr>
+          <w:p>
+            <w:pPr>
+              <w:rPr>
+                <w:rFonts w:cstheme="minorHAnsi"/>
+                <w:sz w:val="28"/>
+                <w:szCs w:val="28"/>
+              </w:rPr>
+            </w:pPr>
+            <w:r>
+              <w:rPr>
+                <w:rFonts w:cstheme="minorHAnsi"/>
+                <w:sz w:val="28"/>
+                <w:szCs w:val="28"/>
+              </w:rPr>
+              <w:t>git shortlog</w:t>
             </w:r>
           </w:p>
         </w:tc>
@@ -3069,23 +3011,16 @@
                 <w:sz w:val="28"/>
                 <w:szCs w:val="28"/>
               </w:rPr>
-              <w:t xml:space="preserve">Localizamos </w:t>
-            </w:r>
-            <w:r>
-              <w:rPr>
-                <w:rFonts w:cstheme="minorHAnsi"/>
-                <w:sz w:val="28"/>
-                <w:szCs w:val="28"/>
-              </w:rPr>
-              <w:t xml:space="preserve">commit </w:t>
-            </w:r>
-            <w:r>
-              <w:rPr>
-                <w:rFonts w:cstheme="minorHAnsi"/>
-                <w:sz w:val="28"/>
-                <w:szCs w:val="28"/>
-              </w:rPr>
-              <w:t>por fecha especificada.</w:t>
+              <w:t xml:space="preserve">Indica que commits ha realizado un usuario, mostrando el usuario </w:t>
+            </w:r>
+            <w:r>
+              <w:rPr>
+                <w:rFonts w:cstheme="minorHAnsi"/>
+                <w:sz w:val="28"/>
+                <w:szCs w:val="28"/>
+              </w:rPr>
+              <w:lastRenderedPageBreak/>
+              <w:t>y el título de sus commits.</w:t>
             </w:r>
           </w:p>
         </w:tc>
@@ -3114,25 +3049,8 @@
                 <w:sz w:val="28"/>
                 <w:szCs w:val="28"/>
               </w:rPr>
-              <w:t>git log --after</w:t>
-            </w:r>
-            <w:proofErr w:type="gramStart"/>
-            <w:r>
-              <w:rPr>
-                <w:rFonts w:cstheme="minorHAnsi"/>
-                <w:sz w:val="28"/>
-                <w:szCs w:val="28"/>
-              </w:rPr>
-              <w:t>=“</w:t>
-            </w:r>
-            <w:proofErr w:type="gramEnd"/>
-            <w:r>
-              <w:rPr>
-                <w:rFonts w:cstheme="minorHAnsi"/>
-                <w:sz w:val="28"/>
-                <w:szCs w:val="28"/>
-              </w:rPr>
-              <w:t>today”</w:t>
+              <w:lastRenderedPageBreak/>
+              <w:t>git log --pretty=format:"%cn hizo un commit %h el dia %cd"</w:t>
             </w:r>
           </w:p>
         </w:tc>
@@ -3156,52 +3074,33 @@
                 <w:sz w:val="28"/>
                 <w:szCs w:val="28"/>
               </w:rPr>
-              <w:t>Muestra los commit que se han hecho en el día actual.</w:t>
-            </w:r>
-          </w:p>
-        </w:tc>
-      </w:tr>
-      <w:tr>
-        <w:tc>
-          <w:tcPr>
-            <w:cnfStyle w:val="001000000000" w:firstRow="0" w:lastRow="0" w:firstColumn="1" w:lastColumn="0" w:oddVBand="0" w:evenVBand="0" w:oddHBand="0" w:evenHBand="0" w:firstRowFirstColumn="0" w:firstRowLastColumn="0" w:lastRowFirstColumn="0" w:lastRowLastColumn="0"/>
-            <w:tcW w:w="7807" w:type="dxa"/>
-            <w:vAlign w:val="center"/>
-          </w:tcPr>
-          <w:p>
-            <w:pPr>
-              <w:rPr>
-                <w:rFonts w:cstheme="minorHAnsi"/>
-                <w:sz w:val="28"/>
-                <w:szCs w:val="28"/>
-              </w:rPr>
-            </w:pPr>
-            <w:r>
-              <w:rPr>
-                <w:rFonts w:cstheme="minorHAnsi"/>
-                <w:sz w:val="28"/>
-                <w:szCs w:val="28"/>
-              </w:rPr>
-              <w:lastRenderedPageBreak/>
-              <w:t>git log --after</w:t>
-            </w:r>
-            <w:proofErr w:type="gramStart"/>
-            <w:r>
-              <w:rPr>
-                <w:rFonts w:cstheme="minorHAnsi"/>
-                <w:sz w:val="28"/>
-                <w:szCs w:val="28"/>
-              </w:rPr>
-              <w:t>=“</w:t>
-            </w:r>
-            <w:proofErr w:type="gramEnd"/>
-            <w:r>
-              <w:rPr>
-                <w:rFonts w:cstheme="minorHAnsi"/>
-                <w:sz w:val="28"/>
-                <w:szCs w:val="28"/>
-              </w:rPr>
-              <w:t>2018-1-2” --before=“today”</w:t>
+              <w:t>Muestra mensajes personalizados de los commits.</w:t>
+            </w:r>
+          </w:p>
+        </w:tc>
+      </w:tr>
+      <w:tr>
+        <w:tc>
+          <w:tcPr>
+            <w:cnfStyle w:val="001000000000" w:firstRow="0" w:lastRow="0" w:firstColumn="1" w:lastColumn="0" w:oddVBand="0" w:evenVBand="0" w:oddHBand="0" w:evenHBand="0" w:firstRowFirstColumn="0" w:firstRowLastColumn="0" w:lastRowFirstColumn="0" w:lastRowLastColumn="0"/>
+            <w:tcW w:w="7807" w:type="dxa"/>
+            <w:vAlign w:val="center"/>
+          </w:tcPr>
+          <w:p>
+            <w:pPr>
+              <w:rPr>
+                <w:rFonts w:cstheme="minorHAnsi"/>
+                <w:sz w:val="28"/>
+                <w:szCs w:val="28"/>
+              </w:rPr>
+            </w:pPr>
+            <w:r>
+              <w:rPr>
+                <w:rFonts w:cstheme="minorHAnsi"/>
+                <w:sz w:val="28"/>
+                <w:szCs w:val="28"/>
+              </w:rPr>
+              <w:t>git log -3</w:t>
             </w:r>
           </w:p>
         </w:tc>
@@ -3225,7 +3124,7 @@
                 <w:sz w:val="28"/>
                 <w:szCs w:val="28"/>
               </w:rPr>
-              <w:t>Para localizar commit entre una fecha y el día actual</w:t>
+              <w:t>Limitamos el número de commits.</w:t>
             </w:r>
           </w:p>
         </w:tc>
@@ -3254,25 +3153,7 @@
                 <w:sz w:val="28"/>
                 <w:szCs w:val="28"/>
               </w:rPr>
-              <w:t>git log --author</w:t>
-            </w:r>
-            <w:proofErr w:type="gramStart"/>
-            <w:r>
-              <w:rPr>
-                <w:rFonts w:cstheme="minorHAnsi"/>
-                <w:sz w:val="28"/>
-                <w:szCs w:val="28"/>
-              </w:rPr>
-              <w:t>=“</w:t>
-            </w:r>
-            <w:proofErr w:type="gramEnd"/>
-            <w:r>
-              <w:rPr>
-                <w:rFonts w:cstheme="minorHAnsi"/>
-                <w:sz w:val="28"/>
-                <w:szCs w:val="28"/>
-              </w:rPr>
-              <w:t>Name Author”</w:t>
+              <w:t>git log --after=“2018-1-2”</w:t>
             </w:r>
           </w:p>
         </w:tc>
@@ -3296,51 +3177,49 @@
                 <w:sz w:val="28"/>
                 <w:szCs w:val="28"/>
               </w:rPr>
-              <w:t>Commits realizados por autor que cumplan exactamente con el nombre.</w:t>
-            </w:r>
-          </w:p>
-        </w:tc>
-      </w:tr>
-      <w:tr>
-        <w:tc>
-          <w:tcPr>
-            <w:cnfStyle w:val="001000000000" w:firstRow="0" w:lastRow="0" w:firstColumn="1" w:lastColumn="0" w:oddVBand="0" w:evenVBand="0" w:oddHBand="0" w:evenHBand="0" w:firstRowFirstColumn="0" w:firstRowLastColumn="0" w:lastRowFirstColumn="0" w:lastRowLastColumn="0"/>
-            <w:tcW w:w="7807" w:type="dxa"/>
-            <w:vAlign w:val="center"/>
-          </w:tcPr>
-          <w:p>
-            <w:pPr>
-              <w:rPr>
-                <w:rFonts w:cstheme="minorHAnsi"/>
-                <w:sz w:val="28"/>
-                <w:szCs w:val="28"/>
-              </w:rPr>
-            </w:pPr>
-            <w:r>
-              <w:rPr>
-                <w:rFonts w:cstheme="minorHAnsi"/>
-                <w:sz w:val="28"/>
-                <w:szCs w:val="28"/>
-              </w:rPr>
-              <w:t>git log --grep</w:t>
-            </w:r>
-            <w:proofErr w:type="gramStart"/>
-            <w:r>
-              <w:rPr>
-                <w:rFonts w:cstheme="minorHAnsi"/>
-                <w:sz w:val="28"/>
-                <w:szCs w:val="28"/>
-              </w:rPr>
-              <w:t>=“</w:t>
-            </w:r>
-            <w:proofErr w:type="gramEnd"/>
-            <w:r>
-              <w:rPr>
-                <w:rFonts w:cstheme="minorHAnsi"/>
-                <w:sz w:val="28"/>
-                <w:szCs w:val="28"/>
-              </w:rPr>
-              <w:t>INVIE”</w:t>
+              <w:t xml:space="preserve">Localizamos </w:t>
+            </w:r>
+            <w:r>
+              <w:rPr>
+                <w:rFonts w:cstheme="minorHAnsi"/>
+                <w:sz w:val="28"/>
+                <w:szCs w:val="28"/>
+              </w:rPr>
+              <w:t xml:space="preserve">commit </w:t>
+            </w:r>
+            <w:r>
+              <w:rPr>
+                <w:rFonts w:cstheme="minorHAnsi"/>
+                <w:sz w:val="28"/>
+                <w:szCs w:val="28"/>
+              </w:rPr>
+              <w:t>por fecha especificada.</w:t>
+            </w:r>
+          </w:p>
+        </w:tc>
+      </w:tr>
+      <w:tr>
+        <w:tc>
+          <w:tcPr>
+            <w:cnfStyle w:val="001000000000" w:firstRow="0" w:lastRow="0" w:firstColumn="1" w:lastColumn="0" w:oddVBand="0" w:evenVBand="0" w:oddHBand="0" w:evenHBand="0" w:firstRowFirstColumn="0" w:firstRowLastColumn="0" w:lastRowFirstColumn="0" w:lastRowLastColumn="0"/>
+            <w:tcW w:w="7807" w:type="dxa"/>
+            <w:vAlign w:val="center"/>
+          </w:tcPr>
+          <w:p>
+            <w:pPr>
+              <w:rPr>
+                <w:rFonts w:cstheme="minorHAnsi"/>
+                <w:sz w:val="28"/>
+                <w:szCs w:val="28"/>
+              </w:rPr>
+            </w:pPr>
+            <w:r>
+              <w:rPr>
+                <w:rFonts w:cstheme="minorHAnsi"/>
+                <w:sz w:val="28"/>
+                <w:szCs w:val="28"/>
+              </w:rPr>
+              <w:t>git log --after=“today”</w:t>
             </w:r>
           </w:p>
         </w:tc>
@@ -3364,7 +3243,7 @@
                 <w:sz w:val="28"/>
                 <w:szCs w:val="28"/>
               </w:rPr>
-              <w:t>Busca los commits que cumplan tal cual está escrito entre las comillas.</w:t>
+              <w:t>Muestra los commit que se han hecho en el día actual.</w:t>
             </w:r>
           </w:p>
         </w:tc>
@@ -3393,25 +3272,7 @@
                 <w:sz w:val="28"/>
                 <w:szCs w:val="28"/>
               </w:rPr>
-              <w:t>git log --grep</w:t>
-            </w:r>
-            <w:proofErr w:type="gramStart"/>
-            <w:r>
-              <w:rPr>
-                <w:rFonts w:cstheme="minorHAnsi"/>
-                <w:sz w:val="28"/>
-                <w:szCs w:val="28"/>
-              </w:rPr>
-              <w:t>=“</w:t>
-            </w:r>
-            <w:proofErr w:type="gramEnd"/>
-            <w:r>
-              <w:rPr>
-                <w:rFonts w:cstheme="minorHAnsi"/>
-                <w:sz w:val="28"/>
-                <w:szCs w:val="28"/>
-              </w:rPr>
-              <w:t>INVIE” –i</w:t>
+              <w:t>git log --after=“2018-1-2” --before=“today”</w:t>
             </w:r>
           </w:p>
         </w:tc>
@@ -3435,33 +3296,33 @@
                 <w:sz w:val="28"/>
                 <w:szCs w:val="28"/>
               </w:rPr>
-              <w:t>Busca los commits que cumplan sin importar mayúsculas o minúsculas.</w:t>
-            </w:r>
-          </w:p>
-        </w:tc>
-      </w:tr>
-      <w:tr>
-        <w:tc>
-          <w:tcPr>
-            <w:cnfStyle w:val="001000000000" w:firstRow="0" w:lastRow="0" w:firstColumn="1" w:lastColumn="0" w:oddVBand="0" w:evenVBand="0" w:oddHBand="0" w:evenHBand="0" w:firstRowFirstColumn="0" w:firstRowLastColumn="0" w:lastRowFirstColumn="0" w:lastRowLastColumn="0"/>
-            <w:tcW w:w="7807" w:type="dxa"/>
-            <w:vAlign w:val="center"/>
-          </w:tcPr>
-          <w:p>
-            <w:pPr>
-              <w:rPr>
-                <w:rFonts w:cstheme="minorHAnsi"/>
-                <w:sz w:val="28"/>
-                <w:szCs w:val="28"/>
-              </w:rPr>
-            </w:pPr>
-            <w:r>
-              <w:rPr>
-                <w:rFonts w:cstheme="minorHAnsi"/>
-                <w:sz w:val="28"/>
-                <w:szCs w:val="28"/>
-              </w:rPr>
-              <w:t>git log -S “Por contenido”</w:t>
+              <w:t>Para localizar commit entre una fecha y el día actual</w:t>
+            </w:r>
+          </w:p>
+        </w:tc>
+      </w:tr>
+      <w:tr>
+        <w:tc>
+          <w:tcPr>
+            <w:cnfStyle w:val="001000000000" w:firstRow="0" w:lastRow="0" w:firstColumn="1" w:lastColumn="0" w:oddVBand="0" w:evenVBand="0" w:oddHBand="0" w:evenHBand="0" w:firstRowFirstColumn="0" w:firstRowLastColumn="0" w:lastRowFirstColumn="0" w:lastRowLastColumn="0"/>
+            <w:tcW w:w="7807" w:type="dxa"/>
+            <w:vAlign w:val="center"/>
+          </w:tcPr>
+          <w:p>
+            <w:pPr>
+              <w:rPr>
+                <w:rFonts w:cstheme="minorHAnsi"/>
+                <w:sz w:val="28"/>
+                <w:szCs w:val="28"/>
+              </w:rPr>
+            </w:pPr>
+            <w:r>
+              <w:rPr>
+                <w:rFonts w:cstheme="minorHAnsi"/>
+                <w:sz w:val="28"/>
+                <w:szCs w:val="28"/>
+              </w:rPr>
+              <w:t>git log --author=“Name Author”</w:t>
             </w:r>
           </w:p>
         </w:tc>
@@ -3485,7 +3346,7 @@
                 <w:sz w:val="28"/>
                 <w:szCs w:val="28"/>
               </w:rPr>
-              <w:t>Buscar los commits con el contenido dentro del archivo.</w:t>
+              <w:t>Commits realizados por autor que cumplan exactamente con el nombre.</w:t>
             </w:r>
           </w:p>
         </w:tc>
@@ -3514,7 +3375,7 @@
                 <w:sz w:val="28"/>
                 <w:szCs w:val="28"/>
               </w:rPr>
-              <w:t>git log &gt; log.txt</w:t>
+              <w:t>git log --grep=“INVIE”</w:t>
             </w:r>
           </w:p>
         </w:tc>
@@ -3538,49 +3399,33 @@
                 <w:sz w:val="28"/>
                 <w:szCs w:val="28"/>
               </w:rPr>
-              <w:t>G</w:t>
-            </w:r>
-            <w:r>
-              <w:rPr>
-                <w:rFonts w:cstheme="minorHAnsi"/>
-                <w:sz w:val="28"/>
-                <w:szCs w:val="28"/>
-              </w:rPr>
-              <w:t>uardar los logs en un archivo txt</w:t>
-            </w:r>
-            <w:r>
-              <w:rPr>
-                <w:rFonts w:cstheme="minorHAnsi"/>
-                <w:sz w:val="28"/>
-                <w:szCs w:val="28"/>
-              </w:rPr>
-              <w:t>.</w:t>
-            </w:r>
-          </w:p>
-        </w:tc>
-      </w:tr>
-      <w:tr>
-        <w:tc>
-          <w:tcPr>
-            <w:cnfStyle w:val="001000000000" w:firstRow="0" w:lastRow="0" w:firstColumn="1" w:lastColumn="0" w:oddVBand="0" w:evenVBand="0" w:oddHBand="0" w:evenHBand="0" w:firstRowFirstColumn="0" w:firstRowLastColumn="0" w:lastRowFirstColumn="0" w:lastRowLastColumn="0"/>
-            <w:tcW w:w="7807" w:type="dxa"/>
-            <w:vAlign w:val="center"/>
-          </w:tcPr>
-          <w:p>
-            <w:pPr>
-              <w:rPr>
-                <w:rFonts w:cstheme="minorHAnsi"/>
-                <w:sz w:val="28"/>
-                <w:szCs w:val="28"/>
-              </w:rPr>
-            </w:pPr>
-            <w:r>
-              <w:rPr>
-                <w:rFonts w:cstheme="minorHAnsi"/>
-                <w:sz w:val="28"/>
-                <w:szCs w:val="28"/>
-              </w:rPr>
-              <w:t>code</w:t>
+              <w:t>Busca los commits que cumplan tal cual está escrito entre las comillas.</w:t>
+            </w:r>
+          </w:p>
+        </w:tc>
+      </w:tr>
+      <w:tr>
+        <w:tc>
+          <w:tcPr>
+            <w:cnfStyle w:val="001000000000" w:firstRow="0" w:lastRow="0" w:firstColumn="1" w:lastColumn="0" w:oddVBand="0" w:evenVBand="0" w:oddHBand="0" w:evenHBand="0" w:firstRowFirstColumn="0" w:firstRowLastColumn="0" w:lastRowFirstColumn="0" w:lastRowLastColumn="0"/>
+            <w:tcW w:w="7807" w:type="dxa"/>
+            <w:vAlign w:val="center"/>
+          </w:tcPr>
+          <w:p>
+            <w:pPr>
+              <w:rPr>
+                <w:rFonts w:cstheme="minorHAnsi"/>
+                <w:sz w:val="28"/>
+                <w:szCs w:val="28"/>
+              </w:rPr>
+            </w:pPr>
+            <w:r>
+              <w:rPr>
+                <w:rFonts w:cstheme="minorHAnsi"/>
+                <w:sz w:val="28"/>
+                <w:szCs w:val="28"/>
+              </w:rPr>
+              <w:t>git log --grep=“INVIE” –i</w:t>
             </w:r>
           </w:p>
         </w:tc>
@@ -3604,7 +3449,7 @@
                 <w:sz w:val="28"/>
                 <w:szCs w:val="28"/>
               </w:rPr>
-              <w:t>Nos abre VS Code si lo tenemos instalado. ¿No funciona?</w:t>
+              <w:t>Busca los commits que cumplan sin importar mayúsculas o minúsculas.</w:t>
             </w:r>
           </w:p>
         </w:tc>
@@ -3633,7 +3478,7 @@
                 <w:sz w:val="28"/>
                 <w:szCs w:val="28"/>
               </w:rPr>
-              <w:t>code nombre_archivo</w:t>
+              <w:t>git log -S “Por contenido”</w:t>
             </w:r>
           </w:p>
         </w:tc>
@@ -3657,33 +3502,33 @@
                 <w:sz w:val="28"/>
                 <w:szCs w:val="28"/>
               </w:rPr>
-              <w:t>Nos abre el nombre del archivo especificado con vs code.</w:t>
-            </w:r>
-          </w:p>
-        </w:tc>
-      </w:tr>
-      <w:tr>
-        <w:tc>
-          <w:tcPr>
-            <w:cnfStyle w:val="001000000000" w:firstRow="0" w:lastRow="0" w:firstColumn="1" w:lastColumn="0" w:oddVBand="0" w:evenVBand="0" w:oddHBand="0" w:evenHBand="0" w:firstRowFirstColumn="0" w:firstRowLastColumn="0" w:lastRowFirstColumn="0" w:lastRowLastColumn="0"/>
-            <w:tcW w:w="7807" w:type="dxa"/>
-            <w:vAlign w:val="center"/>
-          </w:tcPr>
-          <w:p>
-            <w:pPr>
-              <w:rPr>
-                <w:rFonts w:cstheme="minorHAnsi"/>
-                <w:sz w:val="28"/>
-                <w:szCs w:val="28"/>
-              </w:rPr>
-            </w:pPr>
-            <w:r>
-              <w:rPr>
-                <w:rFonts w:cstheme="minorHAnsi"/>
-                <w:sz w:val="28"/>
-                <w:szCs w:val="28"/>
-              </w:rPr>
-              <w:t>git show nombre_archivo</w:t>
+              <w:t>Buscar los commits con el contenido dentro del archivo.</w:t>
+            </w:r>
+          </w:p>
+        </w:tc>
+      </w:tr>
+      <w:tr>
+        <w:tc>
+          <w:tcPr>
+            <w:cnfStyle w:val="001000000000" w:firstRow="0" w:lastRow="0" w:firstColumn="1" w:lastColumn="0" w:oddVBand="0" w:evenVBand="0" w:oddHBand="0" w:evenHBand="0" w:firstRowFirstColumn="0" w:firstRowLastColumn="0" w:lastRowFirstColumn="0" w:lastRowLastColumn="0"/>
+            <w:tcW w:w="7807" w:type="dxa"/>
+            <w:vAlign w:val="center"/>
+          </w:tcPr>
+          <w:p>
+            <w:pPr>
+              <w:rPr>
+                <w:rFonts w:cstheme="minorHAnsi"/>
+                <w:sz w:val="28"/>
+                <w:szCs w:val="28"/>
+              </w:rPr>
+            </w:pPr>
+            <w:r>
+              <w:rPr>
+                <w:rFonts w:cstheme="minorHAnsi"/>
+                <w:sz w:val="28"/>
+                <w:szCs w:val="28"/>
+              </w:rPr>
+              <w:t>git log &gt; log.txt</w:t>
             </w:r>
           </w:p>
         </w:tc>
@@ -3707,15 +3552,15 @@
                 <w:sz w:val="28"/>
                 <w:szCs w:val="28"/>
               </w:rPr>
-              <w:t>N</w:t>
-            </w:r>
-            <w:r>
-              <w:rPr>
-                <w:rFonts w:cstheme="minorHAnsi"/>
-                <w:sz w:val="28"/>
-                <w:szCs w:val="28"/>
-              </w:rPr>
-              <w:t>os muestra los cambios que han existido sobre un archivo</w:t>
+              <w:t>G</w:t>
+            </w:r>
+            <w:r>
+              <w:rPr>
+                <w:rFonts w:cstheme="minorHAnsi"/>
+                <w:sz w:val="28"/>
+                <w:szCs w:val="28"/>
+              </w:rPr>
+              <w:t>uardar los logs en un archivo txt</w:t>
             </w:r>
             <w:r>
               <w:rPr>
@@ -3752,7 +3597,7 @@
                 <w:sz w:val="28"/>
                 <w:szCs w:val="28"/>
               </w:rPr>
-              <w:t>git push</w:t>
+              <w:t>code</w:t>
             </w:r>
           </w:p>
         </w:tc>
@@ -3776,33 +3621,33 @@
                 <w:sz w:val="28"/>
                 <w:szCs w:val="28"/>
               </w:rPr>
-              <w:t>Envía los commit a él repositorio remoto de GitHub.</w:t>
-            </w:r>
-          </w:p>
-        </w:tc>
-      </w:tr>
-      <w:tr>
-        <w:tc>
-          <w:tcPr>
-            <w:cnfStyle w:val="001000000000" w:firstRow="0" w:lastRow="0" w:firstColumn="1" w:lastColumn="0" w:oddVBand="0" w:evenVBand="0" w:oddHBand="0" w:evenHBand="0" w:firstRowFirstColumn="0" w:firstRowLastColumn="0" w:lastRowFirstColumn="0" w:lastRowLastColumn="0"/>
-            <w:tcW w:w="7807" w:type="dxa"/>
-            <w:vAlign w:val="center"/>
-          </w:tcPr>
-          <w:p>
-            <w:pPr>
-              <w:rPr>
-                <w:rFonts w:cstheme="minorHAnsi"/>
-                <w:sz w:val="28"/>
-                <w:szCs w:val="28"/>
-              </w:rPr>
-            </w:pPr>
-            <w:r>
-              <w:rPr>
-                <w:rFonts w:cstheme="minorHAnsi"/>
-                <w:sz w:val="28"/>
-                <w:szCs w:val="28"/>
-              </w:rPr>
-              <w:t>git commit -m “mensaje”</w:t>
+              <w:t>Nos abre VS Code si lo tenemos instalado. ¿No funciona?</w:t>
+            </w:r>
+          </w:p>
+        </w:tc>
+      </w:tr>
+      <w:tr>
+        <w:tc>
+          <w:tcPr>
+            <w:cnfStyle w:val="001000000000" w:firstRow="0" w:lastRow="0" w:firstColumn="1" w:lastColumn="0" w:oddVBand="0" w:evenVBand="0" w:oddHBand="0" w:evenHBand="0" w:firstRowFirstColumn="0" w:firstRowLastColumn="0" w:lastRowFirstColumn="0" w:lastRowLastColumn="0"/>
+            <w:tcW w:w="7807" w:type="dxa"/>
+            <w:vAlign w:val="center"/>
+          </w:tcPr>
+          <w:p>
+            <w:pPr>
+              <w:rPr>
+                <w:rFonts w:cstheme="minorHAnsi"/>
+                <w:sz w:val="28"/>
+                <w:szCs w:val="28"/>
+              </w:rPr>
+            </w:pPr>
+            <w:r>
+              <w:rPr>
+                <w:rFonts w:cstheme="minorHAnsi"/>
+                <w:sz w:val="28"/>
+                <w:szCs w:val="28"/>
+              </w:rPr>
+              <w:t>code nombre_archivo</w:t>
             </w:r>
           </w:p>
         </w:tc>
@@ -3826,25 +3671,7 @@
                 <w:sz w:val="28"/>
                 <w:szCs w:val="28"/>
               </w:rPr>
-              <w:t xml:space="preserve">Agrega los archivos del </w:t>
-            </w:r>
-            <w:r>
-              <w:rPr>
-                <w:rFonts w:cstheme="minorHAnsi"/>
-                <w:b/>
-                <w:bCs/>
-                <w:sz w:val="28"/>
-                <w:szCs w:val="28"/>
-              </w:rPr>
-              <w:t>Staged Area</w:t>
-            </w:r>
-            <w:r>
-              <w:rPr>
-                <w:rFonts w:cstheme="minorHAnsi"/>
-                <w:sz w:val="28"/>
-                <w:szCs w:val="28"/>
-              </w:rPr>
-              <w:t xml:space="preserve"> al repositorio de git con un mensaje.</w:t>
+              <w:t>Nos abre el nombre del archivo especificado con vs code.</w:t>
             </w:r>
           </w:p>
         </w:tc>
@@ -3873,7 +3700,7 @@
                 <w:sz w:val="28"/>
                 <w:szCs w:val="28"/>
               </w:rPr>
-              <w:t>git diff commitA commitB</w:t>
+              <w:t>git show nombre_archivo</w:t>
             </w:r>
           </w:p>
         </w:tc>
@@ -3897,49 +3724,49 @@
                 <w:sz w:val="28"/>
                 <w:szCs w:val="28"/>
               </w:rPr>
-              <w:t xml:space="preserve">Para </w:t>
-            </w:r>
-            <w:r>
-              <w:rPr>
-                <w:rFonts w:cstheme="minorHAnsi"/>
-                <w:sz w:val="28"/>
-                <w:szCs w:val="28"/>
-              </w:rPr>
-              <w:t>ver la diferencia entre una versión y otra</w:t>
-            </w:r>
-            <w:r>
-              <w:rPr>
-                <w:rFonts w:cstheme="minorHAnsi"/>
-                <w:sz w:val="28"/>
-                <w:szCs w:val="28"/>
-              </w:rPr>
-              <w:t xml:space="preserve"> de un archivo.</w:t>
-            </w:r>
-          </w:p>
-        </w:tc>
-      </w:tr>
-      <w:tr>
-        <w:tc>
-          <w:tcPr>
-            <w:cnfStyle w:val="001000000000" w:firstRow="0" w:lastRow="0" w:firstColumn="1" w:lastColumn="0" w:oddVBand="0" w:evenVBand="0" w:oddHBand="0" w:evenHBand="0" w:firstRowFirstColumn="0" w:firstRowLastColumn="0" w:lastRowFirstColumn="0" w:lastRowLastColumn="0"/>
-            <w:tcW w:w="7807" w:type="dxa"/>
-            <w:vAlign w:val="center"/>
-          </w:tcPr>
-          <w:p>
-            <w:pPr>
-              <w:rPr>
-                <w:rFonts w:cstheme="minorHAnsi"/>
-                <w:sz w:val="28"/>
-                <w:szCs w:val="28"/>
-              </w:rPr>
-            </w:pPr>
-            <w:r>
-              <w:rPr>
-                <w:rFonts w:cstheme="minorHAnsi"/>
-                <w:sz w:val="28"/>
-                <w:szCs w:val="28"/>
-              </w:rPr>
-              <w:t>Esc + Shift + ZZ</w:t>
+              <w:t>N</w:t>
+            </w:r>
+            <w:r>
+              <w:rPr>
+                <w:rFonts w:cstheme="minorHAnsi"/>
+                <w:sz w:val="28"/>
+                <w:szCs w:val="28"/>
+              </w:rPr>
+              <w:t>os muestra los cambios que han existido sobre un archivo</w:t>
+            </w:r>
+            <w:r>
+              <w:rPr>
+                <w:rFonts w:cstheme="minorHAnsi"/>
+                <w:sz w:val="28"/>
+                <w:szCs w:val="28"/>
+              </w:rPr>
+              <w:t>.</w:t>
+            </w:r>
+          </w:p>
+        </w:tc>
+      </w:tr>
+      <w:tr>
+        <w:tc>
+          <w:tcPr>
+            <w:cnfStyle w:val="001000000000" w:firstRow="0" w:lastRow="0" w:firstColumn="1" w:lastColumn="0" w:oddVBand="0" w:evenVBand="0" w:oddHBand="0" w:evenHBand="0" w:firstRowFirstColumn="0" w:firstRowLastColumn="0" w:lastRowFirstColumn="0" w:lastRowLastColumn="0"/>
+            <w:tcW w:w="7807" w:type="dxa"/>
+            <w:vAlign w:val="center"/>
+          </w:tcPr>
+          <w:p>
+            <w:pPr>
+              <w:rPr>
+                <w:rFonts w:cstheme="minorHAnsi"/>
+                <w:sz w:val="28"/>
+                <w:szCs w:val="28"/>
+              </w:rPr>
+            </w:pPr>
+            <w:r>
+              <w:rPr>
+                <w:rFonts w:cstheme="minorHAnsi"/>
+                <w:sz w:val="28"/>
+                <w:szCs w:val="28"/>
+              </w:rPr>
+              <w:t>git push</w:t>
             </w:r>
           </w:p>
         </w:tc>
@@ -3963,25 +3790,7 @@
                 <w:sz w:val="28"/>
                 <w:szCs w:val="28"/>
               </w:rPr>
-              <w:t xml:space="preserve">Sale del editor de </w:t>
-            </w:r>
-            <w:r>
-              <w:rPr>
-                <w:rFonts w:cstheme="minorHAnsi"/>
-                <w:b/>
-                <w:bCs/>
-                <w:sz w:val="28"/>
-                <w:szCs w:val="28"/>
-              </w:rPr>
-              <w:t>VIM</w:t>
-            </w:r>
-            <w:r>
-              <w:rPr>
-                <w:rFonts w:cstheme="minorHAnsi"/>
-                <w:sz w:val="28"/>
-                <w:szCs w:val="28"/>
-              </w:rPr>
-              <w:t xml:space="preserve"> y guarda el msj del commit.</w:t>
+              <w:t>Envía los commit a él repositorio remoto de GitHub.</w:t>
             </w:r>
           </w:p>
         </w:tc>
@@ -4010,15 +3819,7 @@
                 <w:sz w:val="28"/>
                 <w:szCs w:val="28"/>
               </w:rPr>
-              <w:t>git checkout + ID</w:t>
-            </w:r>
-            <w:r>
-              <w:rPr>
-                <w:rFonts w:cstheme="minorHAnsi"/>
-                <w:sz w:val="28"/>
-                <w:szCs w:val="28"/>
-              </w:rPr>
-              <w:t>_commit + nombre_archivo</w:t>
+              <w:t>git commit -m “mensaje”</w:t>
             </w:r>
           </w:p>
         </w:tc>
@@ -4042,49 +3843,51 @@
                 <w:sz w:val="28"/>
                 <w:szCs w:val="28"/>
               </w:rPr>
-              <w:t>N</w:t>
-            </w:r>
-            <w:r>
-              <w:rPr>
-                <w:rFonts w:cstheme="minorHAnsi"/>
-                <w:sz w:val="28"/>
-                <w:szCs w:val="28"/>
-              </w:rPr>
-              <w:t>os permite viajar en el tiempo. Podemos volver a cualquier versión anterior de un archivo específico o incluso del proyecto entero.</w:t>
-            </w:r>
-          </w:p>
-        </w:tc>
-      </w:tr>
-      <w:tr>
-        <w:tc>
-          <w:tcPr>
-            <w:cnfStyle w:val="001000000000" w:firstRow="0" w:lastRow="0" w:firstColumn="1" w:lastColumn="0" w:oddVBand="0" w:evenVBand="0" w:oddHBand="0" w:evenHBand="0" w:firstRowFirstColumn="0" w:firstRowLastColumn="0" w:lastRowFirstColumn="0" w:lastRowLastColumn="0"/>
-            <w:tcW w:w="7807" w:type="dxa"/>
-            <w:vAlign w:val="center"/>
-          </w:tcPr>
-          <w:p>
-            <w:pPr>
-              <w:rPr>
-                <w:rFonts w:cstheme="minorHAnsi"/>
-                <w:sz w:val="28"/>
-                <w:szCs w:val="28"/>
-              </w:rPr>
-            </w:pPr>
-            <w:r>
-              <w:rPr>
-                <w:rFonts w:cstheme="minorHAnsi"/>
-                <w:sz w:val="28"/>
-                <w:szCs w:val="28"/>
-              </w:rPr>
-              <w:t xml:space="preserve">git checkout + </w:t>
-            </w:r>
-            <w:r>
-              <w:rPr>
-                <w:rFonts w:cstheme="minorHAnsi"/>
-                <w:sz w:val="28"/>
-                <w:szCs w:val="28"/>
-              </w:rPr>
-              <w:t>master + nombre_archivo</w:t>
+              <w:t xml:space="preserve">Agrega los archivos del </w:t>
+            </w:r>
+            <w:r>
+              <w:rPr>
+                <w:rFonts w:cstheme="minorHAnsi"/>
+                <w:b/>
+                <w:bCs/>
+                <w:sz w:val="28"/>
+                <w:szCs w:val="28"/>
+              </w:rPr>
+              <w:t>Staged Area</w:t>
+            </w:r>
+            <w:r>
+              <w:rPr>
+                <w:rFonts w:cstheme="minorHAnsi"/>
+                <w:sz w:val="28"/>
+                <w:szCs w:val="28"/>
+              </w:rPr>
+              <w:t xml:space="preserve"> al repositorio de git con un mensaje.</w:t>
+            </w:r>
+          </w:p>
+        </w:tc>
+      </w:tr>
+      <w:tr>
+        <w:tc>
+          <w:tcPr>
+            <w:cnfStyle w:val="001000000000" w:firstRow="0" w:lastRow="0" w:firstColumn="1" w:lastColumn="0" w:oddVBand="0" w:evenVBand="0" w:oddHBand="0" w:evenHBand="0" w:firstRowFirstColumn="0" w:firstRowLastColumn="0" w:lastRowFirstColumn="0" w:lastRowLastColumn="0"/>
+            <w:tcW w:w="7807" w:type="dxa"/>
+            <w:vAlign w:val="center"/>
+          </w:tcPr>
+          <w:p>
+            <w:pPr>
+              <w:rPr>
+                <w:rFonts w:cstheme="minorHAnsi"/>
+                <w:sz w:val="28"/>
+                <w:szCs w:val="28"/>
+              </w:rPr>
+            </w:pPr>
+            <w:r>
+              <w:rPr>
+                <w:rFonts w:cstheme="minorHAnsi"/>
+                <w:sz w:val="28"/>
+                <w:szCs w:val="28"/>
+              </w:rPr>
+              <w:t>git diff commitA commitB</w:t>
             </w:r>
           </w:p>
         </w:tc>
@@ -4108,7 +3911,23 @@
                 <w:sz w:val="28"/>
                 <w:szCs w:val="28"/>
               </w:rPr>
-              <w:t>Nos permite volver a la última versión que se encuentra en la rama master.</w:t>
+              <w:t xml:space="preserve">Para </w:t>
+            </w:r>
+            <w:r>
+              <w:rPr>
+                <w:rFonts w:cstheme="minorHAnsi"/>
+                <w:sz w:val="28"/>
+                <w:szCs w:val="28"/>
+              </w:rPr>
+              <w:t>ver la diferencia entre una versión y otra</w:t>
+            </w:r>
+            <w:r>
+              <w:rPr>
+                <w:rFonts w:cstheme="minorHAnsi"/>
+                <w:sz w:val="28"/>
+                <w:szCs w:val="28"/>
+              </w:rPr>
+              <w:t xml:space="preserve"> de un archivo.</w:t>
             </w:r>
           </w:p>
         </w:tc>
@@ -4137,7 +3956,7 @@
                 <w:sz w:val="28"/>
                 <w:szCs w:val="28"/>
               </w:rPr>
-              <w:t xml:space="preserve">git reset </w:t>
+              <w:t>Esc + Shift + ZZ</w:t>
             </w:r>
           </w:p>
         </w:tc>
@@ -4161,89 +3980,59 @@
                 <w:sz w:val="28"/>
                 <w:szCs w:val="28"/>
               </w:rPr>
-              <w:t>No</w:t>
-            </w:r>
-            <w:r>
-              <w:rPr>
-                <w:rFonts w:cstheme="minorHAnsi"/>
-                <w:sz w:val="28"/>
-                <w:szCs w:val="28"/>
-              </w:rPr>
-              <w:t xml:space="preserve"> s</w:t>
-            </w:r>
-            <w:r>
-              <w:rPr>
-                <w:rFonts w:cstheme="minorHAnsi"/>
-                <w:sz w:val="28"/>
-                <w:szCs w:val="28"/>
-              </w:rPr>
-              <w:t>ó</w:t>
-            </w:r>
-            <w:r>
-              <w:rPr>
-                <w:rFonts w:cstheme="minorHAnsi"/>
-                <w:sz w:val="28"/>
-                <w:szCs w:val="28"/>
-              </w:rPr>
-              <w:t xml:space="preserve">lo </w:t>
-            </w:r>
-            <w:r>
-              <w:rPr>
-                <w:rFonts w:cstheme="minorHAnsi"/>
-                <w:sz w:val="28"/>
-                <w:szCs w:val="28"/>
-              </w:rPr>
-              <w:t xml:space="preserve">nos permite </w:t>
-            </w:r>
-            <w:r>
-              <w:rPr>
-                <w:rFonts w:cstheme="minorHAnsi"/>
-                <w:sz w:val="28"/>
-                <w:szCs w:val="28"/>
-              </w:rPr>
-              <w:t>“volve</w:t>
-            </w:r>
-            <w:r>
-              <w:rPr>
-                <w:rFonts w:cstheme="minorHAnsi"/>
-                <w:sz w:val="28"/>
-                <w:szCs w:val="28"/>
-              </w:rPr>
-              <w:t>r</w:t>
-            </w:r>
-            <w:r>
-              <w:rPr>
-                <w:rFonts w:cstheme="minorHAnsi"/>
-                <w:sz w:val="28"/>
-                <w:szCs w:val="28"/>
-              </w:rPr>
-              <w:t xml:space="preserve"> en el tiempo”, sino que borramos los cambios que hicimos después de este commit.</w:t>
-            </w:r>
-          </w:p>
-        </w:tc>
-      </w:tr>
-      <w:tr>
-        <w:tc>
-          <w:tcPr>
-            <w:cnfStyle w:val="001000000000" w:firstRow="0" w:lastRow="0" w:firstColumn="1" w:lastColumn="0" w:oddVBand="0" w:evenVBand="0" w:oddHBand="0" w:evenHBand="0" w:firstRowFirstColumn="0" w:firstRowLastColumn="0" w:lastRowFirstColumn="0" w:lastRowLastColumn="0"/>
-            <w:tcW w:w="7807" w:type="dxa"/>
-            <w:vAlign w:val="center"/>
-          </w:tcPr>
-          <w:p>
-            <w:pPr>
-              <w:rPr>
-                <w:rFonts w:cstheme="minorHAnsi"/>
-                <w:sz w:val="28"/>
-                <w:szCs w:val="28"/>
-              </w:rPr>
-            </w:pPr>
-            <w:r>
-              <w:rPr>
-                <w:rFonts w:cstheme="minorHAnsi"/>
-                <w:sz w:val="28"/>
-                <w:szCs w:val="28"/>
-              </w:rPr>
-              <w:t>git reset --hard</w:t>
+              <w:t xml:space="preserve">Sale del editor de </w:t>
+            </w:r>
+            <w:r>
+              <w:rPr>
+                <w:rFonts w:cstheme="minorHAnsi"/>
+                <w:b/>
+                <w:bCs/>
+                <w:sz w:val="28"/>
+                <w:szCs w:val="28"/>
+              </w:rPr>
+              <w:t>VIM</w:t>
+            </w:r>
+            <w:r>
+              <w:rPr>
+                <w:rFonts w:cstheme="minorHAnsi"/>
+                <w:sz w:val="28"/>
+                <w:szCs w:val="28"/>
+              </w:rPr>
+              <w:t xml:space="preserve"> y guarda el msj del commit.</w:t>
+            </w:r>
+          </w:p>
+        </w:tc>
+      </w:tr>
+      <w:tr>
+        <w:tc>
+          <w:tcPr>
+            <w:cnfStyle w:val="001000000000" w:firstRow="0" w:lastRow="0" w:firstColumn="1" w:lastColumn="0" w:oddVBand="0" w:evenVBand="0" w:oddHBand="0" w:evenHBand="0" w:firstRowFirstColumn="0" w:firstRowLastColumn="0" w:lastRowFirstColumn="0" w:lastRowLastColumn="0"/>
+            <w:tcW w:w="7807" w:type="dxa"/>
+            <w:vAlign w:val="center"/>
+          </w:tcPr>
+          <w:p>
+            <w:pPr>
+              <w:rPr>
+                <w:rFonts w:cstheme="minorHAnsi"/>
+                <w:sz w:val="28"/>
+                <w:szCs w:val="28"/>
+              </w:rPr>
+            </w:pPr>
+            <w:r>
+              <w:rPr>
+                <w:rFonts w:cstheme="minorHAnsi"/>
+                <w:sz w:val="28"/>
+                <w:szCs w:val="28"/>
+              </w:rPr>
+              <w:t>git checkout + ID</w:t>
+            </w:r>
+            <w:r>
+              <w:rPr>
+                <w:rFonts w:cstheme="minorHAnsi"/>
+                <w:sz w:val="28"/>
+                <w:szCs w:val="28"/>
+              </w:rPr>
+              <w:t>_commit + nombre_archivo</w:t>
             </w:r>
           </w:p>
         </w:tc>
@@ -4267,31 +4056,15 @@
                 <w:sz w:val="28"/>
                 <w:szCs w:val="28"/>
               </w:rPr>
-              <w:t>B</w:t>
-            </w:r>
-            <w:r>
-              <w:rPr>
-                <w:rFonts w:cstheme="minorHAnsi"/>
-                <w:sz w:val="28"/>
-                <w:szCs w:val="28"/>
-              </w:rPr>
-              <w:t>orra toda la información que tengamos en el área de staging (y perdiendo todo para siempre</w:t>
-            </w:r>
-            <w:r>
-              <w:rPr>
-                <w:rFonts w:cstheme="minorHAnsi"/>
-                <w:sz w:val="28"/>
-                <w:szCs w:val="28"/>
-              </w:rPr>
-              <w:t>.</w:t>
-            </w:r>
-            <w:r>
-              <w:rPr>
-                <w:rFonts w:cstheme="minorHAnsi"/>
-                <w:sz w:val="28"/>
-                <w:szCs w:val="28"/>
-              </w:rPr>
-              <w:t>)</w:t>
+              <w:t>N</w:t>
+            </w:r>
+            <w:r>
+              <w:rPr>
+                <w:rFonts w:cstheme="minorHAnsi"/>
+                <w:sz w:val="28"/>
+                <w:szCs w:val="28"/>
+              </w:rPr>
+              <w:t>os permite viajar en el tiempo. Podemos volver a cualquier versión anterior de un archivo específico o incluso del proyecto entero.</w:t>
             </w:r>
           </w:p>
         </w:tc>
@@ -4320,7 +4093,15 @@
                 <w:sz w:val="28"/>
                 <w:szCs w:val="28"/>
               </w:rPr>
-              <w:t>git reset --soft</w:t>
+              <w:t xml:space="preserve">git checkout + </w:t>
+            </w:r>
+            <w:r>
+              <w:rPr>
+                <w:rFonts w:cstheme="minorHAnsi"/>
+                <w:sz w:val="28"/>
+                <w:szCs w:val="28"/>
+              </w:rPr>
+              <w:t>master + nombre_archivo</w:t>
             </w:r>
           </w:p>
         </w:tc>
@@ -4344,34 +4125,34 @@
                 <w:sz w:val="28"/>
                 <w:szCs w:val="28"/>
               </w:rPr>
-              <w:t>M</w:t>
-            </w:r>
-            <w:r>
-              <w:rPr>
-                <w:rFonts w:cstheme="minorHAnsi"/>
-                <w:sz w:val="28"/>
-                <w:szCs w:val="28"/>
-              </w:rPr>
-              <w:t>antiene allí los archivos del área de staging para que podamos aplicar nuestros últimos cambios, pero desde un commit anterior.</w:t>
-            </w:r>
-          </w:p>
-        </w:tc>
-      </w:tr>
-      <w:tr>
-        <w:tc>
-          <w:tcPr>
-            <w:cnfStyle w:val="001000000000" w:firstRow="0" w:lastRow="0" w:firstColumn="1" w:lastColumn="0" w:oddVBand="0" w:evenVBand="0" w:oddHBand="0" w:evenHBand="0" w:firstRowFirstColumn="0" w:firstRowLastColumn="0" w:lastRowFirstColumn="0" w:lastRowLastColumn="0"/>
-            <w:tcW w:w="7807" w:type="dxa"/>
-            <w:vAlign w:val="center"/>
-          </w:tcPr>
-          <w:p>
-            <w:pPr>
-              <w:rPr>
-                <w:rFonts w:cstheme="minorHAnsi"/>
-                <w:sz w:val="28"/>
-                <w:szCs w:val="28"/>
-              </w:rPr>
-            </w:pPr>
+              <w:t>Nos permite volver a la última versión que se encuentra en la rama master.</w:t>
+            </w:r>
+          </w:p>
+        </w:tc>
+      </w:tr>
+      <w:tr>
+        <w:tc>
+          <w:tcPr>
+            <w:cnfStyle w:val="001000000000" w:firstRow="0" w:lastRow="0" w:firstColumn="1" w:lastColumn="0" w:oddVBand="0" w:evenVBand="0" w:oddHBand="0" w:evenHBand="0" w:firstRowFirstColumn="0" w:firstRowLastColumn="0" w:lastRowFirstColumn="0" w:lastRowLastColumn="0"/>
+            <w:tcW w:w="7807" w:type="dxa"/>
+            <w:vAlign w:val="center"/>
+          </w:tcPr>
+          <w:p>
+            <w:pPr>
+              <w:rPr>
+                <w:rFonts w:cstheme="minorHAnsi"/>
+                <w:sz w:val="28"/>
+                <w:szCs w:val="28"/>
+              </w:rPr>
+            </w:pPr>
+            <w:r>
+              <w:rPr>
+                <w:rFonts w:cstheme="minorHAnsi"/>
+                <w:sz w:val="28"/>
+                <w:szCs w:val="28"/>
+              </w:rPr>
+              <w:t xml:space="preserve">git reset </w:t>
+            </w:r>
           </w:p>
         </w:tc>
         <w:tc>
@@ -4388,6 +4169,70 @@
                 <w:szCs w:val="28"/>
               </w:rPr>
             </w:pPr>
+            <w:r>
+              <w:rPr>
+                <w:rFonts w:cstheme="minorHAnsi"/>
+                <w:sz w:val="28"/>
+                <w:szCs w:val="28"/>
+              </w:rPr>
+              <w:t>No</w:t>
+            </w:r>
+            <w:r>
+              <w:rPr>
+                <w:rFonts w:cstheme="minorHAnsi"/>
+                <w:sz w:val="28"/>
+                <w:szCs w:val="28"/>
+              </w:rPr>
+              <w:t xml:space="preserve"> s</w:t>
+            </w:r>
+            <w:r>
+              <w:rPr>
+                <w:rFonts w:cstheme="minorHAnsi"/>
+                <w:sz w:val="28"/>
+                <w:szCs w:val="28"/>
+              </w:rPr>
+              <w:t>ó</w:t>
+            </w:r>
+            <w:r>
+              <w:rPr>
+                <w:rFonts w:cstheme="minorHAnsi"/>
+                <w:sz w:val="28"/>
+                <w:szCs w:val="28"/>
+              </w:rPr>
+              <w:t xml:space="preserve">lo </w:t>
+            </w:r>
+            <w:r>
+              <w:rPr>
+                <w:rFonts w:cstheme="minorHAnsi"/>
+                <w:sz w:val="28"/>
+                <w:szCs w:val="28"/>
+              </w:rPr>
+              <w:t xml:space="preserve">nos permite </w:t>
+            </w:r>
+            <w:r>
+              <w:rPr>
+                <w:rFonts w:cstheme="minorHAnsi"/>
+                <w:sz w:val="28"/>
+                <w:szCs w:val="28"/>
+              </w:rPr>
+              <w:t>“volve</w:t>
+            </w:r>
+            <w:r>
+              <w:rPr>
+                <w:rFonts w:cstheme="minorHAnsi"/>
+                <w:sz w:val="28"/>
+                <w:szCs w:val="28"/>
+              </w:rPr>
+              <w:t>r</w:t>
+            </w:r>
+            <w:r>
+              <w:rPr>
+                <w:rFonts w:cstheme="minorHAnsi"/>
+                <w:sz w:val="28"/>
+                <w:szCs w:val="28"/>
+              </w:rPr>
+              <w:t xml:space="preserve"> en el tiempo”, sino que borramos los cambios que hicimos después de este commit.</w:t>
+            </w:r>
           </w:p>
         </w:tc>
       </w:tr>
@@ -4415,7 +4260,8 @@
                 <w:sz w:val="28"/>
                 <w:szCs w:val="28"/>
               </w:rPr>
-              <w:t>git mv</w:t>
+              <w:lastRenderedPageBreak/>
+              <w:t>git reset --hard</w:t>
             </w:r>
           </w:p>
         </w:tc>
@@ -4439,6 +4285,80 @@
                 <w:sz w:val="28"/>
                 <w:szCs w:val="28"/>
               </w:rPr>
+              <w:t>B</w:t>
+            </w:r>
+            <w:r>
+              <w:rPr>
+                <w:rFonts w:cstheme="minorHAnsi"/>
+                <w:sz w:val="28"/>
+                <w:szCs w:val="28"/>
+              </w:rPr>
+              <w:t>orra toda la información que tengamos en el área de staging (y perdiendo todo para siempre</w:t>
+            </w:r>
+            <w:r>
+              <w:rPr>
+                <w:rFonts w:cstheme="minorHAnsi"/>
+                <w:sz w:val="28"/>
+                <w:szCs w:val="28"/>
+              </w:rPr>
+              <w:t>.</w:t>
+            </w:r>
+            <w:r>
+              <w:rPr>
+                <w:rFonts w:cstheme="minorHAnsi"/>
+                <w:sz w:val="28"/>
+                <w:szCs w:val="28"/>
+              </w:rPr>
+              <w:t>)</w:t>
+            </w:r>
+          </w:p>
+        </w:tc>
+      </w:tr>
+      <w:tr>
+        <w:tc>
+          <w:tcPr>
+            <w:cnfStyle w:val="001000000000" w:firstRow="0" w:lastRow="0" w:firstColumn="1" w:lastColumn="0" w:oddVBand="0" w:evenVBand="0" w:oddHBand="0" w:evenHBand="0" w:firstRowFirstColumn="0" w:firstRowLastColumn="0" w:lastRowFirstColumn="0" w:lastRowLastColumn="0"/>
+            <w:tcW w:w="7807" w:type="dxa"/>
+            <w:vAlign w:val="center"/>
+          </w:tcPr>
+          <w:p>
+            <w:pPr>
+              <w:rPr>
+                <w:rFonts w:cstheme="minorHAnsi"/>
+                <w:sz w:val="28"/>
+                <w:szCs w:val="28"/>
+              </w:rPr>
+            </w:pPr>
+            <w:r>
+              <w:rPr>
+                <w:rFonts w:cstheme="minorHAnsi"/>
+                <w:sz w:val="28"/>
+                <w:szCs w:val="28"/>
+              </w:rPr>
+              <w:t>git reset --soft</w:t>
+            </w:r>
+          </w:p>
+        </w:tc>
+        <w:tc>
+          <w:tcPr>
+            <w:tcW w:w="7807" w:type="dxa"/>
+            <w:vAlign w:val="center"/>
+          </w:tcPr>
+          <w:p>
+            <w:pPr>
+              <w:cnfStyle w:val="000000000000" w:firstRow="0" w:lastRow="0" w:firstColumn="0" w:lastColumn="0" w:oddVBand="0" w:evenVBand="0" w:oddHBand="0" w:evenHBand="0" w:firstRowFirstColumn="0" w:firstRowLastColumn="0" w:lastRowFirstColumn="0" w:lastRowLastColumn="0"/>
+              <w:rPr>
+                <w:rFonts w:cstheme="minorHAnsi"/>
+                <w:sz w:val="28"/>
+                <w:szCs w:val="28"/>
+              </w:rPr>
+            </w:pPr>
+            <w:r>
+              <w:rPr>
+                <w:rFonts w:cstheme="minorHAnsi"/>
+                <w:sz w:val="28"/>
+                <w:szCs w:val="28"/>
+              </w:rPr>
               <w:t>M</w:t>
             </w:r>
             <w:r>
@@ -4447,83 +4367,8 @@
                 <w:sz w:val="28"/>
                 <w:szCs w:val="28"/>
               </w:rPr>
-              <w:t>ueve</w:t>
-            </w:r>
-            <w:r>
-              <w:rPr>
-                <w:rFonts w:cstheme="minorHAnsi"/>
-                <w:sz w:val="28"/>
-                <w:szCs w:val="28"/>
-              </w:rPr>
-              <w:t xml:space="preserve"> o cambia</w:t>
-            </w:r>
-            <w:r>
-              <w:rPr>
-                <w:rFonts w:cstheme="minorHAnsi"/>
-                <w:sz w:val="28"/>
-                <w:szCs w:val="28"/>
-              </w:rPr>
-              <w:t xml:space="preserve"> </w:t>
-            </w:r>
-            <w:r>
-              <w:rPr>
-                <w:rFonts w:cstheme="minorHAnsi"/>
-                <w:sz w:val="28"/>
-                <w:szCs w:val="28"/>
-              </w:rPr>
-              <w:t xml:space="preserve">el nombre de un archivo, un directorio o un </w:t>
-            </w:r>
-            <w:r>
-              <w:rPr>
-                <w:rFonts w:cstheme="minorHAnsi"/>
-                <w:sz w:val="28"/>
-                <w:szCs w:val="28"/>
-              </w:rPr>
-              <w:lastRenderedPageBreak/>
-              <w:t>enlace simbólico</w:t>
-            </w:r>
-            <w:r>
-              <w:rPr>
-                <w:rFonts w:cstheme="minorHAnsi"/>
-                <w:sz w:val="28"/>
-                <w:szCs w:val="28"/>
-              </w:rPr>
-              <w:t>.</w:t>
-            </w:r>
-          </w:p>
-        </w:tc>
-      </w:tr>
-      <w:tr>
-        <w:tc>
-          <w:tcPr>
-            <w:cnfStyle w:val="001000000000" w:firstRow="0" w:lastRow="0" w:firstColumn="1" w:lastColumn="0" w:oddVBand="0" w:evenVBand="0" w:oddHBand="0" w:evenHBand="0" w:firstRowFirstColumn="0" w:firstRowLastColumn="0" w:lastRowFirstColumn="0" w:lastRowLastColumn="0"/>
-            <w:tcW w:w="7807" w:type="dxa"/>
-            <w:vAlign w:val="center"/>
-          </w:tcPr>
-          <w:p>
-            <w:pPr>
-              <w:rPr>
-                <w:rFonts w:cstheme="minorHAnsi"/>
-                <w:sz w:val="28"/>
-                <w:szCs w:val="28"/>
-              </w:rPr>
-            </w:pPr>
-          </w:p>
-        </w:tc>
-        <w:tc>
-          <w:tcPr>
-            <w:tcW w:w="7807" w:type="dxa"/>
-            <w:vAlign w:val="center"/>
-          </w:tcPr>
-          <w:p>
-            <w:pPr>
-              <w:cnfStyle w:val="000000000000" w:firstRow="0" w:lastRow="0" w:firstColumn="0" w:lastColumn="0" w:oddVBand="0" w:evenVBand="0" w:oddHBand="0" w:evenHBand="0" w:firstRowFirstColumn="0" w:firstRowLastColumn="0" w:lastRowFirstColumn="0" w:lastRowLastColumn="0"/>
-              <w:rPr>
-                <w:rFonts w:cstheme="minorHAnsi"/>
-                <w:sz w:val="28"/>
-                <w:szCs w:val="28"/>
-              </w:rPr>
-            </w:pPr>
+              <w:t>antiene allí los archivos del área de staging para que podamos aplicar nuestros últimos cambios, pero desde un commit anterior.</w:t>
+            </w:r>
           </w:p>
         </w:tc>
       </w:tr>
@@ -4545,14 +4390,6 @@
                 <w:szCs w:val="28"/>
               </w:rPr>
             </w:pPr>
-            <w:r>
-              <w:rPr>
-                <w:rFonts w:cstheme="minorHAnsi"/>
-                <w:sz w:val="28"/>
-                <w:szCs w:val="28"/>
-              </w:rPr>
-              <w:t>git reset HEAD</w:t>
-            </w:r>
           </w:p>
         </w:tc>
         <w:tc>
@@ -4569,49 +4406,95 @@
                 <w:szCs w:val="28"/>
               </w:rPr>
             </w:pPr>
-            <w:r>
-              <w:rPr>
-                <w:rFonts w:cstheme="minorHAnsi"/>
-                <w:sz w:val="28"/>
-                <w:szCs w:val="28"/>
-              </w:rPr>
-              <w:t>Saca</w:t>
-            </w:r>
-            <w:r>
-              <w:rPr>
-                <w:rFonts w:cstheme="minorHAnsi"/>
-                <w:sz w:val="28"/>
-                <w:szCs w:val="28"/>
-              </w:rPr>
-              <w:t xml:space="preserve"> archivos del área de Staging. No para borrarlos ni nada de eso, solo para que los últimos cambios de estos archivos no se envíen al último commit.</w:t>
-            </w:r>
-          </w:p>
-        </w:tc>
-      </w:tr>
-      <w:tr>
-        <w:tc>
-          <w:tcPr>
-            <w:cnfStyle w:val="001000000000" w:firstRow="0" w:lastRow="0" w:firstColumn="1" w:lastColumn="0" w:oddVBand="0" w:evenVBand="0" w:oddHBand="0" w:evenHBand="0" w:firstRowFirstColumn="0" w:firstRowLastColumn="0" w:lastRowFirstColumn="0" w:lastRowLastColumn="0"/>
-            <w:tcW w:w="15614" w:type="dxa"/>
-            <w:gridSpan w:val="2"/>
-            <w:vAlign w:val="center"/>
-          </w:tcPr>
-          <w:p>
-            <w:pPr>
-              <w:jc w:val="center"/>
-              <w:rPr>
-                <w:rFonts w:cstheme="minorHAnsi"/>
-                <w:sz w:val="28"/>
-                <w:szCs w:val="28"/>
-              </w:rPr>
-            </w:pPr>
-            <w:r>
-              <w:rPr>
-                <w:rFonts w:cstheme="minorHAnsi"/>
-                <w:sz w:val="40"/>
-                <w:szCs w:val="40"/>
-              </w:rPr>
-              <w:t>Trabajo remoto</w:t>
+          </w:p>
+        </w:tc>
+      </w:tr>
+      <w:tr>
+        <w:tc>
+          <w:tcPr>
+            <w:cnfStyle w:val="001000000000" w:firstRow="0" w:lastRow="0" w:firstColumn="1" w:lastColumn="0" w:oddVBand="0" w:evenVBand="0" w:oddHBand="0" w:evenHBand="0" w:firstRowFirstColumn="0" w:firstRowLastColumn="0" w:lastRowFirstColumn="0" w:lastRowLastColumn="0"/>
+            <w:tcW w:w="7807" w:type="dxa"/>
+            <w:vAlign w:val="center"/>
+          </w:tcPr>
+          <w:p>
+            <w:pPr>
+              <w:rPr>
+                <w:rFonts w:cstheme="minorHAnsi"/>
+                <w:sz w:val="28"/>
+                <w:szCs w:val="28"/>
+              </w:rPr>
+            </w:pPr>
+            <w:r>
+              <w:rPr>
+                <w:rFonts w:cstheme="minorHAnsi"/>
+                <w:sz w:val="28"/>
+                <w:szCs w:val="28"/>
+              </w:rPr>
+              <w:t>git mv</w:t>
+            </w:r>
+          </w:p>
+        </w:tc>
+        <w:tc>
+          <w:tcPr>
+            <w:tcW w:w="7807" w:type="dxa"/>
+            <w:vAlign w:val="center"/>
+          </w:tcPr>
+          <w:p>
+            <w:pPr>
+              <w:cnfStyle w:val="000000000000" w:firstRow="0" w:lastRow="0" w:firstColumn="0" w:lastColumn="0" w:oddVBand="0" w:evenVBand="0" w:oddHBand="0" w:evenHBand="0" w:firstRowFirstColumn="0" w:firstRowLastColumn="0" w:lastRowFirstColumn="0" w:lastRowLastColumn="0"/>
+              <w:rPr>
+                <w:rFonts w:cstheme="minorHAnsi"/>
+                <w:sz w:val="28"/>
+                <w:szCs w:val="28"/>
+              </w:rPr>
+            </w:pPr>
+            <w:r>
+              <w:rPr>
+                <w:rFonts w:cstheme="minorHAnsi"/>
+                <w:sz w:val="28"/>
+                <w:szCs w:val="28"/>
+              </w:rPr>
+              <w:t>M</w:t>
+            </w:r>
+            <w:r>
+              <w:rPr>
+                <w:rFonts w:cstheme="minorHAnsi"/>
+                <w:sz w:val="28"/>
+                <w:szCs w:val="28"/>
+              </w:rPr>
+              <w:t>ueve</w:t>
+            </w:r>
+            <w:r>
+              <w:rPr>
+                <w:rFonts w:cstheme="minorHAnsi"/>
+                <w:sz w:val="28"/>
+                <w:szCs w:val="28"/>
+              </w:rPr>
+              <w:t xml:space="preserve"> o cambia</w:t>
+            </w:r>
+            <w:r>
+              <w:rPr>
+                <w:rFonts w:cstheme="minorHAnsi"/>
+                <w:sz w:val="28"/>
+                <w:szCs w:val="28"/>
+              </w:rPr>
+              <w:t xml:space="preserve"> </w:t>
+            </w:r>
+            <w:r>
+              <w:rPr>
+                <w:rFonts w:cstheme="minorHAnsi"/>
+                <w:sz w:val="28"/>
+                <w:szCs w:val="28"/>
+              </w:rPr>
+              <w:t>el nombre de un archivo, un directorio o un enlace simbólico</w:t>
+            </w:r>
+            <w:r>
+              <w:rPr>
+                <w:rFonts w:cstheme="minorHAnsi"/>
+                <w:sz w:val="28"/>
+                <w:szCs w:val="28"/>
+              </w:rPr>
+              <w:t>.</w:t>
             </w:r>
           </w:p>
         </w:tc>
@@ -4634,30 +4517,6 @@
                 <w:szCs w:val="28"/>
               </w:rPr>
             </w:pPr>
-            <w:r>
-              <w:rPr>
-                <w:rFonts w:cstheme="minorHAnsi"/>
-                <w:sz w:val="28"/>
-                <w:szCs w:val="28"/>
-              </w:rPr>
-              <w:t>git remote add origin</w:t>
-            </w:r>
-            <w:r>
-              <w:rPr>
-                <w:rFonts w:cstheme="minorHAnsi"/>
-                <w:sz w:val="28"/>
-                <w:szCs w:val="28"/>
-              </w:rPr>
-              <w:t xml:space="preserve"> </w:t>
-            </w:r>
-            <w:r>
-              <w:rPr>
-                <w:rFonts w:cstheme="minorHAnsi"/>
-                <w:sz w:val="28"/>
-                <w:szCs w:val="28"/>
-              </w:rPr>
-              <w:t>url_del_servidor_remoto</w:t>
-            </w:r>
           </w:p>
         </w:tc>
         <w:tc>
@@ -4674,39 +4533,31 @@
                 <w:szCs w:val="28"/>
               </w:rPr>
             </w:pPr>
-            <w:r>
-              <w:rPr>
-                <w:rFonts w:cstheme="minorHAnsi"/>
-                <w:sz w:val="28"/>
-                <w:szCs w:val="28"/>
-              </w:rPr>
-              <w:t>Nos permite agregar un origen remoto de nuestros archivos.</w:t>
-            </w:r>
-          </w:p>
-        </w:tc>
-      </w:tr>
-      <w:tr>
-        <w:tc>
-          <w:tcPr>
-            <w:cnfStyle w:val="001000000000" w:firstRow="0" w:lastRow="0" w:firstColumn="1" w:lastColumn="0" w:oddVBand="0" w:evenVBand="0" w:oddHBand="0" w:evenHBand="0" w:firstRowFirstColumn="0" w:firstRowLastColumn="0" w:lastRowFirstColumn="0" w:lastRowLastColumn="0"/>
-            <w:tcW w:w="7807" w:type="dxa"/>
-            <w:vAlign w:val="center"/>
-          </w:tcPr>
-          <w:p>
-            <w:pPr>
-              <w:rPr>
-                <w:rFonts w:cstheme="minorHAnsi"/>
-                <w:sz w:val="28"/>
-                <w:szCs w:val="28"/>
-              </w:rPr>
-            </w:pPr>
-            <w:r>
-              <w:rPr>
-                <w:rFonts w:cstheme="minorHAnsi"/>
-                <w:sz w:val="28"/>
-                <w:szCs w:val="28"/>
-              </w:rPr>
-              <w:t>git clone url_del_servidor_remoto</w:t>
+          </w:p>
+        </w:tc>
+      </w:tr>
+      <w:tr>
+        <w:tc>
+          <w:tcPr>
+            <w:cnfStyle w:val="001000000000" w:firstRow="0" w:lastRow="0" w:firstColumn="1" w:lastColumn="0" w:oddVBand="0" w:evenVBand="0" w:oddHBand="0" w:evenHBand="0" w:firstRowFirstColumn="0" w:firstRowLastColumn="0" w:lastRowFirstColumn="0" w:lastRowLastColumn="0"/>
+            <w:tcW w:w="7807" w:type="dxa"/>
+            <w:vAlign w:val="center"/>
+          </w:tcPr>
+          <w:p>
+            <w:pPr>
+              <w:rPr>
+                <w:rFonts w:cstheme="minorHAnsi"/>
+                <w:sz w:val="28"/>
+                <w:szCs w:val="28"/>
+              </w:rPr>
+            </w:pPr>
+            <w:r>
+              <w:rPr>
+                <w:rFonts w:cstheme="minorHAnsi"/>
+                <w:sz w:val="28"/>
+                <w:szCs w:val="28"/>
+              </w:rPr>
+              <w:t>git reset HEAD</w:t>
             </w:r>
           </w:p>
         </w:tc>
@@ -4730,18 +4581,16 @@
                 <w:sz w:val="28"/>
                 <w:szCs w:val="28"/>
               </w:rPr>
-              <w:t xml:space="preserve">Nos permite descargar los archivos de la última versión de la rama principal y todo el historial de cambios en la </w:t>
-            </w:r>
-            <w:proofErr w:type="gramStart"/>
-            <w:r>
-              <w:rPr>
-                <w:rFonts w:cstheme="minorHAnsi"/>
-                <w:sz w:val="28"/>
-                <w:szCs w:val="28"/>
-              </w:rPr>
-              <w:t>carpeta .git</w:t>
-            </w:r>
-            <w:proofErr w:type="gramEnd"/>
+              <w:t>Saca</w:t>
+            </w:r>
+            <w:r>
+              <w:rPr>
+                <w:rFonts w:cstheme="minorHAnsi"/>
+                <w:sz w:val="28"/>
+                <w:szCs w:val="28"/>
+              </w:rPr>
+              <w:t xml:space="preserve"> archivos del área de Staging. No para borrarlos ni nada de eso, solo para que los últimos cambios de estos archivos no se envíen al último commit.</w:t>
+            </w:r>
           </w:p>
         </w:tc>
       </w:tr>
@@ -4752,110 +4601,68 @@
         <w:tc>
           <w:tcPr>
             <w:cnfStyle w:val="001000000000" w:firstRow="0" w:lastRow="0" w:firstColumn="1" w:lastColumn="0" w:oddVBand="0" w:evenVBand="0" w:oddHBand="0" w:evenHBand="0" w:firstRowFirstColumn="0" w:firstRowLastColumn="0" w:lastRowFirstColumn="0" w:lastRowLastColumn="0"/>
-            <w:tcW w:w="7807" w:type="dxa"/>
-            <w:vAlign w:val="center"/>
-          </w:tcPr>
-          <w:p>
-            <w:pPr>
-              <w:rPr>
-                <w:rFonts w:cstheme="minorHAnsi"/>
-                <w:sz w:val="28"/>
-                <w:szCs w:val="28"/>
-              </w:rPr>
-            </w:pPr>
-            <w:r>
-              <w:rPr>
-                <w:rFonts w:cstheme="minorHAnsi"/>
-                <w:sz w:val="28"/>
-                <w:szCs w:val="28"/>
-              </w:rPr>
-              <w:t>git push</w:t>
-            </w:r>
-          </w:p>
-        </w:tc>
-        <w:tc>
-          <w:tcPr>
-            <w:tcW w:w="7807" w:type="dxa"/>
-            <w:vAlign w:val="center"/>
-          </w:tcPr>
-          <w:p>
-            <w:pPr>
-              <w:cnfStyle w:val="000000100000" w:firstRow="0" w:lastRow="0" w:firstColumn="0" w:lastColumn="0" w:oddVBand="0" w:evenVBand="0" w:oddHBand="1" w:evenHBand="0" w:firstRowFirstColumn="0" w:firstRowLastColumn="0" w:lastRowFirstColumn="0" w:lastRowLastColumn="0"/>
-              <w:rPr>
-                <w:rFonts w:cstheme="minorHAnsi"/>
-                <w:sz w:val="28"/>
-                <w:szCs w:val="28"/>
-              </w:rPr>
-            </w:pPr>
-            <w:r>
-              <w:rPr>
-                <w:rFonts w:cstheme="minorHAnsi"/>
-                <w:sz w:val="28"/>
-                <w:szCs w:val="28"/>
-              </w:rPr>
-              <w:t xml:space="preserve">Luego de hacer </w:t>
-            </w:r>
-            <w:r>
-              <w:rPr>
-                <w:rFonts w:cstheme="minorHAnsi"/>
-                <w:b/>
-                <w:bCs/>
-                <w:sz w:val="28"/>
-                <w:szCs w:val="28"/>
-              </w:rPr>
-              <w:t>git add</w:t>
-            </w:r>
-            <w:r>
-              <w:rPr>
-                <w:rFonts w:cstheme="minorHAnsi"/>
-                <w:sz w:val="28"/>
-                <w:szCs w:val="28"/>
-              </w:rPr>
-              <w:t xml:space="preserve"> y </w:t>
-            </w:r>
-            <w:r>
-              <w:rPr>
-                <w:rFonts w:cstheme="minorHAnsi"/>
-                <w:b/>
-                <w:bCs/>
-                <w:sz w:val="28"/>
-                <w:szCs w:val="28"/>
-              </w:rPr>
-              <w:t>git commit</w:t>
-            </w:r>
-            <w:r>
-              <w:rPr>
-                <w:rFonts w:cstheme="minorHAnsi"/>
-                <w:sz w:val="28"/>
-                <w:szCs w:val="28"/>
-              </w:rPr>
-              <w:t xml:space="preserve"> debemos ejecutar este comando para mandar los cambios al servidor remoto.</w:t>
-            </w:r>
-          </w:p>
-        </w:tc>
-      </w:tr>
-      <w:tr>
-        <w:tc>
-          <w:tcPr>
-            <w:cnfStyle w:val="001000000000" w:firstRow="0" w:lastRow="0" w:firstColumn="1" w:lastColumn="0" w:oddVBand="0" w:evenVBand="0" w:oddHBand="0" w:evenHBand="0" w:firstRowFirstColumn="0" w:firstRowLastColumn="0" w:lastRowFirstColumn="0" w:lastRowLastColumn="0"/>
-            <w:tcW w:w="7807" w:type="dxa"/>
-            <w:vAlign w:val="center"/>
-          </w:tcPr>
-          <w:p>
-            <w:pPr>
-              <w:rPr>
-                <w:rFonts w:cstheme="minorHAnsi"/>
-                <w:sz w:val="28"/>
-                <w:szCs w:val="28"/>
-              </w:rPr>
-            </w:pPr>
-            <w:r>
-              <w:rPr>
-                <w:rFonts w:cstheme="minorHAnsi"/>
-                <w:sz w:val="28"/>
-                <w:szCs w:val="28"/>
-              </w:rPr>
-              <w:t>git push origen master</w:t>
+            <w:tcW w:w="15614" w:type="dxa"/>
+            <w:gridSpan w:val="2"/>
+            <w:vAlign w:val="center"/>
+          </w:tcPr>
+          <w:p>
+            <w:pPr>
+              <w:jc w:val="center"/>
+              <w:rPr>
+                <w:rFonts w:cstheme="minorHAnsi"/>
+                <w:sz w:val="28"/>
+                <w:szCs w:val="28"/>
+              </w:rPr>
+            </w:pPr>
+            <w:r>
+              <w:rPr>
+                <w:rFonts w:cstheme="minorHAnsi"/>
+                <w:sz w:val="40"/>
+                <w:szCs w:val="40"/>
+              </w:rPr>
+              <w:t>Trabajo remoto</w:t>
+            </w:r>
+          </w:p>
+        </w:tc>
+      </w:tr>
+      <w:tr>
+        <w:tc>
+          <w:tcPr>
+            <w:cnfStyle w:val="001000000000" w:firstRow="0" w:lastRow="0" w:firstColumn="1" w:lastColumn="0" w:oddVBand="0" w:evenVBand="0" w:oddHBand="0" w:evenHBand="0" w:firstRowFirstColumn="0" w:firstRowLastColumn="0" w:lastRowFirstColumn="0" w:lastRowLastColumn="0"/>
+            <w:tcW w:w="7807" w:type="dxa"/>
+            <w:vAlign w:val="center"/>
+          </w:tcPr>
+          <w:p>
+            <w:pPr>
+              <w:rPr>
+                <w:rFonts w:cstheme="minorHAnsi"/>
+                <w:sz w:val="28"/>
+                <w:szCs w:val="28"/>
+              </w:rPr>
+            </w:pPr>
+            <w:r>
+              <w:rPr>
+                <w:rFonts w:cstheme="minorHAnsi"/>
+                <w:sz w:val="28"/>
+                <w:szCs w:val="28"/>
+              </w:rPr>
+              <w:t>git remote add origin</w:t>
+            </w:r>
+            <w:r>
+              <w:rPr>
+                <w:rFonts w:cstheme="minorHAnsi"/>
+                <w:sz w:val="28"/>
+                <w:szCs w:val="28"/>
+              </w:rPr>
+              <w:t xml:space="preserve"> </w:t>
+            </w:r>
+            <w:r>
+              <w:rPr>
+                <w:rFonts w:cstheme="minorHAnsi"/>
+                <w:sz w:val="28"/>
+                <w:szCs w:val="28"/>
+              </w:rPr>
+              <w:t>url_del_servidor_remoto</w:t>
             </w:r>
           </w:p>
         </w:tc>
@@ -4879,43 +4686,7 @@
                 <w:sz w:val="28"/>
                 <w:szCs w:val="28"/>
               </w:rPr>
-              <w:t xml:space="preserve">Nos permite enviarle al </w:t>
-            </w:r>
-            <w:r>
-              <w:rPr>
-                <w:rFonts w:cstheme="minorHAnsi"/>
-                <w:b/>
-                <w:bCs/>
-                <w:sz w:val="28"/>
-                <w:szCs w:val="28"/>
-              </w:rPr>
-              <w:t>origin</w:t>
-            </w:r>
-            <w:r>
-              <w:rPr>
-                <w:rFonts w:cstheme="minorHAnsi"/>
-                <w:sz w:val="28"/>
-                <w:szCs w:val="28"/>
-              </w:rPr>
-              <w:t xml:space="preserve"> la rama </w:t>
-            </w:r>
-            <w:r>
-              <w:rPr>
-                <w:rFonts w:cstheme="minorHAnsi"/>
-                <w:b/>
-                <w:bCs/>
-                <w:sz w:val="28"/>
-                <w:szCs w:val="28"/>
-              </w:rPr>
-              <w:t>master</w:t>
-            </w:r>
-            <w:r>
-              <w:rPr>
-                <w:rFonts w:cstheme="minorHAnsi"/>
-                <w:sz w:val="28"/>
-                <w:szCs w:val="28"/>
-              </w:rPr>
-              <w:t>.</w:t>
+              <w:t>Nos permite agregar un origen remoto de nuestros archivos.</w:t>
             </w:r>
           </w:p>
         </w:tc>
@@ -4944,7 +4715,7 @@
                 <w:sz w:val="28"/>
                 <w:szCs w:val="28"/>
               </w:rPr>
-              <w:t>git pull origin master --allow-unrelated-histories</w:t>
+              <w:t>git clone url_del_servidor_remoto</w:t>
             </w:r>
           </w:p>
         </w:tc>
@@ -4968,33 +4739,33 @@
                 <w:sz w:val="28"/>
                 <w:szCs w:val="28"/>
               </w:rPr>
-              <w:t>Nos permite fusionar las historias que se encuentran en remoto con las que tengo en local.</w:t>
-            </w:r>
-          </w:p>
-        </w:tc>
-      </w:tr>
-      <w:tr>
-        <w:tc>
-          <w:tcPr>
-            <w:cnfStyle w:val="001000000000" w:firstRow="0" w:lastRow="0" w:firstColumn="1" w:lastColumn="0" w:oddVBand="0" w:evenVBand="0" w:oddHBand="0" w:evenHBand="0" w:firstRowFirstColumn="0" w:firstRowLastColumn="0" w:lastRowFirstColumn="0" w:lastRowLastColumn="0"/>
-            <w:tcW w:w="7807" w:type="dxa"/>
-            <w:vAlign w:val="center"/>
-          </w:tcPr>
-          <w:p>
-            <w:pPr>
-              <w:rPr>
-                <w:rFonts w:cstheme="minorHAnsi"/>
-                <w:sz w:val="28"/>
-                <w:szCs w:val="28"/>
-              </w:rPr>
-            </w:pPr>
-            <w:r>
-              <w:rPr>
-                <w:rFonts w:cstheme="minorHAnsi"/>
-                <w:sz w:val="28"/>
-                <w:szCs w:val="28"/>
-              </w:rPr>
-              <w:t>git fetch</w:t>
+              <w:t>Nos permite descargar los archivos de la última versión de la rama principal y todo el historial de cambios en la carpeta .git</w:t>
+            </w:r>
+          </w:p>
+        </w:tc>
+      </w:tr>
+      <w:tr>
+        <w:tc>
+          <w:tcPr>
+            <w:cnfStyle w:val="001000000000" w:firstRow="0" w:lastRow="0" w:firstColumn="1" w:lastColumn="0" w:oddVBand="0" w:evenVBand="0" w:oddHBand="0" w:evenHBand="0" w:firstRowFirstColumn="0" w:firstRowLastColumn="0" w:lastRowFirstColumn="0" w:lastRowLastColumn="0"/>
+            <w:tcW w:w="7807" w:type="dxa"/>
+            <w:vAlign w:val="center"/>
+          </w:tcPr>
+          <w:p>
+            <w:pPr>
+              <w:rPr>
+                <w:rFonts w:cstheme="minorHAnsi"/>
+                <w:sz w:val="28"/>
+                <w:szCs w:val="28"/>
+              </w:rPr>
+            </w:pPr>
+            <w:r>
+              <w:rPr>
+                <w:rFonts w:cstheme="minorHAnsi"/>
+                <w:sz w:val="28"/>
+                <w:szCs w:val="28"/>
+              </w:rPr>
+              <w:t>git push</w:t>
             </w:r>
           </w:p>
         </w:tc>
@@ -5018,15 +4789,43 @@
                 <w:sz w:val="28"/>
                 <w:szCs w:val="28"/>
               </w:rPr>
-              <w:t>P</w:t>
-            </w:r>
-            <w:r>
-              <w:rPr>
-                <w:rFonts w:cstheme="minorHAnsi"/>
-                <w:sz w:val="28"/>
-                <w:szCs w:val="28"/>
-              </w:rPr>
-              <w:t>ara traer actualizaciones del servidor remoto y guardarlas en nuestro repositorio local (en caso de que hayan, por supuesto).</w:t>
+              <w:t xml:space="preserve">Luego de hacer </w:t>
+            </w:r>
+            <w:r>
+              <w:rPr>
+                <w:rFonts w:cstheme="minorHAnsi"/>
+                <w:b/>
+                <w:bCs/>
+                <w:sz w:val="28"/>
+                <w:szCs w:val="28"/>
+              </w:rPr>
+              <w:t>git add</w:t>
+            </w:r>
+            <w:r>
+              <w:rPr>
+                <w:rFonts w:cstheme="minorHAnsi"/>
+                <w:sz w:val="28"/>
+                <w:szCs w:val="28"/>
+              </w:rPr>
+              <w:t xml:space="preserve"> y </w:t>
+            </w:r>
+            <w:r>
+              <w:rPr>
+                <w:rFonts w:cstheme="minorHAnsi"/>
+                <w:b/>
+                <w:bCs/>
+                <w:sz w:val="28"/>
+                <w:szCs w:val="28"/>
+              </w:rPr>
+              <w:t>git commit</w:t>
+            </w:r>
+            <w:r>
+              <w:rPr>
+                <w:rFonts w:cstheme="minorHAnsi"/>
+                <w:sz w:val="28"/>
+                <w:szCs w:val="28"/>
+              </w:rPr>
+              <w:t xml:space="preserve"> debemos ejecutar este comando para mandar los cambios al servidor remoto.</w:t>
             </w:r>
           </w:p>
         </w:tc>
@@ -5055,15 +4854,7 @@
                 <w:sz w:val="28"/>
                 <w:szCs w:val="28"/>
               </w:rPr>
-              <w:t>git merge</w:t>
-            </w:r>
-            <w:r>
-              <w:rPr>
-                <w:rFonts w:cstheme="minorHAnsi"/>
-                <w:sz w:val="28"/>
-                <w:szCs w:val="28"/>
-              </w:rPr>
-              <w:t xml:space="preserve"> nombre_rama</w:t>
+              <w:t>git push origen master</w:t>
             </w:r>
           </w:p>
         </w:tc>
@@ -5087,65 +4878,7 @@
                 <w:sz w:val="28"/>
                 <w:szCs w:val="28"/>
               </w:rPr>
-              <w:t>Nos permite</w:t>
-            </w:r>
-            <w:r>
-              <w:rPr>
-                <w:rFonts w:cstheme="minorHAnsi"/>
-                <w:sz w:val="28"/>
-                <w:szCs w:val="28"/>
-              </w:rPr>
-              <w:t xml:space="preserve"> combinar los últimos cambios del servidor remoto y nuestro directorio de trabajo.</w:t>
-            </w:r>
-          </w:p>
-        </w:tc>
-      </w:tr>
-      <w:tr>
-        <w:tc>
-          <w:tcPr>
-            <w:cnfStyle w:val="001000000000" w:firstRow="0" w:lastRow="0" w:firstColumn="1" w:lastColumn="0" w:oddVBand="0" w:evenVBand="0" w:oddHBand="0" w:evenHBand="0" w:firstRowFirstColumn="0" w:firstRowLastColumn="0" w:lastRowFirstColumn="0" w:lastRowLastColumn="0"/>
-            <w:tcW w:w="7807" w:type="dxa"/>
-            <w:vAlign w:val="center"/>
-          </w:tcPr>
-          <w:p>
-            <w:pPr>
-              <w:rPr>
-                <w:rFonts w:cstheme="minorHAnsi"/>
-                <w:sz w:val="28"/>
-                <w:szCs w:val="28"/>
-              </w:rPr>
-            </w:pPr>
-            <w:r>
-              <w:rPr>
-                <w:rFonts w:cstheme="minorHAnsi"/>
-                <w:sz w:val="28"/>
-                <w:szCs w:val="28"/>
-              </w:rPr>
-              <w:t>git pull</w:t>
-            </w:r>
-          </w:p>
-        </w:tc>
-        <w:tc>
-          <w:tcPr>
-            <w:tcW w:w="7807" w:type="dxa"/>
-            <w:vAlign w:val="center"/>
-          </w:tcPr>
-          <w:p>
-            <w:pPr>
-              <w:cnfStyle w:val="000000000000" w:firstRow="0" w:lastRow="0" w:firstColumn="0" w:lastColumn="0" w:oddVBand="0" w:evenVBand="0" w:oddHBand="0" w:evenHBand="0" w:firstRowFirstColumn="0" w:firstRowLastColumn="0" w:lastRowFirstColumn="0" w:lastRowLastColumn="0"/>
-              <w:rPr>
-                <w:rFonts w:cstheme="minorHAnsi"/>
-                <w:sz w:val="28"/>
-                <w:szCs w:val="28"/>
-              </w:rPr>
-            </w:pPr>
-            <w:r>
-              <w:rPr>
-                <w:rFonts w:cstheme="minorHAnsi"/>
-                <w:sz w:val="28"/>
-                <w:szCs w:val="28"/>
-              </w:rPr>
-              <w:t xml:space="preserve">Básicamente, </w:t>
+              <w:t xml:space="preserve">Nos permite enviarle al </w:t>
             </w:r>
             <w:r>
               <w:rPr>
@@ -5155,15 +4888,15 @@
                 <w:sz w:val="28"/>
                 <w:szCs w:val="28"/>
               </w:rPr>
-              <w:t>git fetch</w:t>
-            </w:r>
-            <w:r>
-              <w:rPr>
-                <w:rFonts w:cstheme="minorHAnsi"/>
-                <w:sz w:val="28"/>
-                <w:szCs w:val="28"/>
-              </w:rPr>
-              <w:t xml:space="preserve"> y </w:t>
+              <w:t>origin</w:t>
+            </w:r>
+            <w:r>
+              <w:rPr>
+                <w:rFonts w:cstheme="minorHAnsi"/>
+                <w:sz w:val="28"/>
+                <w:szCs w:val="28"/>
+              </w:rPr>
+              <w:t xml:space="preserve"> la rama </w:t>
             </w:r>
             <w:r>
               <w:rPr>
@@ -5173,15 +4906,65 @@
                 <w:sz w:val="28"/>
                 <w:szCs w:val="28"/>
               </w:rPr>
-              <w:t>git merge</w:t>
-            </w:r>
-            <w:r>
-              <w:rPr>
-                <w:rFonts w:cstheme="minorHAnsi"/>
-                <w:sz w:val="28"/>
-                <w:szCs w:val="28"/>
-              </w:rPr>
-              <w:t xml:space="preserve"> al mismo tiempo.</w:t>
+              <w:t>master</w:t>
+            </w:r>
+            <w:r>
+              <w:rPr>
+                <w:rFonts w:cstheme="minorHAnsi"/>
+                <w:sz w:val="28"/>
+                <w:szCs w:val="28"/>
+              </w:rPr>
+              <w:t>.</w:t>
+            </w:r>
+          </w:p>
+        </w:tc>
+      </w:tr>
+      <w:tr>
+        <w:tc>
+          <w:tcPr>
+            <w:cnfStyle w:val="001000000000" w:firstRow="0" w:lastRow="0" w:firstColumn="1" w:lastColumn="0" w:oddVBand="0" w:evenVBand="0" w:oddHBand="0" w:evenHBand="0" w:firstRowFirstColumn="0" w:firstRowLastColumn="0" w:lastRowFirstColumn="0" w:lastRowLastColumn="0"/>
+            <w:tcW w:w="7807" w:type="dxa"/>
+            <w:vAlign w:val="center"/>
+          </w:tcPr>
+          <w:p>
+            <w:pPr>
+              <w:rPr>
+                <w:rFonts w:cstheme="minorHAnsi"/>
+                <w:sz w:val="28"/>
+                <w:szCs w:val="28"/>
+              </w:rPr>
+            </w:pPr>
+            <w:r>
+              <w:rPr>
+                <w:rFonts w:cstheme="minorHAnsi"/>
+                <w:sz w:val="28"/>
+                <w:szCs w:val="28"/>
+              </w:rPr>
+              <w:t>git pull origin master --allow-unrelated-histories</w:t>
+            </w:r>
+          </w:p>
+        </w:tc>
+        <w:tc>
+          <w:tcPr>
+            <w:tcW w:w="7807" w:type="dxa"/>
+            <w:vAlign w:val="center"/>
+          </w:tcPr>
+          <w:p>
+            <w:pPr>
+              <w:cnfStyle w:val="000000000000" w:firstRow="0" w:lastRow="0" w:firstColumn="0" w:lastColumn="0" w:oddVBand="0" w:evenVBand="0" w:oddHBand="0" w:evenHBand="0" w:firstRowFirstColumn="0" w:firstRowLastColumn="0" w:lastRowFirstColumn="0" w:lastRowLastColumn="0"/>
+              <w:rPr>
+                <w:rFonts w:cstheme="minorHAnsi"/>
+                <w:sz w:val="28"/>
+                <w:szCs w:val="28"/>
+              </w:rPr>
+            </w:pPr>
+            <w:r>
+              <w:rPr>
+                <w:rFonts w:cstheme="minorHAnsi"/>
+                <w:sz w:val="28"/>
+                <w:szCs w:val="28"/>
+              </w:rPr>
+              <w:t>Nos permite fusionar las historias que se encuentran en remoto con las que tengo en local.</w:t>
             </w:r>
           </w:p>
         </w:tc>
@@ -5210,7 +4993,7 @@
                 <w:sz w:val="28"/>
                 <w:szCs w:val="28"/>
               </w:rPr>
-              <w:t>git remote -v</w:t>
+              <w:t>git fetch</w:t>
             </w:r>
           </w:p>
         </w:tc>
@@ -5234,33 +5017,49 @@
                 <w:sz w:val="28"/>
                 <w:szCs w:val="28"/>
               </w:rPr>
-              <w:t>Verifica de la existencia del origen remoto.</w:t>
-            </w:r>
-          </w:p>
-        </w:tc>
-      </w:tr>
-      <w:tr>
-        <w:tc>
-          <w:tcPr>
-            <w:cnfStyle w:val="001000000000" w:firstRow="0" w:lastRow="0" w:firstColumn="1" w:lastColumn="0" w:oddVBand="0" w:evenVBand="0" w:oddHBand="0" w:evenHBand="0" w:firstRowFirstColumn="0" w:firstRowLastColumn="0" w:lastRowFirstColumn="0" w:lastRowLastColumn="0"/>
-            <w:tcW w:w="7807" w:type="dxa"/>
-            <w:vAlign w:val="center"/>
-          </w:tcPr>
-          <w:p>
-            <w:pPr>
-              <w:rPr>
-                <w:rFonts w:cstheme="minorHAnsi"/>
-                <w:sz w:val="28"/>
-                <w:szCs w:val="28"/>
-              </w:rPr>
-            </w:pPr>
-            <w:r>
-              <w:rPr>
-                <w:rFonts w:cstheme="minorHAnsi"/>
-                <w:sz w:val="28"/>
-                <w:szCs w:val="28"/>
-              </w:rPr>
-              <w:t>git config -l</w:t>
+              <w:t>P</w:t>
+            </w:r>
+            <w:r>
+              <w:rPr>
+                <w:rFonts w:cstheme="minorHAnsi"/>
+                <w:sz w:val="28"/>
+                <w:szCs w:val="28"/>
+              </w:rPr>
+              <w:t>ara traer actualizaciones del servidor remoto y guardarlas en nuestro repositorio local (en caso de que hayan, por supuesto).</w:t>
+            </w:r>
+          </w:p>
+        </w:tc>
+      </w:tr>
+      <w:tr>
+        <w:tc>
+          <w:tcPr>
+            <w:cnfStyle w:val="001000000000" w:firstRow="0" w:lastRow="0" w:firstColumn="1" w:lastColumn="0" w:oddVBand="0" w:evenVBand="0" w:oddHBand="0" w:evenHBand="0" w:firstRowFirstColumn="0" w:firstRowLastColumn="0" w:lastRowFirstColumn="0" w:lastRowLastColumn="0"/>
+            <w:tcW w:w="7807" w:type="dxa"/>
+            <w:vAlign w:val="center"/>
+          </w:tcPr>
+          <w:p>
+            <w:pPr>
+              <w:rPr>
+                <w:rFonts w:cstheme="minorHAnsi"/>
+                <w:sz w:val="28"/>
+                <w:szCs w:val="28"/>
+              </w:rPr>
+            </w:pPr>
+            <w:r>
+              <w:rPr>
+                <w:rFonts w:cstheme="minorHAnsi"/>
+                <w:sz w:val="28"/>
+                <w:szCs w:val="28"/>
+              </w:rPr>
+              <w:t>git merge</w:t>
+            </w:r>
+            <w:r>
+              <w:rPr>
+                <w:rFonts w:cstheme="minorHAnsi"/>
+                <w:sz w:val="28"/>
+                <w:szCs w:val="28"/>
+              </w:rPr>
+              <w:t xml:space="preserve"> nombre_rama</w:t>
             </w:r>
           </w:p>
         </w:tc>
@@ -5284,23 +5083,15 @@
                 <w:sz w:val="28"/>
                 <w:szCs w:val="28"/>
               </w:rPr>
-              <w:t>Permite ver los parámetros de configuración</w:t>
-            </w:r>
-            <w:r>
-              <w:rPr>
-                <w:rFonts w:cstheme="minorHAnsi"/>
-                <w:sz w:val="28"/>
-                <w:szCs w:val="28"/>
-              </w:rPr>
-              <w:t xml:space="preserve"> y sus valores</w:t>
-            </w:r>
-            <w:r>
-              <w:rPr>
-                <w:rFonts w:cstheme="minorHAnsi"/>
-                <w:sz w:val="28"/>
-                <w:szCs w:val="28"/>
-              </w:rPr>
-              <w:t>.</w:t>
+              <w:t>Nos permite</w:t>
+            </w:r>
+            <w:r>
+              <w:rPr>
+                <w:rFonts w:cstheme="minorHAnsi"/>
+                <w:sz w:val="28"/>
+                <w:szCs w:val="28"/>
+              </w:rPr>
+              <w:t xml:space="preserve"> combinar los últimos cambios del servidor remoto y nuestro directorio de trabajo.</w:t>
             </w:r>
           </w:p>
         </w:tc>
@@ -5329,7 +5120,7 @@
                 <w:sz w:val="28"/>
                 <w:szCs w:val="28"/>
               </w:rPr>
-              <w:t>git remote set-url origin &lt;ssh-url&gt;</w:t>
+              <w:t>git pull</w:t>
             </w:r>
           </w:p>
         </w:tc>
@@ -5353,35 +5144,93 @@
                 <w:sz w:val="28"/>
                 <w:szCs w:val="28"/>
               </w:rPr>
-              <w:t>Configura git para conectar con el repositorio remoto a través de SSH.</w:t>
-            </w:r>
-          </w:p>
-        </w:tc>
-      </w:tr>
-      <w:tr>
-        <w:tc>
-          <w:tcPr>
-            <w:cnfStyle w:val="001000000000" w:firstRow="0" w:lastRow="0" w:firstColumn="1" w:lastColumn="0" w:oddVBand="0" w:evenVBand="0" w:oddHBand="0" w:evenHBand="0" w:firstRowFirstColumn="0" w:firstRowLastColumn="0" w:lastRowFirstColumn="0" w:lastRowLastColumn="0"/>
-            <w:tcW w:w="15614" w:type="dxa"/>
-            <w:gridSpan w:val="2"/>
-            <w:vAlign w:val="center"/>
-          </w:tcPr>
-          <w:p>
-            <w:pPr>
-              <w:jc w:val="center"/>
-              <w:rPr>
-                <w:rFonts w:cstheme="minorHAnsi"/>
-                <w:sz w:val="40"/>
-                <w:szCs w:val="40"/>
-              </w:rPr>
-            </w:pPr>
-            <w:r>
-              <w:rPr>
-                <w:rFonts w:cstheme="minorHAnsi"/>
-                <w:sz w:val="40"/>
-                <w:szCs w:val="40"/>
-              </w:rPr>
-              <w:t>Ramas</w:t>
+              <w:t xml:space="preserve">Básicamente, </w:t>
+            </w:r>
+            <w:r>
+              <w:rPr>
+                <w:rFonts w:cstheme="minorHAnsi"/>
+                <w:b/>
+                <w:bCs/>
+                <w:sz w:val="28"/>
+                <w:szCs w:val="28"/>
+              </w:rPr>
+              <w:t>git fetch</w:t>
+            </w:r>
+            <w:r>
+              <w:rPr>
+                <w:rFonts w:cstheme="minorHAnsi"/>
+                <w:sz w:val="28"/>
+                <w:szCs w:val="28"/>
+              </w:rPr>
+              <w:t xml:space="preserve"> y </w:t>
+            </w:r>
+            <w:r>
+              <w:rPr>
+                <w:rFonts w:cstheme="minorHAnsi"/>
+                <w:b/>
+                <w:bCs/>
+                <w:sz w:val="28"/>
+                <w:szCs w:val="28"/>
+              </w:rPr>
+              <w:t>git merge</w:t>
+            </w:r>
+            <w:r>
+              <w:rPr>
+                <w:rFonts w:cstheme="minorHAnsi"/>
+                <w:sz w:val="28"/>
+                <w:szCs w:val="28"/>
+              </w:rPr>
+              <w:t xml:space="preserve"> al mismo tiempo.</w:t>
+            </w:r>
+          </w:p>
+        </w:tc>
+      </w:tr>
+      <w:tr>
+        <w:tc>
+          <w:tcPr>
+            <w:cnfStyle w:val="001000000000" w:firstRow="0" w:lastRow="0" w:firstColumn="1" w:lastColumn="0" w:oddVBand="0" w:evenVBand="0" w:oddHBand="0" w:evenHBand="0" w:firstRowFirstColumn="0" w:firstRowLastColumn="0" w:lastRowFirstColumn="0" w:lastRowLastColumn="0"/>
+            <w:tcW w:w="7807" w:type="dxa"/>
+            <w:vAlign w:val="center"/>
+          </w:tcPr>
+          <w:p>
+            <w:pPr>
+              <w:rPr>
+                <w:rFonts w:cstheme="minorHAnsi"/>
+                <w:sz w:val="28"/>
+                <w:szCs w:val="28"/>
+              </w:rPr>
+            </w:pPr>
+            <w:r>
+              <w:rPr>
+                <w:rFonts w:cstheme="minorHAnsi"/>
+                <w:sz w:val="28"/>
+                <w:szCs w:val="28"/>
+              </w:rPr>
+              <w:t>git remote -v</w:t>
+            </w:r>
+          </w:p>
+        </w:tc>
+        <w:tc>
+          <w:tcPr>
+            <w:tcW w:w="7807" w:type="dxa"/>
+            <w:vAlign w:val="center"/>
+          </w:tcPr>
+          <w:p>
+            <w:pPr>
+              <w:cnfStyle w:val="000000000000" w:firstRow="0" w:lastRow="0" w:firstColumn="0" w:lastColumn="0" w:oddVBand="0" w:evenVBand="0" w:oddHBand="0" w:evenHBand="0" w:firstRowFirstColumn="0" w:firstRowLastColumn="0" w:lastRowFirstColumn="0" w:lastRowLastColumn="0"/>
+              <w:rPr>
+                <w:rFonts w:cstheme="minorHAnsi"/>
+                <w:sz w:val="28"/>
+                <w:szCs w:val="28"/>
+              </w:rPr>
+            </w:pPr>
+            <w:r>
+              <w:rPr>
+                <w:rFonts w:cstheme="minorHAnsi"/>
+                <w:sz w:val="28"/>
+                <w:szCs w:val="28"/>
+              </w:rPr>
+              <w:t>Verifica de la existencia del origen remoto.</w:t>
             </w:r>
           </w:p>
         </w:tc>
@@ -5410,7 +5259,7 @@
                 <w:sz w:val="28"/>
                 <w:szCs w:val="28"/>
               </w:rPr>
-              <w:t>git branch nombre_rama</w:t>
+              <w:t>git config -l</w:t>
             </w:r>
           </w:p>
         </w:tc>
@@ -5434,32 +5283,49 @@
                 <w:sz w:val="28"/>
                 <w:szCs w:val="28"/>
               </w:rPr>
-              <w:t>Crea una rama.</w:t>
-            </w:r>
-          </w:p>
-        </w:tc>
-      </w:tr>
-      <w:tr>
-        <w:tc>
-          <w:tcPr>
-            <w:cnfStyle w:val="001000000000" w:firstRow="0" w:lastRow="0" w:firstColumn="1" w:lastColumn="0" w:oddVBand="0" w:evenVBand="0" w:oddHBand="0" w:evenHBand="0" w:firstRowFirstColumn="0" w:firstRowLastColumn="0" w:lastRowFirstColumn="0" w:lastRowLastColumn="0"/>
-            <w:tcW w:w="7807" w:type="dxa"/>
-            <w:vAlign w:val="center"/>
-          </w:tcPr>
-          <w:p>
-            <w:pPr>
-              <w:rPr>
-                <w:rFonts w:cstheme="minorHAnsi"/>
-                <w:sz w:val="28"/>
-                <w:szCs w:val="28"/>
-              </w:rPr>
-            </w:pPr>
-            <w:r>
-              <w:rPr>
-                <w:sz w:val="28"/>
-                <w:szCs w:val="28"/>
-              </w:rPr>
-              <w:t>git branch -d nombre_rama</w:t>
+              <w:t>Permite ver los parámetros de configuración</w:t>
+            </w:r>
+            <w:r>
+              <w:rPr>
+                <w:rFonts w:cstheme="minorHAnsi"/>
+                <w:sz w:val="28"/>
+                <w:szCs w:val="28"/>
+              </w:rPr>
+              <w:t xml:space="preserve"> y sus valores</w:t>
+            </w:r>
+            <w:r>
+              <w:rPr>
+                <w:rFonts w:cstheme="minorHAnsi"/>
+                <w:sz w:val="28"/>
+                <w:szCs w:val="28"/>
+              </w:rPr>
+              <w:t>.</w:t>
+            </w:r>
+          </w:p>
+        </w:tc>
+      </w:tr>
+      <w:tr>
+        <w:tc>
+          <w:tcPr>
+            <w:cnfStyle w:val="001000000000" w:firstRow="0" w:lastRow="0" w:firstColumn="1" w:lastColumn="0" w:oddVBand="0" w:evenVBand="0" w:oddHBand="0" w:evenHBand="0" w:firstRowFirstColumn="0" w:firstRowLastColumn="0" w:lastRowFirstColumn="0" w:lastRowLastColumn="0"/>
+            <w:tcW w:w="7807" w:type="dxa"/>
+            <w:vAlign w:val="center"/>
+          </w:tcPr>
+          <w:p>
+            <w:pPr>
+              <w:rPr>
+                <w:rFonts w:cstheme="minorHAnsi"/>
+                <w:sz w:val="28"/>
+                <w:szCs w:val="28"/>
+              </w:rPr>
+            </w:pPr>
+            <w:r>
+              <w:rPr>
+                <w:rFonts w:cstheme="minorHAnsi"/>
+                <w:sz w:val="28"/>
+                <w:szCs w:val="28"/>
+              </w:rPr>
+              <w:t>git remote set-url origin &lt;ssh-url&gt;</w:t>
             </w:r>
           </w:p>
         </w:tc>
@@ -5483,15 +5349,7 @@
                 <w:sz w:val="28"/>
                 <w:szCs w:val="28"/>
               </w:rPr>
-              <w:t>Borra una rama</w:t>
-            </w:r>
-            <w:r>
-              <w:rPr>
-                <w:rFonts w:cstheme="minorHAnsi"/>
-                <w:sz w:val="28"/>
-                <w:szCs w:val="28"/>
-              </w:rPr>
-              <w:t>.</w:t>
+              <w:t>Configura git para conectar con el repositorio remoto a través de SSH.</w:t>
             </w:r>
           </w:p>
         </w:tc>
@@ -5503,75 +5361,54 @@
         <w:tc>
           <w:tcPr>
             <w:cnfStyle w:val="001000000000" w:firstRow="0" w:lastRow="0" w:firstColumn="1" w:lastColumn="0" w:oddVBand="0" w:evenVBand="0" w:oddHBand="0" w:evenHBand="0" w:firstRowFirstColumn="0" w:firstRowLastColumn="0" w:lastRowFirstColumn="0" w:lastRowLastColumn="0"/>
-            <w:tcW w:w="7807" w:type="dxa"/>
-            <w:vAlign w:val="center"/>
-          </w:tcPr>
-          <w:p>
-            <w:pPr>
-              <w:rPr>
-                <w:rFonts w:cstheme="minorHAnsi"/>
-                <w:sz w:val="28"/>
-                <w:szCs w:val="28"/>
-              </w:rPr>
-            </w:pPr>
-            <w:r>
-              <w:rPr>
-                <w:rFonts w:cstheme="minorHAnsi"/>
-                <w:sz w:val="28"/>
-                <w:szCs w:val="28"/>
-              </w:rPr>
-              <w:t>git checkout</w:t>
-            </w:r>
-            <w:r>
-              <w:rPr>
-                <w:rFonts w:cstheme="minorHAnsi"/>
-                <w:sz w:val="28"/>
-                <w:szCs w:val="28"/>
-              </w:rPr>
-              <w:t xml:space="preserve"> nombre_rama</w:t>
-            </w:r>
-          </w:p>
-        </w:tc>
-        <w:tc>
-          <w:tcPr>
-            <w:tcW w:w="7807" w:type="dxa"/>
-            <w:vAlign w:val="center"/>
-          </w:tcPr>
-          <w:p>
-            <w:pPr>
-              <w:cnfStyle w:val="000000100000" w:firstRow="0" w:lastRow="0" w:firstColumn="0" w:lastColumn="0" w:oddVBand="0" w:evenVBand="0" w:oddHBand="1" w:evenHBand="0" w:firstRowFirstColumn="0" w:firstRowLastColumn="0" w:lastRowFirstColumn="0" w:lastRowLastColumn="0"/>
-              <w:rPr>
-                <w:rFonts w:cstheme="minorHAnsi"/>
-                <w:sz w:val="28"/>
-                <w:szCs w:val="28"/>
-              </w:rPr>
-            </w:pPr>
-            <w:r>
-              <w:rPr>
-                <w:rFonts w:cstheme="minorHAnsi"/>
-                <w:sz w:val="28"/>
-                <w:szCs w:val="28"/>
-              </w:rPr>
-              <w:t>Nos permite cambiarnos entre las diferentes ramas, incluyendo la master.</w:t>
-            </w:r>
-          </w:p>
-        </w:tc>
-      </w:tr>
-      <w:tr>
-        <w:tc>
-          <w:tcPr>
-            <w:cnfStyle w:val="001000000000" w:firstRow="0" w:lastRow="0" w:firstColumn="1" w:lastColumn="0" w:oddVBand="0" w:evenVBand="0" w:oddHBand="0" w:evenHBand="0" w:firstRowFirstColumn="0" w:firstRowLastColumn="0" w:lastRowFirstColumn="0" w:lastRowLastColumn="0"/>
-            <w:tcW w:w="7807" w:type="dxa"/>
-            <w:vAlign w:val="center"/>
-          </w:tcPr>
-          <w:p>
-            <w:pPr>
-              <w:rPr>
-                <w:rFonts w:cstheme="minorHAnsi"/>
-                <w:sz w:val="28"/>
-                <w:szCs w:val="28"/>
-              </w:rPr>
-            </w:pPr>
+            <w:tcW w:w="15614" w:type="dxa"/>
+            <w:gridSpan w:val="2"/>
+            <w:vAlign w:val="center"/>
+          </w:tcPr>
+          <w:p>
+            <w:pPr>
+              <w:jc w:val="center"/>
+              <w:rPr>
+                <w:rFonts w:cstheme="minorHAnsi"/>
+                <w:sz w:val="40"/>
+                <w:szCs w:val="40"/>
+              </w:rPr>
+            </w:pPr>
+            <w:r>
+              <w:rPr>
+                <w:rFonts w:cstheme="minorHAnsi"/>
+                <w:sz w:val="40"/>
+                <w:szCs w:val="40"/>
+              </w:rPr>
+              <w:lastRenderedPageBreak/>
+              <w:t>Ramas</w:t>
+            </w:r>
+          </w:p>
+        </w:tc>
+      </w:tr>
+      <w:tr>
+        <w:tc>
+          <w:tcPr>
+            <w:cnfStyle w:val="001000000000" w:firstRow="0" w:lastRow="0" w:firstColumn="1" w:lastColumn="0" w:oddVBand="0" w:evenVBand="0" w:oddHBand="0" w:evenHBand="0" w:firstRowFirstColumn="0" w:firstRowLastColumn="0" w:lastRowFirstColumn="0" w:lastRowLastColumn="0"/>
+            <w:tcW w:w="7807" w:type="dxa"/>
+            <w:vAlign w:val="center"/>
+          </w:tcPr>
+          <w:p>
+            <w:pPr>
+              <w:rPr>
+                <w:rFonts w:cstheme="minorHAnsi"/>
+                <w:sz w:val="28"/>
+                <w:szCs w:val="28"/>
+              </w:rPr>
+            </w:pPr>
+            <w:r>
+              <w:rPr>
+                <w:rFonts w:cstheme="minorHAnsi"/>
+                <w:sz w:val="28"/>
+                <w:szCs w:val="28"/>
+              </w:rPr>
+              <w:t>git branch nombre_rama</w:t>
+            </w:r>
           </w:p>
         </w:tc>
         <w:tc>
@@ -5588,6 +5425,14 @@
                 <w:szCs w:val="28"/>
               </w:rPr>
             </w:pPr>
+            <w:r>
+              <w:rPr>
+                <w:rFonts w:cstheme="minorHAnsi"/>
+                <w:sz w:val="28"/>
+                <w:szCs w:val="28"/>
+              </w:rPr>
+              <w:t>Crea una rama.</w:t>
+            </w:r>
           </w:p>
         </w:tc>
       </w:tr>
@@ -5609,6 +5454,13 @@
                 <w:szCs w:val="28"/>
               </w:rPr>
             </w:pPr>
+            <w:r>
+              <w:rPr>
+                <w:sz w:val="28"/>
+                <w:szCs w:val="28"/>
+              </w:rPr>
+              <w:t>git branch -d nombre_rama</w:t>
+            </w:r>
           </w:p>
         </w:tc>
         <w:tc>
@@ -5625,24 +5477,56 @@
                 <w:szCs w:val="28"/>
               </w:rPr>
             </w:pPr>
-          </w:p>
-        </w:tc>
-      </w:tr>
-      <w:tr>
-        <w:tc>
-          <w:tcPr>
-            <w:cnfStyle w:val="001000000000" w:firstRow="0" w:lastRow="0" w:firstColumn="1" w:lastColumn="0" w:oddVBand="0" w:evenVBand="0" w:oddHBand="0" w:evenHBand="0" w:firstRowFirstColumn="0" w:firstRowLastColumn="0" w:lastRowFirstColumn="0" w:lastRowLastColumn="0"/>
-            <w:tcW w:w="7807" w:type="dxa"/>
-            <w:vAlign w:val="center"/>
-          </w:tcPr>
-          <w:p>
-            <w:pPr>
-              <w:rPr>
-                <w:rFonts w:cstheme="minorHAnsi"/>
-                <w:sz w:val="28"/>
-                <w:szCs w:val="28"/>
-              </w:rPr>
-            </w:pPr>
+            <w:r>
+              <w:rPr>
+                <w:rFonts w:cstheme="minorHAnsi"/>
+                <w:sz w:val="28"/>
+                <w:szCs w:val="28"/>
+              </w:rPr>
+              <w:t>Borra una rama</w:t>
+            </w:r>
+            <w:r>
+              <w:rPr>
+                <w:rFonts w:cstheme="minorHAnsi"/>
+                <w:sz w:val="28"/>
+                <w:szCs w:val="28"/>
+              </w:rPr>
+              <w:t>.</w:t>
+            </w:r>
+          </w:p>
+        </w:tc>
+      </w:tr>
+      <w:tr>
+        <w:tc>
+          <w:tcPr>
+            <w:cnfStyle w:val="001000000000" w:firstRow="0" w:lastRow="0" w:firstColumn="1" w:lastColumn="0" w:oddVBand="0" w:evenVBand="0" w:oddHBand="0" w:evenHBand="0" w:firstRowFirstColumn="0" w:firstRowLastColumn="0" w:lastRowFirstColumn="0" w:lastRowLastColumn="0"/>
+            <w:tcW w:w="7807" w:type="dxa"/>
+            <w:vAlign w:val="center"/>
+          </w:tcPr>
+          <w:p>
+            <w:pPr>
+              <w:rPr>
+                <w:rFonts w:cstheme="minorHAnsi"/>
+                <w:sz w:val="28"/>
+                <w:szCs w:val="28"/>
+              </w:rPr>
+            </w:pPr>
+            <w:r>
+              <w:rPr>
+                <w:rFonts w:cstheme="minorHAnsi"/>
+                <w:sz w:val="28"/>
+                <w:szCs w:val="28"/>
+              </w:rPr>
+              <w:t>git checkout</w:t>
+            </w:r>
+            <w:r>
+              <w:rPr>
+                <w:rFonts w:cstheme="minorHAnsi"/>
+                <w:sz w:val="28"/>
+                <w:szCs w:val="28"/>
+              </w:rPr>
+              <w:t xml:space="preserve"> nombre_rama</w:t>
+            </w:r>
           </w:p>
         </w:tc>
         <w:tc>
@@ -5659,6 +5543,14 @@
                 <w:szCs w:val="28"/>
               </w:rPr>
             </w:pPr>
+            <w:r>
+              <w:rPr>
+                <w:rFonts w:cstheme="minorHAnsi"/>
+                <w:sz w:val="28"/>
+                <w:szCs w:val="28"/>
+              </w:rPr>
+              <w:t>Nos permite cambiarnos entre las diferentes ramas, incluyendo la master.</w:t>
+            </w:r>
           </w:p>
         </w:tc>
       </w:tr>
@@ -5669,51 +5561,52 @@
         <w:tc>
           <w:tcPr>
             <w:cnfStyle w:val="001000000000" w:firstRow="0" w:lastRow="0" w:firstColumn="1" w:lastColumn="0" w:oddVBand="0" w:evenVBand="0" w:oddHBand="0" w:evenHBand="0" w:firstRowFirstColumn="0" w:firstRowLastColumn="0" w:lastRowFirstColumn="0" w:lastRowLastColumn="0"/>
-            <w:tcW w:w="7807" w:type="dxa"/>
-            <w:vAlign w:val="center"/>
-          </w:tcPr>
-          <w:p>
-            <w:pPr>
-              <w:rPr>
-                <w:rFonts w:cstheme="minorHAnsi"/>
-                <w:sz w:val="28"/>
-                <w:szCs w:val="28"/>
-              </w:rPr>
-            </w:pPr>
-          </w:p>
-        </w:tc>
-        <w:tc>
-          <w:tcPr>
-            <w:tcW w:w="7807" w:type="dxa"/>
-            <w:vAlign w:val="center"/>
-          </w:tcPr>
-          <w:p>
-            <w:pPr>
-              <w:cnfStyle w:val="000000100000" w:firstRow="0" w:lastRow="0" w:firstColumn="0" w:lastColumn="0" w:oddVBand="0" w:evenVBand="0" w:oddHBand="1" w:evenHBand="0" w:firstRowFirstColumn="0" w:firstRowLastColumn="0" w:lastRowFirstColumn="0" w:lastRowLastColumn="0"/>
-              <w:rPr>
-                <w:rFonts w:cstheme="minorHAnsi"/>
-                <w:sz w:val="28"/>
-                <w:szCs w:val="28"/>
-              </w:rPr>
-            </w:pPr>
-          </w:p>
-        </w:tc>
-      </w:tr>
-      <w:tr>
-        <w:tc>
-          <w:tcPr>
-            <w:cnfStyle w:val="001000000000" w:firstRow="0" w:lastRow="0" w:firstColumn="1" w:lastColumn="0" w:oddVBand="0" w:evenVBand="0" w:oddHBand="0" w:evenHBand="0" w:firstRowFirstColumn="0" w:firstRowLastColumn="0" w:lastRowFirstColumn="0" w:lastRowLastColumn="0"/>
-            <w:tcW w:w="7807" w:type="dxa"/>
-            <w:vAlign w:val="center"/>
-          </w:tcPr>
-          <w:p>
-            <w:pPr>
-              <w:rPr>
-                <w:rFonts w:cstheme="minorHAnsi"/>
-                <w:sz w:val="28"/>
-                <w:szCs w:val="28"/>
-              </w:rPr>
-            </w:pPr>
+            <w:tcW w:w="15614" w:type="dxa"/>
+            <w:gridSpan w:val="2"/>
+            <w:vAlign w:val="center"/>
+          </w:tcPr>
+          <w:p>
+            <w:pPr>
+              <w:jc w:val="center"/>
+              <w:rPr>
+                <w:rFonts w:cstheme="minorHAnsi"/>
+                <w:sz w:val="28"/>
+                <w:szCs w:val="28"/>
+              </w:rPr>
+            </w:pPr>
+            <w:r>
+              <w:rPr>
+                <w:rFonts w:cstheme="minorHAnsi"/>
+                <w:sz w:val="40"/>
+                <w:szCs w:val="40"/>
+              </w:rPr>
+              <w:t>Tags y versiones</w:t>
+            </w:r>
+          </w:p>
+        </w:tc>
+      </w:tr>
+      <w:tr>
+        <w:tc>
+          <w:tcPr>
+            <w:cnfStyle w:val="001000000000" w:firstRow="0" w:lastRow="0" w:firstColumn="1" w:lastColumn="0" w:oddVBand="0" w:evenVBand="0" w:oddHBand="0" w:evenHBand="0" w:firstRowFirstColumn="0" w:firstRowLastColumn="0" w:lastRowFirstColumn="0" w:lastRowLastColumn="0"/>
+            <w:tcW w:w="7807" w:type="dxa"/>
+            <w:vAlign w:val="center"/>
+          </w:tcPr>
+          <w:p>
+            <w:pPr>
+              <w:rPr>
+                <w:rFonts w:cstheme="minorHAnsi"/>
+                <w:sz w:val="28"/>
+                <w:szCs w:val="28"/>
+              </w:rPr>
+            </w:pPr>
+            <w:r>
+              <w:rPr>
+                <w:sz w:val="28"/>
+                <w:szCs w:val="28"/>
+              </w:rPr>
+              <w:t>git tag -a nombre-del-tag id-del-commit</w:t>
+            </w:r>
           </w:p>
         </w:tc>
         <w:tc>
@@ -5730,6 +5623,34 @@
                 <w:szCs w:val="28"/>
               </w:rPr>
             </w:pPr>
+            <w:r>
+              <w:rPr>
+                <w:sz w:val="28"/>
+                <w:szCs w:val="28"/>
+              </w:rPr>
+              <w:t xml:space="preserve">Crea un nuevo tag y </w:t>
+            </w:r>
+            <w:r>
+              <w:rPr>
+                <w:sz w:val="28"/>
+                <w:szCs w:val="28"/>
+              </w:rPr>
+              <w:t>lo asigna</w:t>
+            </w:r>
+            <w:r>
+              <w:rPr>
+                <w:sz w:val="28"/>
+                <w:szCs w:val="28"/>
+              </w:rPr>
+              <w:t xml:space="preserve"> a un commit</w:t>
+            </w:r>
+            <w:r>
+              <w:rPr>
+                <w:sz w:val="28"/>
+                <w:szCs w:val="28"/>
+              </w:rPr>
+              <w:t>.</w:t>
+            </w:r>
           </w:p>
         </w:tc>
       </w:tr>
@@ -5751,6 +5672,13 @@
                 <w:szCs w:val="28"/>
               </w:rPr>
             </w:pPr>
+            <w:r>
+              <w:rPr>
+                <w:sz w:val="28"/>
+                <w:szCs w:val="28"/>
+              </w:rPr>
+              <w:t>git tag -d nombre-del-tag</w:t>
+            </w:r>
           </w:p>
         </w:tc>
         <w:tc>
@@ -5767,24 +5695,73 @@
                 <w:szCs w:val="28"/>
               </w:rPr>
             </w:pPr>
-          </w:p>
-        </w:tc>
-      </w:tr>
-      <w:tr>
-        <w:tc>
-          <w:tcPr>
-            <w:cnfStyle w:val="001000000000" w:firstRow="0" w:lastRow="0" w:firstColumn="1" w:lastColumn="0" w:oddVBand="0" w:evenVBand="0" w:oddHBand="0" w:evenHBand="0" w:firstRowFirstColumn="0" w:firstRowLastColumn="0" w:lastRowFirstColumn="0" w:lastRowLastColumn="0"/>
-            <w:tcW w:w="7807" w:type="dxa"/>
-            <w:vAlign w:val="center"/>
-          </w:tcPr>
-          <w:p>
-            <w:pPr>
-              <w:rPr>
-                <w:rFonts w:cstheme="minorHAnsi"/>
-                <w:sz w:val="28"/>
-                <w:szCs w:val="28"/>
-              </w:rPr>
-            </w:pPr>
+            <w:r>
+              <w:rPr>
+                <w:sz w:val="28"/>
+                <w:szCs w:val="28"/>
+              </w:rPr>
+              <w:t>Borra</w:t>
+            </w:r>
+            <w:r>
+              <w:rPr>
+                <w:sz w:val="28"/>
+                <w:szCs w:val="28"/>
+              </w:rPr>
+              <w:t xml:space="preserve"> </w:t>
+            </w:r>
+            <w:r>
+              <w:rPr>
+                <w:sz w:val="28"/>
+                <w:szCs w:val="28"/>
+              </w:rPr>
+              <w:t>un tag en el repositorio local</w:t>
+            </w:r>
+            <w:r>
+              <w:rPr>
+                <w:sz w:val="28"/>
+                <w:szCs w:val="28"/>
+              </w:rPr>
+              <w:t>.</w:t>
+            </w:r>
+          </w:p>
+        </w:tc>
+      </w:tr>
+      <w:tr>
+        <w:tc>
+          <w:tcPr>
+            <w:cnfStyle w:val="001000000000" w:firstRow="0" w:lastRow="0" w:firstColumn="1" w:lastColumn="0" w:oddVBand="0" w:evenVBand="0" w:oddHBand="0" w:evenHBand="0" w:firstRowFirstColumn="0" w:firstRowLastColumn="0" w:lastRowFirstColumn="0" w:lastRowLastColumn="0"/>
+            <w:tcW w:w="7807" w:type="dxa"/>
+            <w:vAlign w:val="center"/>
+          </w:tcPr>
+          <w:p>
+            <w:pPr>
+              <w:rPr>
+                <w:rFonts w:cstheme="minorHAnsi"/>
+                <w:sz w:val="28"/>
+                <w:szCs w:val="28"/>
+              </w:rPr>
+            </w:pPr>
+            <w:r>
+              <w:rPr>
+                <w:sz w:val="28"/>
+                <w:szCs w:val="28"/>
+              </w:rPr>
+              <w:t xml:space="preserve">git tag o git show-ref </w:t>
+            </w:r>
+            <w:r>
+              <w:rPr>
+                <w:sz w:val="28"/>
+                <w:szCs w:val="28"/>
+              </w:rPr>
+              <w:t>–</w:t>
+            </w:r>
+            <w:r>
+              <w:rPr>
+                <w:sz w:val="28"/>
+                <w:szCs w:val="28"/>
+              </w:rPr>
+              <w:t>tags</w:t>
+            </w:r>
           </w:p>
         </w:tc>
         <w:tc>
@@ -5801,6 +5778,34 @@
                 <w:szCs w:val="28"/>
               </w:rPr>
             </w:pPr>
+            <w:r>
+              <w:rPr>
+                <w:sz w:val="28"/>
+                <w:szCs w:val="28"/>
+              </w:rPr>
+              <w:t>Lista</w:t>
+            </w:r>
+            <w:r>
+              <w:rPr>
+                <w:sz w:val="28"/>
+                <w:szCs w:val="28"/>
+              </w:rPr>
+              <w:t xml:space="preserve"> los </w:t>
+            </w:r>
+            <w:r>
+              <w:rPr>
+                <w:sz w:val="28"/>
+                <w:szCs w:val="28"/>
+              </w:rPr>
+              <w:t>tags de nuestro repositorio local</w:t>
+            </w:r>
+            <w:r>
+              <w:rPr>
+                <w:sz w:val="28"/>
+                <w:szCs w:val="28"/>
+              </w:rPr>
+              <w:t>.</w:t>
+            </w:r>
           </w:p>
         </w:tc>
       </w:tr>
@@ -5822,6 +5827,13 @@
                 <w:szCs w:val="28"/>
               </w:rPr>
             </w:pPr>
+            <w:r>
+              <w:rPr>
+                <w:sz w:val="28"/>
+                <w:szCs w:val="28"/>
+              </w:rPr>
+              <w:t>git push origin --tags</w:t>
+            </w:r>
           </w:p>
         </w:tc>
         <w:tc>
@@ -5838,24 +5850,75 @@
                 <w:szCs w:val="28"/>
               </w:rPr>
             </w:pPr>
-          </w:p>
-        </w:tc>
-      </w:tr>
-      <w:tr>
-        <w:tc>
-          <w:tcPr>
-            <w:cnfStyle w:val="001000000000" w:firstRow="0" w:lastRow="0" w:firstColumn="1" w:lastColumn="0" w:oddVBand="0" w:evenVBand="0" w:oddHBand="0" w:evenHBand="0" w:firstRowFirstColumn="0" w:firstRowLastColumn="0" w:lastRowFirstColumn="0" w:lastRowLastColumn="0"/>
-            <w:tcW w:w="7807" w:type="dxa"/>
-            <w:vAlign w:val="center"/>
-          </w:tcPr>
-          <w:p>
-            <w:pPr>
-              <w:rPr>
-                <w:rFonts w:cstheme="minorHAnsi"/>
-                <w:sz w:val="28"/>
-                <w:szCs w:val="28"/>
-              </w:rPr>
-            </w:pPr>
+            <w:r>
+              <w:rPr>
+                <w:sz w:val="28"/>
+                <w:szCs w:val="28"/>
+              </w:rPr>
+              <w:t>Publica un tag en el repositorio remoto</w:t>
+            </w:r>
+            <w:r>
+              <w:rPr>
+                <w:sz w:val="28"/>
+                <w:szCs w:val="28"/>
+              </w:rPr>
+              <w:t>.</w:t>
+            </w:r>
+          </w:p>
+        </w:tc>
+      </w:tr>
+      <w:tr>
+        <w:tc>
+          <w:tcPr>
+            <w:cnfStyle w:val="001000000000" w:firstRow="0" w:lastRow="0" w:firstColumn="1" w:lastColumn="0" w:oddVBand="0" w:evenVBand="0" w:oddHBand="0" w:evenHBand="0" w:firstRowFirstColumn="0" w:firstRowLastColumn="0" w:lastRowFirstColumn="0" w:lastRowLastColumn="0"/>
+            <w:tcW w:w="7807" w:type="dxa"/>
+            <w:vAlign w:val="center"/>
+          </w:tcPr>
+          <w:p>
+            <w:pPr>
+              <w:rPr>
+                <w:rFonts w:cstheme="minorHAnsi"/>
+                <w:sz w:val="28"/>
+                <w:szCs w:val="28"/>
+              </w:rPr>
+            </w:pPr>
+            <w:r>
+              <w:rPr>
+                <w:sz w:val="28"/>
+                <w:szCs w:val="28"/>
+              </w:rPr>
+              <w:t>git tag -d nombre-del-tag</w:t>
+            </w:r>
+            <w:r>
+              <w:rPr>
+                <w:sz w:val="28"/>
+                <w:szCs w:val="28"/>
+              </w:rPr>
+              <w:t xml:space="preserve"> </w:t>
+            </w:r>
+            <w:r>
+              <w:rPr>
+                <w:b w:val="0"/>
+                <w:bCs w:val="0"/>
+                <w:sz w:val="28"/>
+                <w:szCs w:val="28"/>
+              </w:rPr>
+              <w:t>y</w:t>
+            </w:r>
+            <w:r>
+              <w:rPr>
+                <w:sz w:val="28"/>
+                <w:szCs w:val="28"/>
+              </w:rPr>
+              <w:t xml:space="preserve"> </w:t>
+            </w:r>
+            <w:r>
+              <w:rPr>
+                <w:sz w:val="28"/>
+                <w:szCs w:val="28"/>
+              </w:rPr>
+              <w:t>git push origin :refs/tags/nombre-del-tag.</w:t>
+            </w:r>
           </w:p>
         </w:tc>
         <w:tc>
@@ -5872,6 +5935,20 @@
                 <w:szCs w:val="28"/>
               </w:rPr>
             </w:pPr>
+            <w:r>
+              <w:rPr>
+                <w:sz w:val="28"/>
+                <w:szCs w:val="28"/>
+              </w:rPr>
+              <w:t>Borra un tag del repositorio remoto</w:t>
+            </w:r>
+            <w:r>
+              <w:rPr>
+                <w:sz w:val="28"/>
+                <w:szCs w:val="28"/>
+              </w:rPr>
+              <w:t>.</w:t>
+            </w:r>
           </w:p>
         </w:tc>
       </w:tr>
@@ -7499,6 +7576,114 @@
           <w:p>
             <w:pPr>
               <w:cnfStyle w:val="000000000000" w:firstRow="0" w:lastRow="0" w:firstColumn="0" w:lastColumn="0" w:oddVBand="0" w:evenVBand="0" w:oddHBand="0" w:evenHBand="0" w:firstRowFirstColumn="0" w:firstRowLastColumn="0" w:lastRowFirstColumn="0" w:lastRowLastColumn="0"/>
+              <w:rPr>
+                <w:rFonts w:cstheme="minorHAnsi"/>
+                <w:sz w:val="28"/>
+                <w:szCs w:val="28"/>
+              </w:rPr>
+            </w:pPr>
+          </w:p>
+        </w:tc>
+      </w:tr>
+      <w:tr>
+        <w:trPr>
+          <w:cnfStyle w:val="000000100000" w:firstRow="0" w:lastRow="0" w:firstColumn="0" w:lastColumn="0" w:oddVBand="0" w:evenVBand="0" w:oddHBand="1" w:evenHBand="0" w:firstRowFirstColumn="0" w:firstRowLastColumn="0" w:lastRowFirstColumn="0" w:lastRowLastColumn="0"/>
+        </w:trPr>
+        <w:tc>
+          <w:tcPr>
+            <w:cnfStyle w:val="001000000000" w:firstRow="0" w:lastRow="0" w:firstColumn="1" w:lastColumn="0" w:oddVBand="0" w:evenVBand="0" w:oddHBand="0" w:evenHBand="0" w:firstRowFirstColumn="0" w:firstRowLastColumn="0" w:lastRowFirstColumn="0" w:lastRowLastColumn="0"/>
+            <w:tcW w:w="7807" w:type="dxa"/>
+            <w:vAlign w:val="center"/>
+          </w:tcPr>
+          <w:p>
+            <w:pPr>
+              <w:rPr>
+                <w:rFonts w:cstheme="minorHAnsi"/>
+                <w:sz w:val="28"/>
+                <w:szCs w:val="28"/>
+              </w:rPr>
+            </w:pPr>
+          </w:p>
+        </w:tc>
+        <w:tc>
+          <w:tcPr>
+            <w:tcW w:w="7807" w:type="dxa"/>
+            <w:vAlign w:val="center"/>
+          </w:tcPr>
+          <w:p>
+            <w:pPr>
+              <w:cnfStyle w:val="000000100000" w:firstRow="0" w:lastRow="0" w:firstColumn="0" w:lastColumn="0" w:oddVBand="0" w:evenVBand="0" w:oddHBand="1" w:evenHBand="0" w:firstRowFirstColumn="0" w:firstRowLastColumn="0" w:lastRowFirstColumn="0" w:lastRowLastColumn="0"/>
+              <w:rPr>
+                <w:rFonts w:cstheme="minorHAnsi"/>
+                <w:sz w:val="28"/>
+                <w:szCs w:val="28"/>
+              </w:rPr>
+            </w:pPr>
+          </w:p>
+        </w:tc>
+      </w:tr>
+      <w:tr>
+        <w:tc>
+          <w:tcPr>
+            <w:cnfStyle w:val="001000000000" w:firstRow="0" w:lastRow="0" w:firstColumn="1" w:lastColumn="0" w:oddVBand="0" w:evenVBand="0" w:oddHBand="0" w:evenHBand="0" w:firstRowFirstColumn="0" w:firstRowLastColumn="0" w:lastRowFirstColumn="0" w:lastRowLastColumn="0"/>
+            <w:tcW w:w="7807" w:type="dxa"/>
+            <w:vAlign w:val="center"/>
+          </w:tcPr>
+          <w:p>
+            <w:pPr>
+              <w:rPr>
+                <w:rFonts w:cstheme="minorHAnsi"/>
+                <w:sz w:val="28"/>
+                <w:szCs w:val="28"/>
+              </w:rPr>
+            </w:pPr>
+          </w:p>
+        </w:tc>
+        <w:tc>
+          <w:tcPr>
+            <w:tcW w:w="7807" w:type="dxa"/>
+            <w:vAlign w:val="center"/>
+          </w:tcPr>
+          <w:p>
+            <w:pPr>
+              <w:cnfStyle w:val="000000000000" w:firstRow="0" w:lastRow="0" w:firstColumn="0" w:lastColumn="0" w:oddVBand="0" w:evenVBand="0" w:oddHBand="0" w:evenHBand="0" w:firstRowFirstColumn="0" w:firstRowLastColumn="0" w:lastRowFirstColumn="0" w:lastRowLastColumn="0"/>
+              <w:rPr>
+                <w:rFonts w:cstheme="minorHAnsi"/>
+                <w:sz w:val="28"/>
+                <w:szCs w:val="28"/>
+              </w:rPr>
+            </w:pPr>
+          </w:p>
+        </w:tc>
+      </w:tr>
+      <w:tr>
+        <w:trPr>
+          <w:cnfStyle w:val="000000100000" w:firstRow="0" w:lastRow="0" w:firstColumn="0" w:lastColumn="0" w:oddVBand="0" w:evenVBand="0" w:oddHBand="1" w:evenHBand="0" w:firstRowFirstColumn="0" w:firstRowLastColumn="0" w:lastRowFirstColumn="0" w:lastRowLastColumn="0"/>
+        </w:trPr>
+        <w:tc>
+          <w:tcPr>
+            <w:cnfStyle w:val="001000000000" w:firstRow="0" w:lastRow="0" w:firstColumn="1" w:lastColumn="0" w:oddVBand="0" w:evenVBand="0" w:oddHBand="0" w:evenHBand="0" w:firstRowFirstColumn="0" w:firstRowLastColumn="0" w:lastRowFirstColumn="0" w:lastRowLastColumn="0"/>
+            <w:tcW w:w="7807" w:type="dxa"/>
+            <w:vAlign w:val="center"/>
+          </w:tcPr>
+          <w:p>
+            <w:pPr>
+              <w:rPr>
+                <w:rFonts w:cstheme="minorHAnsi"/>
+                <w:sz w:val="28"/>
+                <w:szCs w:val="28"/>
+              </w:rPr>
+            </w:pPr>
+          </w:p>
+        </w:tc>
+        <w:tc>
+          <w:tcPr>
+            <w:tcW w:w="7807" w:type="dxa"/>
+            <w:vAlign w:val="center"/>
+          </w:tcPr>
+          <w:p>
+            <w:pPr>
+              <w:cnfStyle w:val="000000100000" w:firstRow="0" w:lastRow="0" w:firstColumn="0" w:lastColumn="0" w:oddVBand="0" w:evenVBand="0" w:oddHBand="1" w:evenHBand="0" w:firstRowFirstColumn="0" w:firstRowLastColumn="0" w:lastRowFirstColumn="0" w:lastRowLastColumn="0"/>
               <w:rPr>
                 <w:rFonts w:cstheme="minorHAnsi"/>
                 <w:sz w:val="28"/>

</xml_diff>

<commit_message>
Modificación del archivo de git
</commit_message>
<xml_diff>
--- a/Cursos/Data science/1- Git y GitHub/Comandos git.docx
+++ b/Cursos/Data science/1- Git y GitHub/Comandos git.docx
@@ -5753,7 +5753,7 @@
                 <w:sz w:val="28"/>
                 <w:szCs w:val="28"/>
               </w:rPr>
-              <w:t>–</w:t>
+              <w:t>--</w:t>
             </w:r>
             <w:r>
               <w:rPr>
@@ -5887,36 +5887,6 @@
                 <w:sz w:val="28"/>
                 <w:szCs w:val="28"/>
               </w:rPr>
-              <w:t>git tag -d nombre-del-tag</w:t>
-            </w:r>
-            <w:r>
-              <w:rPr>
-                <w:sz w:val="28"/>
-                <w:szCs w:val="28"/>
-              </w:rPr>
-              <w:t xml:space="preserve"> </w:t>
-            </w:r>
-            <w:r>
-              <w:rPr>
-                <w:b w:val="0"/>
-                <w:bCs w:val="0"/>
-                <w:sz w:val="28"/>
-                <w:szCs w:val="28"/>
-              </w:rPr>
-              <w:t>y</w:t>
-            </w:r>
-            <w:r>
-              <w:rPr>
-                <w:sz w:val="28"/>
-                <w:szCs w:val="28"/>
-              </w:rPr>
-              <w:t xml:space="preserve"> </w:t>
-            </w:r>
-            <w:r>
-              <w:rPr>
-                <w:sz w:val="28"/>
-                <w:szCs w:val="28"/>
-              </w:rPr>
               <w:t>git push origin :refs/tags/nombre-del-tag.</w:t>
             </w:r>
           </w:p>
@@ -5970,6 +5940,20 @@
                 <w:szCs w:val="28"/>
               </w:rPr>
             </w:pPr>
+            <w:r>
+              <w:rPr>
+                <w:sz w:val="28"/>
+                <w:szCs w:val="28"/>
+              </w:rPr>
+              <w:t>git tag -d nombre-del-tag</w:t>
+            </w:r>
+            <w:r>
+              <w:rPr>
+                <w:sz w:val="28"/>
+                <w:szCs w:val="28"/>
+              </w:rPr>
+              <w:t xml:space="preserve"> </w:t>
+            </w:r>
           </w:p>
         </w:tc>
         <w:tc>
@@ -5986,6 +5970,14 @@
                 <w:szCs w:val="28"/>
               </w:rPr>
             </w:pPr>
+            <w:r>
+              <w:rPr>
+                <w:rFonts w:cstheme="minorHAnsi"/>
+                <w:sz w:val="28"/>
+                <w:szCs w:val="28"/>
+              </w:rPr>
+              <w:t>Borra un tag del repositorio local.</w:t>
+            </w:r>
           </w:p>
         </w:tc>
       </w:tr>

</xml_diff>

<commit_message>
Finalización del curso de git y github
</commit_message>
<xml_diff>
--- a/Cursos/Data science/1- Git y GitHub/Comandos git.docx
+++ b/Cursos/Data science/1- Git y GitHub/Comandos git.docx
@@ -742,18 +742,8 @@
                 <w:sz w:val="28"/>
                 <w:szCs w:val="28"/>
               </w:rPr>
-              <w:t>cd</w:t>
-            </w:r>
-            <w:proofErr w:type="gramStart"/>
-            <w:r>
-              <w:rPr>
-                <w:rFonts w:cstheme="minorHAnsi"/>
-                <w:sz w:val="28"/>
-                <w:szCs w:val="28"/>
-              </w:rPr>
-              <w:t xml:space="preserve"> ..</w:t>
-            </w:r>
-            <w:proofErr w:type="gramEnd"/>
+              <w:t>cd ..</w:t>
+            </w:r>
           </w:p>
         </w:tc>
         <w:tc>
@@ -799,7 +789,6 @@
                 <w:szCs w:val="28"/>
               </w:rPr>
             </w:pPr>
-            <w:proofErr w:type="gramStart"/>
             <w:r>
               <w:rPr>
                 <w:rFonts w:cstheme="minorHAnsi"/>
@@ -808,7 +797,6 @@
               </w:rPr>
               <w:t>cd .</w:t>
             </w:r>
-            <w:proofErr w:type="gramEnd"/>
           </w:p>
         </w:tc>
         <w:tc>
@@ -936,7 +924,6 @@
                 <w:szCs w:val="28"/>
               </w:rPr>
             </w:pPr>
-            <w:proofErr w:type="gramStart"/>
             <w:r>
               <w:rPr>
                 <w:rFonts w:cstheme="minorHAnsi"/>
@@ -945,7 +932,6 @@
               </w:rPr>
               <w:t>explorer .</w:t>
             </w:r>
-            <w:proofErr w:type="gramEnd"/>
           </w:p>
         </w:tc>
         <w:tc>
@@ -1018,25 +1004,7 @@
                 <w:sz w:val="28"/>
                 <w:szCs w:val="28"/>
               </w:rPr>
-              <w:t>Ejecutar algún comando con el número que nos muestra el comando history (</w:t>
-            </w:r>
-            <w:proofErr w:type="gramStart"/>
-            <w:r>
-              <w:rPr>
-                <w:rFonts w:cstheme="minorHAnsi"/>
-                <w:sz w:val="28"/>
-                <w:szCs w:val="28"/>
-              </w:rPr>
-              <w:t>por ejemplo, !</w:t>
-            </w:r>
-            <w:proofErr w:type="gramEnd"/>
-            <w:r>
-              <w:rPr>
-                <w:rFonts w:cstheme="minorHAnsi"/>
-                <w:sz w:val="28"/>
-                <w:szCs w:val="28"/>
-              </w:rPr>
-              <w:t>72).</w:t>
+              <w:t>Ejecutar algún comando con el número que nos muestra el comando history (por ejemplo, !72).</w:t>
             </w:r>
           </w:p>
         </w:tc>
@@ -1215,7 +1183,6 @@
               </w:rPr>
               <w:t>_de_alias</w:t>
             </w:r>
-            <w:proofErr w:type="gramStart"/>
             <w:r>
               <w:rPr>
                 <w:rFonts w:cstheme="minorHAnsi"/>
@@ -1232,7 +1199,6 @@
               </w:rPr>
               <w:t>s</w:t>
             </w:r>
-            <w:proofErr w:type="gramEnd"/>
             <w:r>
               <w:rPr>
                 <w:rFonts w:cstheme="minorHAnsi"/>
@@ -1346,16 +1312,7 @@
                 <w:sz w:val="28"/>
                 <w:szCs w:val="28"/>
               </w:rPr>
-              <w:t xml:space="preserve">, crear una </w:t>
-            </w:r>
-            <w:proofErr w:type="gramStart"/>
-            <w:r>
-              <w:rPr>
-                <w:rFonts w:cstheme="minorHAnsi"/>
-                <w:sz w:val="28"/>
-                <w:szCs w:val="28"/>
-              </w:rPr>
-              <w:t xml:space="preserve">carpeta </w:t>
+              <w:t xml:space="preserve">, crear una carpeta </w:t>
             </w:r>
             <w:r>
               <w:rPr>
@@ -1367,7 +1324,6 @@
               </w:rPr>
               <w:t>.git</w:t>
             </w:r>
-            <w:proofErr w:type="gramEnd"/>
             <w:r>
               <w:rPr>
                 <w:rFonts w:cstheme="minorHAnsi"/>
@@ -2027,20 +1983,8 @@
                 <w:sz w:val="28"/>
                 <w:szCs w:val="28"/>
               </w:rPr>
-              <w:t xml:space="preserve">git </w:t>
-            </w:r>
-            <w:proofErr w:type="gramStart"/>
-            <w:r>
-              <w:rPr>
-                <w:rFonts w:cstheme="minorHAnsi"/>
-                <w:b/>
-                <w:bCs/>
-                <w:sz w:val="28"/>
-                <w:szCs w:val="28"/>
-              </w:rPr>
-              <w:t>add .</w:t>
-            </w:r>
-            <w:proofErr w:type="gramEnd"/>
+              <w:t>git add .</w:t>
+            </w:r>
             <w:r>
               <w:rPr>
                 <w:rFonts w:cstheme="minorHAnsi"/>
@@ -2521,47 +2465,7 @@
                 <w:szCs w:val="28"/>
                 <w:lang w:val="en-US"/>
               </w:rPr>
-              <w:t xml:space="preserve">git config --global </w:t>
-            </w:r>
-            <w:proofErr w:type="gramStart"/>
-            <w:r>
-              <w:rPr>
-                <w:rFonts w:cstheme="minorHAnsi"/>
-                <w:sz w:val="28"/>
-                <w:szCs w:val="28"/>
-                <w:lang w:val="en-US"/>
-              </w:rPr>
-              <w:t>user.email</w:t>
-            </w:r>
-            <w:proofErr w:type="gramEnd"/>
-            <w:r>
-              <w:rPr>
-                <w:rFonts w:cstheme="minorHAnsi"/>
-                <w:sz w:val="28"/>
-                <w:szCs w:val="28"/>
-                <w:lang w:val="en-US"/>
-              </w:rPr>
-              <w:t xml:space="preserve"> “</w:t>
-            </w:r>
-            <w:proofErr w:type="spellStart"/>
-            <w:r>
-              <w:rPr>
-                <w:rFonts w:cstheme="minorHAnsi"/>
-                <w:sz w:val="28"/>
-                <w:szCs w:val="28"/>
-                <w:lang w:val="en-US"/>
-              </w:rPr>
-              <w:t>correo</w:t>
-            </w:r>
-            <w:proofErr w:type="spellEnd"/>
-            <w:r>
-              <w:rPr>
-                <w:rFonts w:cstheme="minorHAnsi"/>
-                <w:sz w:val="28"/>
-                <w:szCs w:val="28"/>
-                <w:lang w:val="en-US"/>
-              </w:rPr>
-              <w:t>”</w:t>
+              <w:t>git config --global user.email “correo”</w:t>
             </w:r>
           </w:p>
         </w:tc>
@@ -2698,25 +2602,7 @@
                 <w:sz w:val="28"/>
                 <w:szCs w:val="28"/>
               </w:rPr>
-              <w:t xml:space="preserve"> </w:t>
-            </w:r>
-            <w:proofErr w:type="gramStart"/>
-            <w:r>
-              <w:rPr>
-                <w:rFonts w:cstheme="minorHAnsi"/>
-                <w:sz w:val="28"/>
-                <w:szCs w:val="28"/>
-              </w:rPr>
-              <w:t>core.editor</w:t>
-            </w:r>
-            <w:proofErr w:type="gramEnd"/>
-            <w:r>
-              <w:rPr>
-                <w:rFonts w:cstheme="minorHAnsi"/>
-                <w:sz w:val="28"/>
-                <w:szCs w:val="28"/>
-              </w:rPr>
-              <w:t xml:space="preserve"> “ruta del editor”</w:t>
+              <w:t xml:space="preserve"> core.editor “ruta del editor”</w:t>
             </w:r>
           </w:p>
         </w:tc>
@@ -3419,25 +3305,7 @@
                 <w:sz w:val="28"/>
                 <w:szCs w:val="28"/>
               </w:rPr>
-              <w:t>git log --after</w:t>
-            </w:r>
-            <w:proofErr w:type="gramStart"/>
-            <w:r>
-              <w:rPr>
-                <w:rFonts w:cstheme="minorHAnsi"/>
-                <w:sz w:val="28"/>
-                <w:szCs w:val="28"/>
-              </w:rPr>
-              <w:t>=“</w:t>
-            </w:r>
-            <w:proofErr w:type="gramEnd"/>
-            <w:r>
-              <w:rPr>
-                <w:rFonts w:cstheme="minorHAnsi"/>
-                <w:sz w:val="28"/>
-                <w:szCs w:val="28"/>
-              </w:rPr>
-              <w:t>2018-1-2”</w:t>
+              <w:t>git log --after=“2018-1-2”</w:t>
             </w:r>
           </w:p>
         </w:tc>
@@ -3503,25 +3371,7 @@
                 <w:sz w:val="28"/>
                 <w:szCs w:val="28"/>
               </w:rPr>
-              <w:t>git log --after</w:t>
-            </w:r>
-            <w:proofErr w:type="gramStart"/>
-            <w:r>
-              <w:rPr>
-                <w:rFonts w:cstheme="minorHAnsi"/>
-                <w:sz w:val="28"/>
-                <w:szCs w:val="28"/>
-              </w:rPr>
-              <w:t>=“</w:t>
-            </w:r>
-            <w:proofErr w:type="gramEnd"/>
-            <w:r>
-              <w:rPr>
-                <w:rFonts w:cstheme="minorHAnsi"/>
-                <w:sz w:val="28"/>
-                <w:szCs w:val="28"/>
-              </w:rPr>
-              <w:t>today”</w:t>
+              <w:t>git log --after=“today”</w:t>
             </w:r>
           </w:p>
         </w:tc>
@@ -3576,19 +3426,51 @@
                 <w:szCs w:val="28"/>
                 <w:lang w:val="en-US"/>
               </w:rPr>
-              <w:t>git log --after</w:t>
-            </w:r>
-            <w:proofErr w:type="gramStart"/>
-            <w:r>
+              <w:t>git log --after=“2018-1-2” --before=“today”</w:t>
+            </w:r>
+          </w:p>
+        </w:tc>
+        <w:tc>
+          <w:tcPr>
+            <w:tcW w:w="7807" w:type="dxa"/>
+            <w:vAlign w:val="center"/>
+          </w:tcPr>
+          <w:p>
+            <w:pPr>
+              <w:cnfStyle w:val="000000100000" w:firstRow="0" w:lastRow="0" w:firstColumn="0" w:lastColumn="0" w:oddVBand="0" w:evenVBand="0" w:oddHBand="1" w:evenHBand="0" w:firstRowFirstColumn="0" w:firstRowLastColumn="0" w:lastRowFirstColumn="0" w:lastRowLastColumn="0"/>
+              <w:rPr>
+                <w:rFonts w:cstheme="minorHAnsi"/>
+                <w:sz w:val="28"/>
+                <w:szCs w:val="28"/>
+              </w:rPr>
+            </w:pPr>
+            <w:r>
+              <w:rPr>
+                <w:rFonts w:cstheme="minorHAnsi"/>
+                <w:sz w:val="28"/>
+                <w:szCs w:val="28"/>
+              </w:rPr>
+              <w:t>Para localizar commit entre una fecha y el día actual</w:t>
+            </w:r>
+          </w:p>
+        </w:tc>
+      </w:tr>
+      <w:tr>
+        <w:tc>
+          <w:tcPr>
+            <w:cnfStyle w:val="001000000000" w:firstRow="0" w:lastRow="0" w:firstColumn="1" w:lastColumn="0" w:oddVBand="0" w:evenVBand="0" w:oddHBand="0" w:evenHBand="0" w:firstRowFirstColumn="0" w:firstRowLastColumn="0" w:lastRowFirstColumn="0" w:lastRowLastColumn="0"/>
+            <w:tcW w:w="7807" w:type="dxa"/>
+            <w:vAlign w:val="center"/>
+          </w:tcPr>
+          <w:p>
+            <w:pPr>
               <w:rPr>
                 <w:rFonts w:cstheme="minorHAnsi"/>
                 <w:sz w:val="28"/>
                 <w:szCs w:val="28"/>
                 <w:lang w:val="en-US"/>
               </w:rPr>
-              <w:t>=“</w:t>
-            </w:r>
-            <w:proofErr w:type="gramEnd"/>
+            </w:pPr>
             <w:r>
               <w:rPr>
                 <w:rFonts w:cstheme="minorHAnsi"/>
@@ -3596,79 +3478,7 @@
                 <w:szCs w:val="28"/>
                 <w:lang w:val="en-US"/>
               </w:rPr>
-              <w:t>2018-1-2” --before=“today”</w:t>
-            </w:r>
-          </w:p>
-        </w:tc>
-        <w:tc>
-          <w:tcPr>
-            <w:tcW w:w="7807" w:type="dxa"/>
-            <w:vAlign w:val="center"/>
-          </w:tcPr>
-          <w:p>
-            <w:pPr>
-              <w:cnfStyle w:val="000000100000" w:firstRow="0" w:lastRow="0" w:firstColumn="0" w:lastColumn="0" w:oddVBand="0" w:evenVBand="0" w:oddHBand="1" w:evenHBand="0" w:firstRowFirstColumn="0" w:firstRowLastColumn="0" w:lastRowFirstColumn="0" w:lastRowLastColumn="0"/>
-              <w:rPr>
-                <w:rFonts w:cstheme="minorHAnsi"/>
-                <w:sz w:val="28"/>
-                <w:szCs w:val="28"/>
-              </w:rPr>
-            </w:pPr>
-            <w:r>
-              <w:rPr>
-                <w:rFonts w:cstheme="minorHAnsi"/>
-                <w:sz w:val="28"/>
-                <w:szCs w:val="28"/>
-              </w:rPr>
-              <w:t>Para localizar commit entre una fecha y el día actual</w:t>
-            </w:r>
-          </w:p>
-        </w:tc>
-      </w:tr>
-      <w:tr>
-        <w:tc>
-          <w:tcPr>
-            <w:cnfStyle w:val="001000000000" w:firstRow="0" w:lastRow="0" w:firstColumn="1" w:lastColumn="0" w:oddVBand="0" w:evenVBand="0" w:oddHBand="0" w:evenHBand="0" w:firstRowFirstColumn="0" w:firstRowLastColumn="0" w:lastRowFirstColumn="0" w:lastRowLastColumn="0"/>
-            <w:tcW w:w="7807" w:type="dxa"/>
-            <w:vAlign w:val="center"/>
-          </w:tcPr>
-          <w:p>
-            <w:pPr>
-              <w:rPr>
-                <w:rFonts w:cstheme="minorHAnsi"/>
-                <w:sz w:val="28"/>
-                <w:szCs w:val="28"/>
-                <w:lang w:val="en-US"/>
-              </w:rPr>
-            </w:pPr>
-            <w:r>
-              <w:rPr>
-                <w:rFonts w:cstheme="minorHAnsi"/>
-                <w:sz w:val="28"/>
-                <w:szCs w:val="28"/>
-                <w:lang w:val="en-US"/>
-              </w:rPr>
-              <w:t>git log --author</w:t>
-            </w:r>
-            <w:proofErr w:type="gramStart"/>
-            <w:r>
-              <w:rPr>
-                <w:rFonts w:cstheme="minorHAnsi"/>
-                <w:sz w:val="28"/>
-                <w:szCs w:val="28"/>
-                <w:lang w:val="en-US"/>
-              </w:rPr>
-              <w:t>=“</w:t>
-            </w:r>
-            <w:proofErr w:type="gramEnd"/>
-            <w:r>
-              <w:rPr>
-                <w:rFonts w:cstheme="minorHAnsi"/>
-                <w:sz w:val="28"/>
-                <w:szCs w:val="28"/>
-                <w:lang w:val="en-US"/>
-              </w:rPr>
-              <w:t>Name Author”</w:t>
+              <w:t>git log --author=“Name Author”</w:t>
             </w:r>
           </w:p>
         </w:tc>
@@ -3686,23 +3496,13 @@
                 <w:szCs w:val="28"/>
               </w:rPr>
             </w:pPr>
-            <w:proofErr w:type="spellStart"/>
-            <w:r>
-              <w:rPr>
-                <w:rFonts w:cstheme="minorHAnsi"/>
-                <w:sz w:val="28"/>
-                <w:szCs w:val="28"/>
-              </w:rPr>
-              <w:t>Commits</w:t>
-            </w:r>
-            <w:proofErr w:type="spellEnd"/>
-            <w:r>
-              <w:rPr>
-                <w:rFonts w:cstheme="minorHAnsi"/>
-                <w:sz w:val="28"/>
-                <w:szCs w:val="28"/>
-              </w:rPr>
-              <w:t xml:space="preserve"> realizados por autor que cumplan exactamente con el nombre.</w:t>
+            <w:r>
+              <w:rPr>
+                <w:rFonts w:cstheme="minorHAnsi"/>
+                <w:sz w:val="28"/>
+                <w:szCs w:val="28"/>
+              </w:rPr>
+              <w:t>Commits realizados por autor que cumplan exactamente con el nombre.</w:t>
             </w:r>
           </w:p>
         </w:tc>
@@ -3731,25 +3531,7 @@
                 <w:sz w:val="28"/>
                 <w:szCs w:val="28"/>
               </w:rPr>
-              <w:t>git log --grep</w:t>
-            </w:r>
-            <w:proofErr w:type="gramStart"/>
-            <w:r>
-              <w:rPr>
-                <w:rFonts w:cstheme="minorHAnsi"/>
-                <w:sz w:val="28"/>
-                <w:szCs w:val="28"/>
-              </w:rPr>
-              <w:t>=“</w:t>
-            </w:r>
-            <w:proofErr w:type="gramEnd"/>
-            <w:r>
-              <w:rPr>
-                <w:rFonts w:cstheme="minorHAnsi"/>
-                <w:sz w:val="28"/>
-                <w:szCs w:val="28"/>
-              </w:rPr>
-              <w:t>INVIE”</w:t>
+              <w:t>git log --grep=“INVIE”</w:t>
             </w:r>
           </w:p>
         </w:tc>
@@ -3801,27 +3583,7 @@
                 <w:szCs w:val="28"/>
                 <w:lang w:val="en-US"/>
               </w:rPr>
-              <w:t>git log --grep</w:t>
-            </w:r>
-            <w:proofErr w:type="gramStart"/>
-            <w:r>
-              <w:rPr>
-                <w:rFonts w:cstheme="minorHAnsi"/>
-                <w:sz w:val="28"/>
-                <w:szCs w:val="28"/>
-                <w:lang w:val="en-US"/>
-              </w:rPr>
-              <w:t>=“</w:t>
-            </w:r>
-            <w:proofErr w:type="gramEnd"/>
-            <w:r>
-              <w:rPr>
-                <w:rFonts w:cstheme="minorHAnsi"/>
-                <w:sz w:val="28"/>
-                <w:szCs w:val="28"/>
-                <w:lang w:val="en-US"/>
-              </w:rPr>
-              <w:t>INVIE” –i</w:t>
+              <w:t>git log --grep=“INVIE” –i</w:t>
             </w:r>
           </w:p>
         </w:tc>
@@ -3845,25 +3607,7 @@
                 <w:sz w:val="28"/>
                 <w:szCs w:val="28"/>
               </w:rPr>
-              <w:t xml:space="preserve">Busca los </w:t>
-            </w:r>
-            <w:proofErr w:type="spellStart"/>
-            <w:r>
-              <w:rPr>
-                <w:rFonts w:cstheme="minorHAnsi"/>
-                <w:sz w:val="28"/>
-                <w:szCs w:val="28"/>
-              </w:rPr>
-              <w:t>commits</w:t>
-            </w:r>
-            <w:proofErr w:type="spellEnd"/>
-            <w:r>
-              <w:rPr>
-                <w:rFonts w:cstheme="minorHAnsi"/>
-                <w:sz w:val="28"/>
-                <w:szCs w:val="28"/>
-              </w:rPr>
-              <w:t xml:space="preserve"> que cumplan sin importar mayúsculas o minúsculas.</w:t>
+              <w:t>Busca los commits que cumplan sin importar mayúsculas o minúsculas.</w:t>
             </w:r>
           </w:p>
         </w:tc>
@@ -4440,39 +4184,8 @@
                 <w:szCs w:val="28"/>
                 <w:lang w:val="en-US"/>
               </w:rPr>
-              <w:t xml:space="preserve">git checkout + </w:t>
-            </w:r>
-            <w:proofErr w:type="spellStart"/>
-            <w:r>
-              <w:rPr>
-                <w:rFonts w:cstheme="minorHAnsi"/>
-                <w:sz w:val="28"/>
-                <w:szCs w:val="28"/>
-                <w:lang w:val="en-US"/>
-              </w:rPr>
-              <w:t>ID_commit</w:t>
-            </w:r>
-            <w:proofErr w:type="spellEnd"/>
-            <w:r>
-              <w:rPr>
-                <w:rFonts w:cstheme="minorHAnsi"/>
-                <w:sz w:val="28"/>
-                <w:szCs w:val="28"/>
-                <w:lang w:val="en-US"/>
-              </w:rPr>
-              <w:t xml:space="preserve"> + </w:t>
-            </w:r>
-            <w:proofErr w:type="spellStart"/>
-            <w:r>
-              <w:rPr>
-                <w:rFonts w:cstheme="minorHAnsi"/>
-                <w:sz w:val="28"/>
-                <w:szCs w:val="28"/>
-                <w:lang w:val="en-US"/>
-              </w:rPr>
-              <w:t>nombre_archivo</w:t>
-            </w:r>
-            <w:proofErr w:type="spellEnd"/>
+              <w:t>git checkout + ID_commit + nombre_archivo</w:t>
+            </w:r>
           </w:p>
         </w:tc>
         <w:tc>
@@ -4534,19 +4247,8 @@
                 <w:szCs w:val="28"/>
                 <w:lang w:val="en-US"/>
               </w:rPr>
-              <w:t xml:space="preserve">git checkout + master + </w:t>
-            </w:r>
-            <w:proofErr w:type="spellStart"/>
-            <w:r>
-              <w:rPr>
-                <w:rFonts w:cstheme="minorHAnsi"/>
-                <w:sz w:val="28"/>
-                <w:szCs w:val="28"/>
-                <w:lang w:val="en-US"/>
-              </w:rPr>
-              <w:t>nombre_archivo</w:t>
-            </w:r>
-            <w:proofErr w:type="spellEnd"/>
+              <w:t>git checkout + master + nombre_archivo</w:t>
+            </w:r>
           </w:p>
         </w:tc>
         <w:tc>
@@ -4788,7 +4490,31 @@
                 <w:sz w:val="28"/>
                 <w:szCs w:val="28"/>
               </w:rPr>
-              <w:t>git reset --soft</w:t>
+              <w:t xml:space="preserve">git reset </w:t>
+            </w:r>
+            <w:r>
+              <w:rPr>
+                <w:rFonts w:cstheme="minorHAnsi"/>
+                <w:sz w:val="28"/>
+                <w:szCs w:val="28"/>
+              </w:rPr>
+              <w:t>–</w:t>
+            </w:r>
+            <w:r>
+              <w:rPr>
+                <w:rFonts w:cstheme="minorHAnsi"/>
+                <w:sz w:val="28"/>
+                <w:szCs w:val="28"/>
+              </w:rPr>
+              <w:t>soft</w:t>
+            </w:r>
+            <w:r>
+              <w:rPr>
+                <w:rFonts w:cstheme="minorHAnsi"/>
+                <w:sz w:val="28"/>
+                <w:szCs w:val="28"/>
+              </w:rPr>
+              <w:t xml:space="preserve"> [cód_del_commit]</w:t>
             </w:r>
           </w:p>
         </w:tc>
@@ -4843,6 +4569,14 @@
                 <w:szCs w:val="28"/>
               </w:rPr>
             </w:pPr>
+            <w:r>
+              <w:rPr>
+                <w:rFonts w:cstheme="minorHAnsi"/>
+                <w:sz w:val="28"/>
+                <w:szCs w:val="28"/>
+              </w:rPr>
+              <w:t>git mv</w:t>
+            </w:r>
           </w:p>
         </w:tc>
         <w:tc>
@@ -4859,31 +4593,79 @@
                 <w:szCs w:val="28"/>
               </w:rPr>
             </w:pPr>
-          </w:p>
-        </w:tc>
-      </w:tr>
-      <w:tr>
-        <w:tc>
-          <w:tcPr>
-            <w:cnfStyle w:val="001000000000" w:firstRow="0" w:lastRow="0" w:firstColumn="1" w:lastColumn="0" w:oddVBand="0" w:evenVBand="0" w:oddHBand="0" w:evenHBand="0" w:firstRowFirstColumn="0" w:firstRowLastColumn="0" w:lastRowFirstColumn="0" w:lastRowLastColumn="0"/>
-            <w:tcW w:w="7807" w:type="dxa"/>
-            <w:vAlign w:val="center"/>
-          </w:tcPr>
-          <w:p>
-            <w:pPr>
-              <w:rPr>
-                <w:rFonts w:cstheme="minorHAnsi"/>
-                <w:sz w:val="28"/>
-                <w:szCs w:val="28"/>
-              </w:rPr>
-            </w:pPr>
-            <w:r>
-              <w:rPr>
-                <w:rFonts w:cstheme="minorHAnsi"/>
-                <w:sz w:val="28"/>
-                <w:szCs w:val="28"/>
-              </w:rPr>
-              <w:t>git mv</w:t>
+            <w:r>
+              <w:rPr>
+                <w:rFonts w:cstheme="minorHAnsi"/>
+                <w:sz w:val="28"/>
+                <w:szCs w:val="28"/>
+              </w:rPr>
+              <w:t>M</w:t>
+            </w:r>
+            <w:r>
+              <w:rPr>
+                <w:rFonts w:cstheme="minorHAnsi"/>
+                <w:sz w:val="28"/>
+                <w:szCs w:val="28"/>
+              </w:rPr>
+              <w:t>ueve</w:t>
+            </w:r>
+            <w:r>
+              <w:rPr>
+                <w:rFonts w:cstheme="minorHAnsi"/>
+                <w:sz w:val="28"/>
+                <w:szCs w:val="28"/>
+              </w:rPr>
+              <w:t xml:space="preserve"> o cambia</w:t>
+            </w:r>
+            <w:r>
+              <w:rPr>
+                <w:rFonts w:cstheme="minorHAnsi"/>
+                <w:sz w:val="28"/>
+                <w:szCs w:val="28"/>
+              </w:rPr>
+              <w:t xml:space="preserve"> </w:t>
+            </w:r>
+            <w:r>
+              <w:rPr>
+                <w:rFonts w:cstheme="minorHAnsi"/>
+                <w:sz w:val="28"/>
+                <w:szCs w:val="28"/>
+              </w:rPr>
+              <w:t>el nombre de un archivo, un directorio o un enlace simbólico</w:t>
+            </w:r>
+            <w:r>
+              <w:rPr>
+                <w:rFonts w:cstheme="minorHAnsi"/>
+                <w:sz w:val="28"/>
+                <w:szCs w:val="28"/>
+              </w:rPr>
+              <w:t>.</w:t>
+            </w:r>
+          </w:p>
+        </w:tc>
+      </w:tr>
+      <w:tr>
+        <w:tc>
+          <w:tcPr>
+            <w:cnfStyle w:val="001000000000" w:firstRow="0" w:lastRow="0" w:firstColumn="1" w:lastColumn="0" w:oddVBand="0" w:evenVBand="0" w:oddHBand="0" w:evenHBand="0" w:firstRowFirstColumn="0" w:firstRowLastColumn="0" w:lastRowFirstColumn="0" w:lastRowLastColumn="0"/>
+            <w:tcW w:w="7807" w:type="dxa"/>
+            <w:vAlign w:val="center"/>
+          </w:tcPr>
+          <w:p>
+            <w:pPr>
+              <w:rPr>
+                <w:rFonts w:cstheme="minorHAnsi"/>
+                <w:sz w:val="28"/>
+                <w:szCs w:val="28"/>
+              </w:rPr>
+            </w:pPr>
+            <w:r>
+              <w:rPr>
+                <w:rFonts w:cstheme="minorHAnsi"/>
+                <w:sz w:val="28"/>
+                <w:szCs w:val="28"/>
+              </w:rPr>
+              <w:t>git reset HEAD</w:t>
             </w:r>
           </w:p>
         </w:tc>
@@ -4907,47 +4689,15 @@
                 <w:sz w:val="28"/>
                 <w:szCs w:val="28"/>
               </w:rPr>
-              <w:t>M</w:t>
-            </w:r>
-            <w:r>
-              <w:rPr>
-                <w:rFonts w:cstheme="minorHAnsi"/>
-                <w:sz w:val="28"/>
-                <w:szCs w:val="28"/>
-              </w:rPr>
-              <w:t>ueve</w:t>
-            </w:r>
-            <w:r>
-              <w:rPr>
-                <w:rFonts w:cstheme="minorHAnsi"/>
-                <w:sz w:val="28"/>
-                <w:szCs w:val="28"/>
-              </w:rPr>
-              <w:t xml:space="preserve"> o cambia</w:t>
-            </w:r>
-            <w:r>
-              <w:rPr>
-                <w:rFonts w:cstheme="minorHAnsi"/>
-                <w:sz w:val="28"/>
-                <w:szCs w:val="28"/>
-              </w:rPr>
-              <w:t xml:space="preserve"> </w:t>
-            </w:r>
-            <w:r>
-              <w:rPr>
-                <w:rFonts w:cstheme="minorHAnsi"/>
-                <w:sz w:val="28"/>
-                <w:szCs w:val="28"/>
-              </w:rPr>
-              <w:t>el nombre de un archivo, un directorio o un enlace simbólico</w:t>
-            </w:r>
-            <w:r>
-              <w:rPr>
-                <w:rFonts w:cstheme="minorHAnsi"/>
-                <w:sz w:val="28"/>
-                <w:szCs w:val="28"/>
-              </w:rPr>
-              <w:t>.</w:t>
+              <w:t>Saca</w:t>
+            </w:r>
+            <w:r>
+              <w:rPr>
+                <w:rFonts w:cstheme="minorHAnsi"/>
+                <w:sz w:val="28"/>
+                <w:szCs w:val="28"/>
+              </w:rPr>
+              <w:t xml:space="preserve"> archivos del área de Staging. No para borrarlos ni nada de eso, solo para que los últimos cambios de estos archivos no se envíen al último commit.</w:t>
             </w:r>
           </w:p>
         </w:tc>
@@ -5004,14 +4754,6 @@
                 <w:szCs w:val="28"/>
               </w:rPr>
             </w:pPr>
-            <w:r>
-              <w:rPr>
-                <w:rFonts w:cstheme="minorHAnsi"/>
-                <w:sz w:val="28"/>
-                <w:szCs w:val="28"/>
-              </w:rPr>
-              <w:t>git reset HEAD</w:t>
-            </w:r>
           </w:p>
         </w:tc>
         <w:tc>
@@ -5028,22 +4770,6 @@
                 <w:szCs w:val="28"/>
               </w:rPr>
             </w:pPr>
-            <w:r>
-              <w:rPr>
-                <w:rFonts w:cstheme="minorHAnsi"/>
-                <w:sz w:val="28"/>
-                <w:szCs w:val="28"/>
-              </w:rPr>
-              <w:t>Saca</w:t>
-            </w:r>
-            <w:r>
-              <w:rPr>
-                <w:rFonts w:cstheme="minorHAnsi"/>
-                <w:sz w:val="28"/>
-                <w:szCs w:val="28"/>
-              </w:rPr>
-              <w:t xml:space="preserve"> archivos del área de Staging. No para borrarlos ni nada de eso, solo para que los últimos cambios de estos archivos no se envíen al último commit.</w:t>
-            </w:r>
           </w:p>
         </w:tc>
       </w:tr>
@@ -5060,6 +4786,7 @@
           </w:tcPr>
           <w:p>
             <w:pPr>
+              <w:pStyle w:val="Ttulo1"/>
               <w:jc w:val="center"/>
               <w:rPr>
                 <w:rFonts w:cstheme="minorHAnsi"/>
@@ -5069,7 +4796,7 @@
             </w:pPr>
             <w:r>
               <w:rPr>
-                <w:rFonts w:cstheme="minorHAnsi"/>
+                <w:color w:val="auto"/>
                 <w:sz w:val="40"/>
                 <w:szCs w:val="40"/>
               </w:rPr>
@@ -5192,18 +4919,8 @@
                 <w:sz w:val="28"/>
                 <w:szCs w:val="28"/>
               </w:rPr>
-              <w:t xml:space="preserve">Nos permite descargar los archivos de la última versión de la rama principal y todo el historial de cambios en la </w:t>
-            </w:r>
-            <w:proofErr w:type="gramStart"/>
-            <w:r>
-              <w:rPr>
-                <w:rFonts w:cstheme="minorHAnsi"/>
-                <w:sz w:val="28"/>
-                <w:szCs w:val="28"/>
-              </w:rPr>
-              <w:t>carpeta .git</w:t>
-            </w:r>
-            <w:proofErr w:type="gramEnd"/>
+              <w:t>Nos permite descargar los archivos de la última versión de la rama principal y todo el historial de cambios en la carpeta .git</w:t>
+            </w:r>
           </w:p>
         </w:tc>
       </w:tr>
@@ -5687,6 +5404,7 @@
                 <w:sz w:val="28"/>
                 <w:szCs w:val="28"/>
               </w:rPr>
+              <w:lastRenderedPageBreak/>
               <w:t>git remote -v</w:t>
             </w:r>
           </w:p>
@@ -5740,7 +5458,6 @@
                 <w:sz w:val="28"/>
                 <w:szCs w:val="28"/>
               </w:rPr>
-              <w:lastRenderedPageBreak/>
               <w:t>git config -l</w:t>
             </w:r>
           </w:p>
@@ -5765,23 +5482,7 @@
                 <w:sz w:val="28"/>
                 <w:szCs w:val="28"/>
               </w:rPr>
-              <w:t>Permite ver los parámetros de configuración</w:t>
-            </w:r>
-            <w:r>
-              <w:rPr>
-                <w:rFonts w:cstheme="minorHAnsi"/>
-                <w:sz w:val="28"/>
-                <w:szCs w:val="28"/>
-              </w:rPr>
-              <w:t xml:space="preserve"> y sus valores</w:t>
-            </w:r>
-            <w:r>
-              <w:rPr>
-                <w:rFonts w:cstheme="minorHAnsi"/>
-                <w:sz w:val="28"/>
-                <w:szCs w:val="28"/>
-              </w:rPr>
-              <w:t>.</w:t>
+              <w:t>Permite ver los parámetros de configuración y sus valores.</w:t>
             </w:r>
           </w:p>
         </w:tc>
@@ -5851,6 +5552,7 @@
           </w:tcPr>
           <w:p>
             <w:pPr>
+              <w:pStyle w:val="Ttulo1"/>
               <w:jc w:val="center"/>
               <w:rPr>
                 <w:rFonts w:cstheme="minorHAnsi"/>
@@ -5860,7 +5562,7 @@
             </w:pPr>
             <w:r>
               <w:rPr>
-                <w:rFonts w:cstheme="minorHAnsi"/>
+                <w:color w:val="auto"/>
                 <w:sz w:val="40"/>
                 <w:szCs w:val="40"/>
               </w:rPr>
@@ -6346,15 +6048,7 @@
                 <w:sz w:val="28"/>
                 <w:szCs w:val="28"/>
               </w:rPr>
-              <w:t>g</w:t>
-            </w:r>
-            <w:r>
-              <w:rPr>
-                <w:rFonts w:cstheme="minorHAnsi"/>
-                <w:sz w:val="28"/>
-                <w:szCs w:val="28"/>
-              </w:rPr>
-              <w:t>itk</w:t>
+              <w:t>gitk</w:t>
             </w:r>
           </w:p>
         </w:tc>
@@ -6462,6 +6156,7 @@
           </w:tcPr>
           <w:p>
             <w:pPr>
+              <w:pStyle w:val="Ttulo1"/>
               <w:jc w:val="center"/>
               <w:rPr>
                 <w:rFonts w:cstheme="minorHAnsi"/>
@@ -6471,7 +6166,7 @@
             </w:pPr>
             <w:r>
               <w:rPr>
-                <w:rFonts w:cstheme="minorHAnsi"/>
+                <w:color w:val="auto"/>
                 <w:sz w:val="40"/>
                 <w:szCs w:val="40"/>
               </w:rPr>
@@ -6955,23 +6650,7 @@
                 <w:sz w:val="28"/>
                 <w:szCs w:val="28"/>
               </w:rPr>
-              <w:t xml:space="preserve">git push </w:t>
-            </w:r>
-            <w:proofErr w:type="gramStart"/>
-            <w:r>
-              <w:rPr>
-                <w:sz w:val="28"/>
-                <w:szCs w:val="28"/>
-              </w:rPr>
-              <w:t>origin :refs</w:t>
-            </w:r>
-            <w:proofErr w:type="gramEnd"/>
-            <w:r>
-              <w:rPr>
-                <w:sz w:val="28"/>
-                <w:szCs w:val="28"/>
-              </w:rPr>
-              <w:t>/tags/nombre-del-tag.</w:t>
+              <w:t>git push origin :refs/tags/nombre-del-tag.</w:t>
             </w:r>
           </w:p>
         </w:tc>
@@ -7013,51 +6692,54 @@
         <w:tc>
           <w:tcPr>
             <w:cnfStyle w:val="001000000000" w:firstRow="0" w:lastRow="0" w:firstColumn="1" w:lastColumn="0" w:oddVBand="0" w:evenVBand="0" w:oddHBand="0" w:evenHBand="0" w:firstRowFirstColumn="0" w:firstRowLastColumn="0" w:lastRowFirstColumn="0" w:lastRowLastColumn="0"/>
-            <w:tcW w:w="7807" w:type="dxa"/>
-            <w:vAlign w:val="center"/>
-          </w:tcPr>
-          <w:p>
-            <w:pPr>
-              <w:rPr>
-                <w:rFonts w:cstheme="minorHAnsi"/>
-                <w:sz w:val="28"/>
-                <w:szCs w:val="28"/>
-              </w:rPr>
-            </w:pPr>
-          </w:p>
-        </w:tc>
-        <w:tc>
-          <w:tcPr>
-            <w:tcW w:w="7807" w:type="dxa"/>
-            <w:vAlign w:val="center"/>
-          </w:tcPr>
-          <w:p>
-            <w:pPr>
-              <w:cnfStyle w:val="000000100000" w:firstRow="0" w:lastRow="0" w:firstColumn="0" w:lastColumn="0" w:oddVBand="0" w:evenVBand="0" w:oddHBand="1" w:evenHBand="0" w:firstRowFirstColumn="0" w:firstRowLastColumn="0" w:lastRowFirstColumn="0" w:lastRowLastColumn="0"/>
-              <w:rPr>
-                <w:rFonts w:cstheme="minorHAnsi"/>
-                <w:sz w:val="28"/>
-                <w:szCs w:val="28"/>
-              </w:rPr>
-            </w:pPr>
-          </w:p>
-        </w:tc>
-      </w:tr>
-      <w:tr>
-        <w:tc>
-          <w:tcPr>
-            <w:cnfStyle w:val="001000000000" w:firstRow="0" w:lastRow="0" w:firstColumn="1" w:lastColumn="0" w:oddVBand="0" w:evenVBand="0" w:oddHBand="0" w:evenHBand="0" w:firstRowFirstColumn="0" w:firstRowLastColumn="0" w:lastRowFirstColumn="0" w:lastRowLastColumn="0"/>
-            <w:tcW w:w="7807" w:type="dxa"/>
-            <w:vAlign w:val="center"/>
-          </w:tcPr>
-          <w:p>
-            <w:pPr>
-              <w:rPr>
-                <w:rFonts w:cstheme="minorHAnsi"/>
-                <w:sz w:val="28"/>
-                <w:szCs w:val="28"/>
-              </w:rPr>
-            </w:pPr>
+            <w:tcW w:w="15614" w:type="dxa"/>
+            <w:gridSpan w:val="2"/>
+            <w:vAlign w:val="center"/>
+          </w:tcPr>
+          <w:p>
+            <w:pPr>
+              <w:pStyle w:val="Ttulo1"/>
+              <w:jc w:val="center"/>
+              <w:rPr>
+                <w:rFonts w:cstheme="minorHAnsi"/>
+                <w:sz w:val="40"/>
+                <w:szCs w:val="40"/>
+              </w:rPr>
+            </w:pPr>
+            <w:r>
+              <w:rPr>
+                <w:color w:val="auto"/>
+                <w:sz w:val="40"/>
+                <w:szCs w:val="40"/>
+              </w:rPr>
+              <w:t>Reorganización del trabajo</w:t>
+            </w:r>
+          </w:p>
+        </w:tc>
+      </w:tr>
+      <w:tr>
+        <w:tc>
+          <w:tcPr>
+            <w:cnfStyle w:val="001000000000" w:firstRow="0" w:lastRow="0" w:firstColumn="1" w:lastColumn="0" w:oddVBand="0" w:evenVBand="0" w:oddHBand="0" w:evenHBand="0" w:firstRowFirstColumn="0" w:firstRowLastColumn="0" w:lastRowFirstColumn="0" w:lastRowLastColumn="0"/>
+            <w:tcW w:w="7807" w:type="dxa"/>
+            <w:vAlign w:val="center"/>
+          </w:tcPr>
+          <w:p>
+            <w:pPr>
+              <w:rPr>
+                <w:rFonts w:cstheme="minorHAnsi"/>
+                <w:sz w:val="28"/>
+                <w:szCs w:val="28"/>
+              </w:rPr>
+            </w:pPr>
+            <w:r>
+              <w:rPr>
+                <w:rFonts w:cstheme="minorHAnsi"/>
+                <w:sz w:val="28"/>
+                <w:szCs w:val="28"/>
+              </w:rPr>
+              <w:t>git rebase [nombre_rama]</w:t>
+            </w:r>
           </w:p>
         </w:tc>
         <w:tc>
@@ -7069,11 +6751,65 @@
             <w:pPr>
               <w:cnfStyle w:val="000000000000" w:firstRow="0" w:lastRow="0" w:firstColumn="0" w:lastColumn="0" w:oddVBand="0" w:evenVBand="0" w:oddHBand="0" w:evenHBand="0" w:firstRowFirstColumn="0" w:firstRowLastColumn="0" w:lastRowFirstColumn="0" w:lastRowLastColumn="0"/>
               <w:rPr>
-                <w:rFonts w:cstheme="minorHAnsi"/>
-                <w:sz w:val="28"/>
-                <w:szCs w:val="28"/>
-              </w:rPr>
-            </w:pPr>
+                <w:sz w:val="28"/>
+                <w:szCs w:val="28"/>
+              </w:rPr>
+            </w:pPr>
+            <w:r>
+              <w:rPr>
+                <w:sz w:val="28"/>
+                <w:szCs w:val="28"/>
+              </w:rPr>
+              <w:t xml:space="preserve">Trae </w:t>
+            </w:r>
+            <w:r>
+              <w:rPr>
+                <w:sz w:val="28"/>
+                <w:szCs w:val="28"/>
+              </w:rPr>
+              <w:t>todos los cambios confirmados en una rama y</w:t>
+            </w:r>
+            <w:r>
+              <w:rPr>
+                <w:sz w:val="28"/>
+                <w:szCs w:val="28"/>
+              </w:rPr>
+              <w:t xml:space="preserve"> lo coloca en </w:t>
+            </w:r>
+            <w:r>
+              <w:rPr>
+                <w:sz w:val="28"/>
+                <w:szCs w:val="28"/>
+              </w:rPr>
+              <w:lastRenderedPageBreak/>
+              <w:t xml:space="preserve">otra. </w:t>
+            </w:r>
+          </w:p>
+          <w:p>
+            <w:pPr>
+              <w:cnfStyle w:val="000000000000" w:firstRow="0" w:lastRow="0" w:firstColumn="0" w:lastColumn="0" w:oddVBand="0" w:evenVBand="0" w:oddHBand="0" w:evenHBand="0" w:firstRowFirstColumn="0" w:firstRowLastColumn="0" w:lastRowFirstColumn="0" w:lastRowLastColumn="0"/>
+              <w:rPr>
+                <w:rFonts w:cstheme="minorHAnsi"/>
+                <w:sz w:val="28"/>
+                <w:szCs w:val="28"/>
+              </w:rPr>
+            </w:pPr>
+            <w:r>
+              <w:rPr>
+                <w:b/>
+                <w:bCs/>
+                <w:sz w:val="28"/>
+                <w:szCs w:val="28"/>
+              </w:rPr>
+              <w:t>Nota</w:t>
+            </w:r>
+            <w:r>
+              <w:rPr>
+                <w:sz w:val="28"/>
+                <w:szCs w:val="28"/>
+              </w:rPr>
+              <w:t>: Es una muy mala práctica hacerlo.</w:t>
+            </w:r>
           </w:p>
         </w:tc>
       </w:tr>
@@ -7084,51 +6820,54 @@
         <w:tc>
           <w:tcPr>
             <w:cnfStyle w:val="001000000000" w:firstRow="0" w:lastRow="0" w:firstColumn="1" w:lastColumn="0" w:oddVBand="0" w:evenVBand="0" w:oddHBand="0" w:evenHBand="0" w:firstRowFirstColumn="0" w:firstRowLastColumn="0" w:lastRowFirstColumn="0" w:lastRowLastColumn="0"/>
-            <w:tcW w:w="7807" w:type="dxa"/>
-            <w:vAlign w:val="center"/>
-          </w:tcPr>
-          <w:p>
-            <w:pPr>
-              <w:rPr>
-                <w:rFonts w:cstheme="minorHAnsi"/>
-                <w:sz w:val="28"/>
-                <w:szCs w:val="28"/>
-              </w:rPr>
-            </w:pPr>
-          </w:p>
-        </w:tc>
-        <w:tc>
-          <w:tcPr>
-            <w:tcW w:w="7807" w:type="dxa"/>
-            <w:vAlign w:val="center"/>
-          </w:tcPr>
-          <w:p>
-            <w:pPr>
-              <w:cnfStyle w:val="000000100000" w:firstRow="0" w:lastRow="0" w:firstColumn="0" w:lastColumn="0" w:oddVBand="0" w:evenVBand="0" w:oddHBand="1" w:evenHBand="0" w:firstRowFirstColumn="0" w:firstRowLastColumn="0" w:lastRowFirstColumn="0" w:lastRowLastColumn="0"/>
-              <w:rPr>
-                <w:rFonts w:cstheme="minorHAnsi"/>
-                <w:sz w:val="28"/>
-                <w:szCs w:val="28"/>
-              </w:rPr>
-            </w:pPr>
-          </w:p>
-        </w:tc>
-      </w:tr>
-      <w:tr>
-        <w:tc>
-          <w:tcPr>
-            <w:cnfStyle w:val="001000000000" w:firstRow="0" w:lastRow="0" w:firstColumn="1" w:lastColumn="0" w:oddVBand="0" w:evenVBand="0" w:oddHBand="0" w:evenHBand="0" w:firstRowFirstColumn="0" w:firstRowLastColumn="0" w:lastRowFirstColumn="0" w:lastRowLastColumn="0"/>
-            <w:tcW w:w="7807" w:type="dxa"/>
-            <w:vAlign w:val="center"/>
-          </w:tcPr>
-          <w:p>
-            <w:pPr>
-              <w:rPr>
-                <w:rFonts w:cstheme="minorHAnsi"/>
-                <w:sz w:val="28"/>
-                <w:szCs w:val="28"/>
-              </w:rPr>
-            </w:pPr>
+            <w:tcW w:w="15614" w:type="dxa"/>
+            <w:gridSpan w:val="2"/>
+            <w:vAlign w:val="center"/>
+          </w:tcPr>
+          <w:p>
+            <w:pPr>
+              <w:pStyle w:val="Ttulo1"/>
+              <w:jc w:val="center"/>
+              <w:rPr>
+                <w:rFonts w:cstheme="minorHAnsi"/>
+                <w:sz w:val="28"/>
+                <w:szCs w:val="28"/>
+              </w:rPr>
+            </w:pPr>
+            <w:r>
+              <w:rPr>
+                <w:color w:val="auto"/>
+                <w:sz w:val="40"/>
+                <w:szCs w:val="40"/>
+              </w:rPr>
+              <w:lastRenderedPageBreak/>
+              <w:t>Guardar cambios en memoria y recuperarlos después</w:t>
+            </w:r>
+          </w:p>
+        </w:tc>
+      </w:tr>
+      <w:tr>
+        <w:tc>
+          <w:tcPr>
+            <w:cnfStyle w:val="001000000000" w:firstRow="0" w:lastRow="0" w:firstColumn="1" w:lastColumn="0" w:oddVBand="0" w:evenVBand="0" w:oddHBand="0" w:evenHBand="0" w:firstRowFirstColumn="0" w:firstRowLastColumn="0" w:lastRowFirstColumn="0" w:lastRowLastColumn="0"/>
+            <w:tcW w:w="7807" w:type="dxa"/>
+            <w:vAlign w:val="center"/>
+          </w:tcPr>
+          <w:p>
+            <w:pPr>
+              <w:rPr>
+                <w:rFonts w:cstheme="minorHAnsi"/>
+                <w:sz w:val="28"/>
+                <w:szCs w:val="28"/>
+              </w:rPr>
+            </w:pPr>
+            <w:r>
+              <w:rPr>
+                <w:sz w:val="28"/>
+                <w:szCs w:val="28"/>
+              </w:rPr>
+              <w:t>git stash</w:t>
+            </w:r>
           </w:p>
         </w:tc>
         <w:tc>
@@ -7145,6 +6884,65 @@
                 <w:szCs w:val="28"/>
               </w:rPr>
             </w:pPr>
+            <w:r>
+              <w:rPr>
+                <w:rFonts w:cstheme="minorHAnsi"/>
+                <w:sz w:val="28"/>
+                <w:szCs w:val="28"/>
+              </w:rPr>
+              <w:t>G</w:t>
+            </w:r>
+            <w:r>
+              <w:rPr>
+                <w:rFonts w:cstheme="minorHAnsi"/>
+                <w:sz w:val="28"/>
+                <w:szCs w:val="28"/>
+              </w:rPr>
+              <w:t xml:space="preserve">uarda el trabajo actual del </w:t>
+            </w:r>
+            <w:r>
+              <w:rPr>
+                <w:rFonts w:cstheme="minorHAnsi"/>
+                <w:b/>
+                <w:bCs/>
+                <w:sz w:val="28"/>
+                <w:szCs w:val="28"/>
+              </w:rPr>
+              <w:t>Staging</w:t>
+            </w:r>
+            <w:r>
+              <w:rPr>
+                <w:rFonts w:cstheme="minorHAnsi"/>
+                <w:sz w:val="28"/>
+                <w:szCs w:val="28"/>
+              </w:rPr>
+              <w:t xml:space="preserve"> en una lista diseñada para ser temporal llamada </w:t>
+            </w:r>
+            <w:r>
+              <w:rPr>
+                <w:rFonts w:cstheme="minorHAnsi"/>
+                <w:b/>
+                <w:bCs/>
+                <w:sz w:val="28"/>
+                <w:szCs w:val="28"/>
+              </w:rPr>
+              <w:t>Stash</w:t>
+            </w:r>
+            <w:r>
+              <w:rPr>
+                <w:rFonts w:cstheme="minorHAnsi"/>
+                <w:sz w:val="28"/>
+                <w:szCs w:val="28"/>
+              </w:rPr>
+              <w:t xml:space="preserve">, </w:t>
+            </w:r>
+            <w:r>
+              <w:rPr>
+                <w:sz w:val="28"/>
+                <w:szCs w:val="28"/>
+              </w:rPr>
+              <w:t>para que pueda ser recuperado en el futuro.</w:t>
+            </w:r>
           </w:p>
         </w:tc>
       </w:tr>
@@ -7166,6 +6964,14 @@
                 <w:szCs w:val="28"/>
               </w:rPr>
             </w:pPr>
+            <w:r>
+              <w:rPr>
+                <w:rFonts w:cstheme="minorHAnsi"/>
+                <w:sz w:val="28"/>
+                <w:szCs w:val="28"/>
+              </w:rPr>
+              <w:t>git stash sabe “mensaje”</w:t>
+            </w:r>
           </w:p>
         </w:tc>
         <w:tc>
@@ -7182,24 +6988,62 @@
                 <w:szCs w:val="28"/>
               </w:rPr>
             </w:pPr>
-          </w:p>
-        </w:tc>
-      </w:tr>
-      <w:tr>
-        <w:tc>
-          <w:tcPr>
-            <w:cnfStyle w:val="001000000000" w:firstRow="0" w:lastRow="0" w:firstColumn="1" w:lastColumn="0" w:oddVBand="0" w:evenVBand="0" w:oddHBand="0" w:evenHBand="0" w:firstRowFirstColumn="0" w:firstRowLastColumn="0" w:lastRowFirstColumn="0" w:lastRowLastColumn="0"/>
-            <w:tcW w:w="7807" w:type="dxa"/>
-            <w:vAlign w:val="center"/>
-          </w:tcPr>
-          <w:p>
-            <w:pPr>
-              <w:rPr>
-                <w:rFonts w:cstheme="minorHAnsi"/>
-                <w:sz w:val="28"/>
-                <w:szCs w:val="28"/>
-              </w:rPr>
-            </w:pPr>
+            <w:r>
+              <w:rPr>
+                <w:sz w:val="28"/>
+                <w:szCs w:val="28"/>
+              </w:rPr>
+              <w:t xml:space="preserve">Coloca un mensaje </w:t>
+            </w:r>
+            <w:r>
+              <w:rPr>
+                <w:sz w:val="28"/>
+                <w:szCs w:val="28"/>
+              </w:rPr>
+              <w:t xml:space="preserve">para así diferenciarlos en </w:t>
+            </w:r>
+            <w:r>
+              <w:rPr>
+                <w:b/>
+                <w:bCs/>
+                <w:sz w:val="28"/>
+                <w:szCs w:val="28"/>
+              </w:rPr>
+              <w:t>git stash list</w:t>
+            </w:r>
+            <w:r>
+              <w:rPr>
+                <w:sz w:val="28"/>
+                <w:szCs w:val="28"/>
+              </w:rPr>
+              <w:t>.</w:t>
+            </w:r>
+          </w:p>
+        </w:tc>
+      </w:tr>
+      <w:tr>
+        <w:tc>
+          <w:tcPr>
+            <w:cnfStyle w:val="001000000000" w:firstRow="0" w:lastRow="0" w:firstColumn="1" w:lastColumn="0" w:oddVBand="0" w:evenVBand="0" w:oddHBand="0" w:evenHBand="0" w:firstRowFirstColumn="0" w:firstRowLastColumn="0" w:lastRowFirstColumn="0" w:lastRowLastColumn="0"/>
+            <w:tcW w:w="7807" w:type="dxa"/>
+            <w:vAlign w:val="center"/>
+          </w:tcPr>
+          <w:p>
+            <w:pPr>
+              <w:rPr>
+                <w:rFonts w:cstheme="minorHAnsi"/>
+                <w:sz w:val="28"/>
+                <w:szCs w:val="28"/>
+              </w:rPr>
+            </w:pPr>
+            <w:r>
+              <w:rPr>
+                <w:rFonts w:cstheme="minorHAnsi"/>
+                <w:sz w:val="28"/>
+                <w:szCs w:val="28"/>
+              </w:rPr>
+              <w:t>git stash pop</w:t>
+            </w:r>
           </w:p>
         </w:tc>
         <w:tc>
@@ -7216,6 +7060,50 @@
                 <w:szCs w:val="28"/>
               </w:rPr>
             </w:pPr>
+            <w:r>
+              <w:rPr>
+                <w:rFonts w:cstheme="minorHAnsi"/>
+                <w:sz w:val="28"/>
+                <w:szCs w:val="28"/>
+              </w:rPr>
+              <w:t>R</w:t>
+            </w:r>
+            <w:r>
+              <w:rPr>
+                <w:rFonts w:cstheme="minorHAnsi"/>
+                <w:sz w:val="28"/>
+                <w:szCs w:val="28"/>
+              </w:rPr>
+              <w:t xml:space="preserve">ecupera los últimos cambios desde el </w:t>
+            </w:r>
+            <w:r>
+              <w:rPr>
+                <w:rFonts w:cstheme="minorHAnsi"/>
+                <w:b/>
+                <w:bCs/>
+                <w:sz w:val="28"/>
+                <w:szCs w:val="28"/>
+              </w:rPr>
+              <w:t>stash</w:t>
+            </w:r>
+            <w:r>
+              <w:rPr>
+                <w:rFonts w:cstheme="minorHAnsi"/>
+                <w:sz w:val="28"/>
+                <w:szCs w:val="28"/>
+              </w:rPr>
+              <w:t xml:space="preserve"> a tu </w:t>
+            </w:r>
+            <w:r>
+              <w:rPr>
+                <w:rFonts w:cstheme="minorHAnsi"/>
+                <w:b/>
+                <w:bCs/>
+                <w:sz w:val="28"/>
+                <w:szCs w:val="28"/>
+              </w:rPr>
+              <w:t>staging area</w:t>
+            </w:r>
           </w:p>
         </w:tc>
       </w:tr>
@@ -7237,6 +7125,14 @@
                 <w:szCs w:val="28"/>
               </w:rPr>
             </w:pPr>
+            <w:r>
+              <w:rPr>
+                <w:rFonts w:cstheme="minorHAnsi"/>
+                <w:sz w:val="28"/>
+                <w:szCs w:val="28"/>
+              </w:rPr>
+              <w:t>Git stash pop stash@{&lt;num_stash&gt;}</w:t>
+            </w:r>
           </w:p>
         </w:tc>
         <w:tc>
@@ -7253,31 +7149,128 @@
                 <w:szCs w:val="28"/>
               </w:rPr>
             </w:pPr>
-          </w:p>
-        </w:tc>
-      </w:tr>
-      <w:tr>
-        <w:tc>
-          <w:tcPr>
-            <w:cnfStyle w:val="001000000000" w:firstRow="0" w:lastRow="0" w:firstColumn="1" w:lastColumn="0" w:oddVBand="0" w:evenVBand="0" w:oddHBand="0" w:evenHBand="0" w:firstRowFirstColumn="0" w:firstRowLastColumn="0" w:lastRowFirstColumn="0" w:lastRowLastColumn="0"/>
-            <w:tcW w:w="7807" w:type="dxa"/>
-            <w:vAlign w:val="center"/>
-          </w:tcPr>
-          <w:p>
-            <w:pPr>
-              <w:rPr>
-                <w:rFonts w:cstheme="minorHAnsi"/>
-                <w:sz w:val="28"/>
-                <w:szCs w:val="28"/>
-              </w:rPr>
-            </w:pPr>
-          </w:p>
-        </w:tc>
-        <w:tc>
-          <w:tcPr>
-            <w:tcW w:w="7807" w:type="dxa"/>
-            <w:vAlign w:val="center"/>
-          </w:tcPr>
+            <w:r>
+              <w:rPr>
+                <w:rFonts w:cstheme="minorHAnsi"/>
+                <w:sz w:val="28"/>
+                <w:szCs w:val="28"/>
+              </w:rPr>
+              <w:t>A</w:t>
+            </w:r>
+            <w:r>
+              <w:rPr>
+                <w:rFonts w:cstheme="minorHAnsi"/>
+                <w:sz w:val="28"/>
+                <w:szCs w:val="28"/>
+              </w:rPr>
+              <w:t>plica los cambios de un stash específico y eliminarlo del stash</w:t>
+            </w:r>
+            <w:r>
+              <w:rPr>
+                <w:rFonts w:cstheme="minorHAnsi"/>
+                <w:sz w:val="28"/>
+                <w:szCs w:val="28"/>
+              </w:rPr>
+              <w:t>.</w:t>
+            </w:r>
+          </w:p>
+        </w:tc>
+      </w:tr>
+      <w:tr>
+        <w:tc>
+          <w:tcPr>
+            <w:cnfStyle w:val="001000000000" w:firstRow="0" w:lastRow="0" w:firstColumn="1" w:lastColumn="0" w:oddVBand="0" w:evenVBand="0" w:oddHBand="0" w:evenHBand="0" w:firstRowFirstColumn="0" w:firstRowLastColumn="0" w:lastRowFirstColumn="0" w:lastRowLastColumn="0"/>
+            <w:tcW w:w="7807" w:type="dxa"/>
+            <w:vAlign w:val="center"/>
+          </w:tcPr>
+          <w:p>
+            <w:pPr>
+              <w:rPr>
+                <w:rFonts w:cstheme="minorHAnsi"/>
+                <w:sz w:val="28"/>
+                <w:szCs w:val="28"/>
+              </w:rPr>
+            </w:pPr>
+            <w:r>
+              <w:rPr>
+                <w:rFonts w:cstheme="minorHAnsi"/>
+                <w:sz w:val="28"/>
+                <w:szCs w:val="28"/>
+              </w:rPr>
+              <w:t>git stash apply stash@{&lt;num_stash&gt;}</w:t>
+            </w:r>
+          </w:p>
+        </w:tc>
+        <w:tc>
+          <w:tcPr>
+            <w:tcW w:w="7807" w:type="dxa"/>
+            <w:vAlign w:val="center"/>
+          </w:tcPr>
+          <w:p>
+            <w:pPr>
+              <w:cnfStyle w:val="000000000000" w:firstRow="0" w:lastRow="0" w:firstColumn="0" w:lastColumn="0" w:oddVBand="0" w:evenVBand="0" w:oddHBand="0" w:evenHBand="0" w:firstRowFirstColumn="0" w:firstRowLastColumn="0" w:lastRowFirstColumn="0" w:lastRowLastColumn="0"/>
+              <w:rPr>
+                <w:sz w:val="28"/>
+                <w:szCs w:val="28"/>
+              </w:rPr>
+            </w:pPr>
+            <w:r>
+              <w:rPr>
+                <w:rFonts w:cstheme="minorHAnsi"/>
+                <w:sz w:val="28"/>
+                <w:szCs w:val="28"/>
+              </w:rPr>
+              <w:t>R</w:t>
+            </w:r>
+            <w:r>
+              <w:rPr>
+                <w:rFonts w:cstheme="minorHAnsi"/>
+                <w:sz w:val="28"/>
+                <w:szCs w:val="28"/>
+              </w:rPr>
+              <w:t>etoma los cambios de una posición específica del Stash</w:t>
+            </w:r>
+            <w:r>
+              <w:rPr>
+                <w:rFonts w:cstheme="minorHAnsi"/>
+                <w:sz w:val="28"/>
+                <w:szCs w:val="28"/>
+              </w:rPr>
+              <w:t>, d</w:t>
+            </w:r>
+            <w:r>
+              <w:rPr>
+                <w:sz w:val="28"/>
+                <w:szCs w:val="28"/>
+              </w:rPr>
+              <w:t>onde el &lt;</w:t>
+            </w:r>
+            <w:r>
+              <w:rPr>
+                <w:b/>
+                <w:bCs/>
+                <w:sz w:val="28"/>
+                <w:szCs w:val="28"/>
+              </w:rPr>
+              <w:t>num_stash</w:t>
+            </w:r>
+            <w:r>
+              <w:rPr>
+                <w:sz w:val="28"/>
+                <w:szCs w:val="28"/>
+              </w:rPr>
+              <w:t xml:space="preserve">&gt; lo obtienes desde el </w:t>
+            </w:r>
+            <w:r>
+              <w:rPr>
+                <w:b/>
+                <w:bCs/>
+                <w:sz w:val="28"/>
+                <w:szCs w:val="28"/>
+              </w:rPr>
+              <w:t>git stash list</w:t>
+            </w:r>
+          </w:p>
           <w:p>
             <w:pPr>
               <w:cnfStyle w:val="000000000000" w:firstRow="0" w:lastRow="0" w:firstColumn="0" w:lastColumn="0" w:oddVBand="0" w:evenVBand="0" w:oddHBand="0" w:evenHBand="0" w:firstRowFirstColumn="0" w:firstRowLastColumn="0" w:lastRowFirstColumn="0" w:lastRowLastColumn="0"/>
@@ -7308,6 +7301,14 @@
                 <w:szCs w:val="28"/>
               </w:rPr>
             </w:pPr>
+            <w:r>
+              <w:rPr>
+                <w:rFonts w:cstheme="minorHAnsi"/>
+                <w:sz w:val="28"/>
+                <w:szCs w:val="28"/>
+              </w:rPr>
+              <w:t>git stash list</w:t>
+            </w:r>
           </w:p>
         </w:tc>
         <w:tc>
@@ -7324,24 +7325,48 @@
                 <w:szCs w:val="28"/>
               </w:rPr>
             </w:pPr>
-          </w:p>
-        </w:tc>
-      </w:tr>
-      <w:tr>
-        <w:tc>
-          <w:tcPr>
-            <w:cnfStyle w:val="001000000000" w:firstRow="0" w:lastRow="0" w:firstColumn="1" w:lastColumn="0" w:oddVBand="0" w:evenVBand="0" w:oddHBand="0" w:evenHBand="0" w:firstRowFirstColumn="0" w:firstRowLastColumn="0" w:lastRowFirstColumn="0" w:lastRowLastColumn="0"/>
-            <w:tcW w:w="7807" w:type="dxa"/>
-            <w:vAlign w:val="center"/>
-          </w:tcPr>
-          <w:p>
-            <w:pPr>
-              <w:rPr>
-                <w:rFonts w:cstheme="minorHAnsi"/>
-                <w:sz w:val="28"/>
-                <w:szCs w:val="28"/>
-              </w:rPr>
-            </w:pPr>
+            <w:r>
+              <w:rPr>
+                <w:rFonts w:cstheme="minorHAnsi"/>
+                <w:sz w:val="28"/>
+                <w:szCs w:val="28"/>
+              </w:rPr>
+              <w:t>Para ver la lista de cambios guardados en Stash</w:t>
+            </w:r>
+            <w:r>
+              <w:rPr>
+                <w:rFonts w:cstheme="minorHAnsi"/>
+                <w:sz w:val="28"/>
+                <w:szCs w:val="28"/>
+              </w:rPr>
+              <w:t>.</w:t>
+            </w:r>
+          </w:p>
+        </w:tc>
+      </w:tr>
+      <w:tr>
+        <w:tc>
+          <w:tcPr>
+            <w:cnfStyle w:val="001000000000" w:firstRow="0" w:lastRow="0" w:firstColumn="1" w:lastColumn="0" w:oddVBand="0" w:evenVBand="0" w:oddHBand="0" w:evenHBand="0" w:firstRowFirstColumn="0" w:firstRowLastColumn="0" w:lastRowFirstColumn="0" w:lastRowLastColumn="0"/>
+            <w:tcW w:w="7807" w:type="dxa"/>
+            <w:vAlign w:val="center"/>
+          </w:tcPr>
+          <w:p>
+            <w:pPr>
+              <w:rPr>
+                <w:rFonts w:cstheme="minorHAnsi"/>
+                <w:sz w:val="28"/>
+                <w:szCs w:val="28"/>
+              </w:rPr>
+            </w:pPr>
+            <w:r>
+              <w:rPr>
+                <w:rFonts w:cstheme="minorHAnsi"/>
+                <w:sz w:val="28"/>
+                <w:szCs w:val="28"/>
+              </w:rPr>
+              <w:t>git stash branch &lt;nombre_de_la_rama&gt;</w:t>
+            </w:r>
           </w:p>
         </w:tc>
         <w:tc>
@@ -7358,6 +7383,22 @@
                 <w:szCs w:val="28"/>
               </w:rPr>
             </w:pPr>
+            <w:r>
+              <w:rPr>
+                <w:rFonts w:cstheme="minorHAnsi"/>
+                <w:sz w:val="28"/>
+                <w:szCs w:val="28"/>
+              </w:rPr>
+              <w:t>Para crear una rama y aplicar el stash más</w:t>
+            </w:r>
+            <w:r>
+              <w:rPr>
+                <w:rFonts w:cstheme="minorHAnsi"/>
+                <w:sz w:val="28"/>
+                <w:szCs w:val="28"/>
+              </w:rPr>
+              <w:t xml:space="preserve"> reciente.</w:t>
+            </w:r>
           </w:p>
         </w:tc>
       </w:tr>
@@ -7379,6 +7420,14 @@
                 <w:szCs w:val="28"/>
               </w:rPr>
             </w:pPr>
+            <w:r>
+              <w:rPr>
+                <w:rFonts w:cstheme="minorHAnsi"/>
+                <w:sz w:val="28"/>
+                <w:szCs w:val="28"/>
+              </w:rPr>
+              <w:t>git stash branch nombre_de_la_rama stash@{&lt;num_stash&gt;}</w:t>
+            </w:r>
           </w:p>
         </w:tc>
         <w:tc>
@@ -7395,24 +7444,53 @@
                 <w:szCs w:val="28"/>
               </w:rPr>
             </w:pPr>
-          </w:p>
-        </w:tc>
-      </w:tr>
-      <w:tr>
-        <w:tc>
-          <w:tcPr>
-            <w:cnfStyle w:val="001000000000" w:firstRow="0" w:lastRow="0" w:firstColumn="1" w:lastColumn="0" w:oddVBand="0" w:evenVBand="0" w:oddHBand="0" w:evenHBand="0" w:firstRowFirstColumn="0" w:firstRowLastColumn="0" w:lastRowFirstColumn="0" w:lastRowLastColumn="0"/>
-            <w:tcW w:w="7807" w:type="dxa"/>
-            <w:vAlign w:val="center"/>
-          </w:tcPr>
-          <w:p>
-            <w:pPr>
-              <w:rPr>
-                <w:rFonts w:cstheme="minorHAnsi"/>
-                <w:sz w:val="28"/>
-                <w:szCs w:val="28"/>
-              </w:rPr>
-            </w:pPr>
+            <w:r>
+              <w:rPr>
+                <w:sz w:val="28"/>
+                <w:szCs w:val="28"/>
+              </w:rPr>
+              <w:t>Para c</w:t>
+            </w:r>
+            <w:r>
+              <w:rPr>
+                <w:sz w:val="28"/>
+                <w:szCs w:val="28"/>
+              </w:rPr>
+              <w:t>rear una rama y aplicar un stash específico</w:t>
+            </w:r>
+            <w:r>
+              <w:rPr>
+                <w:sz w:val="28"/>
+                <w:szCs w:val="28"/>
+              </w:rPr>
+              <w:t>.</w:t>
+            </w:r>
+          </w:p>
+        </w:tc>
+      </w:tr>
+      <w:tr>
+        <w:tc>
+          <w:tcPr>
+            <w:cnfStyle w:val="001000000000" w:firstRow="0" w:lastRow="0" w:firstColumn="1" w:lastColumn="0" w:oddVBand="0" w:evenVBand="0" w:oddHBand="0" w:evenHBand="0" w:firstRowFirstColumn="0" w:firstRowLastColumn="0" w:lastRowFirstColumn="0" w:lastRowLastColumn="0"/>
+            <w:tcW w:w="7807" w:type="dxa"/>
+            <w:vAlign w:val="center"/>
+          </w:tcPr>
+          <w:p>
+            <w:pPr>
+              <w:rPr>
+                <w:rFonts w:cstheme="minorHAnsi"/>
+                <w:sz w:val="28"/>
+                <w:szCs w:val="28"/>
+              </w:rPr>
+            </w:pPr>
+            <w:r>
+              <w:rPr>
+                <w:rFonts w:cstheme="minorHAnsi"/>
+                <w:sz w:val="28"/>
+                <w:szCs w:val="28"/>
+              </w:rPr>
+              <w:t>git stash drop</w:t>
+            </w:r>
           </w:p>
         </w:tc>
         <w:tc>
@@ -7429,6 +7507,13 @@
                 <w:szCs w:val="28"/>
               </w:rPr>
             </w:pPr>
+            <w:r>
+              <w:rPr>
+                <w:sz w:val="28"/>
+                <w:szCs w:val="28"/>
+              </w:rPr>
+              <w:t>Para eliminar los cambios más recientes dentro del stash (el elemento 0)</w:t>
+            </w:r>
           </w:p>
         </w:tc>
       </w:tr>
@@ -7450,6 +7535,14 @@
                 <w:szCs w:val="28"/>
               </w:rPr>
             </w:pPr>
+            <w:r>
+              <w:rPr>
+                <w:rFonts w:cstheme="minorHAnsi"/>
+                <w:sz w:val="28"/>
+                <w:szCs w:val="28"/>
+              </w:rPr>
+              <w:t>git stash drop stash@{&lt;num_stash&gt;}</w:t>
+            </w:r>
           </w:p>
         </w:tc>
         <w:tc>
@@ -7461,29 +7554,125 @@
             <w:pPr>
               <w:cnfStyle w:val="000000100000" w:firstRow="0" w:lastRow="0" w:firstColumn="0" w:lastColumn="0" w:oddVBand="0" w:evenVBand="0" w:oddHBand="1" w:evenHBand="0" w:firstRowFirstColumn="0" w:firstRowLastColumn="0" w:lastRowFirstColumn="0" w:lastRowLastColumn="0"/>
               <w:rPr>
-                <w:rFonts w:cstheme="minorHAnsi"/>
-                <w:sz w:val="28"/>
-                <w:szCs w:val="28"/>
-              </w:rPr>
-            </w:pPr>
-          </w:p>
-        </w:tc>
-      </w:tr>
-      <w:tr>
-        <w:tc>
-          <w:tcPr>
-            <w:cnfStyle w:val="001000000000" w:firstRow="0" w:lastRow="0" w:firstColumn="1" w:lastColumn="0" w:oddVBand="0" w:evenVBand="0" w:oddHBand="0" w:evenHBand="0" w:firstRowFirstColumn="0" w:firstRowLastColumn="0" w:lastRowFirstColumn="0" w:lastRowLastColumn="0"/>
-            <w:tcW w:w="7807" w:type="dxa"/>
-            <w:vAlign w:val="center"/>
-          </w:tcPr>
-          <w:p>
-            <w:pPr>
-              <w:rPr>
-                <w:rFonts w:cstheme="minorHAnsi"/>
-                <w:sz w:val="28"/>
-                <w:szCs w:val="28"/>
-              </w:rPr>
-            </w:pPr>
+                <w:sz w:val="28"/>
+                <w:szCs w:val="28"/>
+              </w:rPr>
+            </w:pPr>
+            <w:r>
+              <w:rPr>
+                <w:rFonts w:cstheme="minorHAnsi"/>
+                <w:sz w:val="28"/>
+                <w:szCs w:val="28"/>
+              </w:rPr>
+              <w:t xml:space="preserve">Sí </w:t>
+            </w:r>
+            <w:r>
+              <w:rPr>
+                <w:sz w:val="28"/>
+                <w:szCs w:val="28"/>
+              </w:rPr>
+              <w:t>conoce</w:t>
+            </w:r>
+            <w:r>
+              <w:rPr>
+                <w:sz w:val="28"/>
+                <w:szCs w:val="28"/>
+              </w:rPr>
+              <w:t>mos</w:t>
+            </w:r>
+            <w:r>
+              <w:rPr>
+                <w:sz w:val="28"/>
+                <w:szCs w:val="28"/>
+              </w:rPr>
+              <w:t xml:space="preserve"> el índice del stash </w:t>
+            </w:r>
+            <w:r>
+              <w:rPr>
+                <w:sz w:val="28"/>
+                <w:szCs w:val="28"/>
+              </w:rPr>
+              <w:t>podemos borrar uno en particular</w:t>
+            </w:r>
+            <w:r>
+              <w:rPr>
+                <w:sz w:val="28"/>
+                <w:szCs w:val="28"/>
+              </w:rPr>
+              <w:t xml:space="preserve"> (mediante </w:t>
+            </w:r>
+            <w:r>
+              <w:rPr>
+                <w:b/>
+                <w:bCs/>
+                <w:sz w:val="28"/>
+                <w:szCs w:val="28"/>
+              </w:rPr>
+              <w:t>git stash list</w:t>
+            </w:r>
+            <w:r>
+              <w:rPr>
+                <w:sz w:val="28"/>
+                <w:szCs w:val="28"/>
+              </w:rPr>
+              <w:t>)</w:t>
+            </w:r>
+            <w:r>
+              <w:rPr>
+                <w:sz w:val="28"/>
+                <w:szCs w:val="28"/>
+              </w:rPr>
+              <w:t xml:space="preserve">. </w:t>
+            </w:r>
+            <w:r>
+              <w:rPr>
+                <w:sz w:val="28"/>
+                <w:szCs w:val="28"/>
+              </w:rPr>
+              <w:t>Donde el &lt;</w:t>
+            </w:r>
+            <w:r>
+              <w:rPr>
+                <w:b/>
+                <w:bCs/>
+                <w:sz w:val="28"/>
+                <w:szCs w:val="28"/>
+              </w:rPr>
+              <w:t>num_stash</w:t>
+            </w:r>
+            <w:r>
+              <w:rPr>
+                <w:sz w:val="28"/>
+                <w:szCs w:val="28"/>
+              </w:rPr>
+              <w:t>&gt; es el índice del cambio guardado.</w:t>
+            </w:r>
+          </w:p>
+        </w:tc>
+      </w:tr>
+      <w:tr>
+        <w:tc>
+          <w:tcPr>
+            <w:cnfStyle w:val="001000000000" w:firstRow="0" w:lastRow="0" w:firstColumn="1" w:lastColumn="0" w:oddVBand="0" w:evenVBand="0" w:oddHBand="0" w:evenHBand="0" w:firstRowFirstColumn="0" w:firstRowLastColumn="0" w:lastRowFirstColumn="0" w:lastRowLastColumn="0"/>
+            <w:tcW w:w="7807" w:type="dxa"/>
+            <w:vAlign w:val="center"/>
+          </w:tcPr>
+          <w:p>
+            <w:pPr>
+              <w:rPr>
+                <w:rFonts w:cstheme="minorHAnsi"/>
+                <w:sz w:val="28"/>
+                <w:szCs w:val="28"/>
+              </w:rPr>
+            </w:pPr>
+            <w:r>
+              <w:rPr>
+                <w:rFonts w:cstheme="minorHAnsi"/>
+                <w:sz w:val="28"/>
+                <w:szCs w:val="28"/>
+              </w:rPr>
+              <w:t>git stash clear</w:t>
+            </w:r>
           </w:p>
         </w:tc>
         <w:tc>
@@ -7500,6 +7689,27 @@
                 <w:szCs w:val="28"/>
               </w:rPr>
             </w:pPr>
+            <w:r>
+              <w:rPr>
+                <w:sz w:val="28"/>
+                <w:szCs w:val="28"/>
+              </w:rPr>
+              <w:t>E</w:t>
+            </w:r>
+            <w:r>
+              <w:rPr>
+                <w:sz w:val="28"/>
+                <w:szCs w:val="28"/>
+              </w:rPr>
+              <w:t>limina todos los elementos del stash</w:t>
+            </w:r>
+            <w:r>
+              <w:rPr>
+                <w:sz w:val="28"/>
+                <w:szCs w:val="28"/>
+              </w:rPr>
+              <w:t>.</w:t>
+            </w:r>
           </w:p>
         </w:tc>
       </w:tr>
@@ -7521,6 +7731,13 @@
                 <w:szCs w:val="28"/>
               </w:rPr>
             </w:pPr>
+            <w:r>
+              <w:rPr>
+                <w:sz w:val="28"/>
+                <w:szCs w:val="28"/>
+              </w:rPr>
+              <w:t>git stash -u</w:t>
+            </w:r>
           </w:p>
         </w:tc>
         <w:tc>
@@ -7537,40 +7754,67 @@
                 <w:szCs w:val="28"/>
               </w:rPr>
             </w:pPr>
-          </w:p>
-        </w:tc>
-      </w:tr>
-      <w:tr>
-        <w:tc>
-          <w:tcPr>
-            <w:cnfStyle w:val="001000000000" w:firstRow="0" w:lastRow="0" w:firstColumn="1" w:lastColumn="0" w:oddVBand="0" w:evenVBand="0" w:oddHBand="0" w:evenHBand="0" w:firstRowFirstColumn="0" w:firstRowLastColumn="0" w:lastRowFirstColumn="0" w:lastRowLastColumn="0"/>
-            <w:tcW w:w="7807" w:type="dxa"/>
-            <w:vAlign w:val="center"/>
-          </w:tcPr>
-          <w:p>
-            <w:pPr>
-              <w:rPr>
-                <w:rFonts w:cstheme="minorHAnsi"/>
-                <w:sz w:val="28"/>
-                <w:szCs w:val="28"/>
-              </w:rPr>
-            </w:pPr>
-          </w:p>
-        </w:tc>
-        <w:tc>
-          <w:tcPr>
-            <w:tcW w:w="7807" w:type="dxa"/>
-            <w:vAlign w:val="center"/>
-          </w:tcPr>
-          <w:p>
-            <w:pPr>
-              <w:cnfStyle w:val="000000000000" w:firstRow="0" w:lastRow="0" w:firstColumn="0" w:lastColumn="0" w:oddVBand="0" w:evenVBand="0" w:oddHBand="0" w:evenHBand="0" w:firstRowFirstColumn="0" w:firstRowLastColumn="0" w:lastRowFirstColumn="0" w:lastRowLastColumn="0"/>
-              <w:rPr>
-                <w:rFonts w:cstheme="minorHAnsi"/>
-                <w:sz w:val="28"/>
-                <w:szCs w:val="28"/>
-              </w:rPr>
-            </w:pPr>
+            <w:r>
+              <w:rPr>
+                <w:sz w:val="28"/>
+                <w:szCs w:val="28"/>
+              </w:rPr>
+              <w:t>G</w:t>
+            </w:r>
+            <w:r>
+              <w:rPr>
+                <w:sz w:val="28"/>
+                <w:szCs w:val="28"/>
+              </w:rPr>
+              <w:t xml:space="preserve">uardará en el stash los archivos que no estén en el </w:t>
+            </w:r>
+            <w:r>
+              <w:rPr>
+                <w:b/>
+                <w:bCs/>
+                <w:sz w:val="28"/>
+                <w:szCs w:val="28"/>
+              </w:rPr>
+              <w:t>staging</w:t>
+            </w:r>
+            <w:r>
+              <w:rPr>
+                <w:b/>
+                <w:bCs/>
+                <w:sz w:val="28"/>
+                <w:szCs w:val="28"/>
+              </w:rPr>
+              <w:t>.</w:t>
+            </w:r>
+          </w:p>
+        </w:tc>
+      </w:tr>
+      <w:tr>
+        <w:tc>
+          <w:tcPr>
+            <w:cnfStyle w:val="001000000000" w:firstRow="0" w:lastRow="0" w:firstColumn="1" w:lastColumn="0" w:oddVBand="0" w:evenVBand="0" w:oddHBand="0" w:evenHBand="0" w:firstRowFirstColumn="0" w:firstRowLastColumn="0" w:lastRowFirstColumn="0" w:lastRowLastColumn="0"/>
+            <w:tcW w:w="15614" w:type="dxa"/>
+            <w:gridSpan w:val="2"/>
+            <w:vAlign w:val="center"/>
+          </w:tcPr>
+          <w:p>
+            <w:pPr>
+              <w:pStyle w:val="Ttulo1"/>
+              <w:jc w:val="center"/>
+              <w:rPr>
+                <w:rFonts w:cstheme="minorHAnsi"/>
+                <w:sz w:val="28"/>
+                <w:szCs w:val="28"/>
+              </w:rPr>
+            </w:pPr>
+            <w:r>
+              <w:rPr>
+                <w:color w:val="auto"/>
+                <w:sz w:val="40"/>
+                <w:szCs w:val="40"/>
+              </w:rPr>
+              <w:t>limpiar tu proyecto de archivos no deseados</w:t>
+            </w:r>
           </w:p>
         </w:tc>
       </w:tr>
@@ -7592,6 +7836,13 @@
                 <w:szCs w:val="28"/>
               </w:rPr>
             </w:pPr>
+            <w:r>
+              <w:rPr>
+                <w:sz w:val="28"/>
+                <w:szCs w:val="28"/>
+              </w:rPr>
+              <w:t>git clean --dry-run</w:t>
+            </w:r>
           </w:p>
         </w:tc>
         <w:tc>
@@ -7608,24 +7859,61 @@
                 <w:szCs w:val="28"/>
               </w:rPr>
             </w:pPr>
-          </w:p>
-        </w:tc>
-      </w:tr>
-      <w:tr>
-        <w:tc>
-          <w:tcPr>
-            <w:cnfStyle w:val="001000000000" w:firstRow="0" w:lastRow="0" w:firstColumn="1" w:lastColumn="0" w:oddVBand="0" w:evenVBand="0" w:oddHBand="0" w:evenHBand="0" w:firstRowFirstColumn="0" w:firstRowLastColumn="0" w:lastRowFirstColumn="0" w:lastRowLastColumn="0"/>
-            <w:tcW w:w="7807" w:type="dxa"/>
-            <w:vAlign w:val="center"/>
-          </w:tcPr>
-          <w:p>
-            <w:pPr>
-              <w:rPr>
-                <w:rFonts w:cstheme="minorHAnsi"/>
-                <w:sz w:val="28"/>
-                <w:szCs w:val="28"/>
-              </w:rPr>
-            </w:pPr>
+            <w:r>
+              <w:rPr>
+                <w:sz w:val="28"/>
+                <w:szCs w:val="28"/>
+              </w:rPr>
+              <w:t>Para saber qué archivos vamos a borrar</w:t>
+            </w:r>
+            <w:r>
+              <w:rPr>
+                <w:sz w:val="28"/>
+                <w:szCs w:val="28"/>
+              </w:rPr>
+              <w:t xml:space="preserve">. Es como una simulación de lo que borrará con </w:t>
+            </w:r>
+            <w:r>
+              <w:rPr>
+                <w:b/>
+                <w:bCs/>
+                <w:sz w:val="28"/>
+                <w:szCs w:val="28"/>
+              </w:rPr>
+              <w:t>git clean -f</w:t>
+            </w:r>
+            <w:r>
+              <w:rPr>
+                <w:sz w:val="28"/>
+                <w:szCs w:val="28"/>
+              </w:rPr>
+              <w:t>.</w:t>
+            </w:r>
+          </w:p>
+        </w:tc>
+      </w:tr>
+      <w:tr>
+        <w:tc>
+          <w:tcPr>
+            <w:cnfStyle w:val="001000000000" w:firstRow="0" w:lastRow="0" w:firstColumn="1" w:lastColumn="0" w:oddVBand="0" w:evenVBand="0" w:oddHBand="0" w:evenHBand="0" w:firstRowFirstColumn="0" w:firstRowLastColumn="0" w:lastRowFirstColumn="0" w:lastRowLastColumn="0"/>
+            <w:tcW w:w="7807" w:type="dxa"/>
+            <w:vAlign w:val="center"/>
+          </w:tcPr>
+          <w:p>
+            <w:pPr>
+              <w:rPr>
+                <w:rFonts w:cstheme="minorHAnsi"/>
+                <w:sz w:val="28"/>
+                <w:szCs w:val="28"/>
+              </w:rPr>
+            </w:pPr>
+            <w:r>
+              <w:rPr>
+                <w:sz w:val="28"/>
+                <w:szCs w:val="28"/>
+              </w:rPr>
+              <w:t>git clean -f</w:t>
+            </w:r>
           </w:p>
         </w:tc>
         <w:tc>
@@ -7642,6 +7930,13 @@
                 <w:szCs w:val="28"/>
               </w:rPr>
             </w:pPr>
+            <w:r>
+              <w:rPr>
+                <w:sz w:val="28"/>
+                <w:szCs w:val="28"/>
+              </w:rPr>
+              <w:t>Para borrar todos los archivos listados (que no son carpetas)</w:t>
+            </w:r>
           </w:p>
         </w:tc>
       </w:tr>
@@ -7652,51 +7947,78 @@
         <w:tc>
           <w:tcPr>
             <w:cnfStyle w:val="001000000000" w:firstRow="0" w:lastRow="0" w:firstColumn="1" w:lastColumn="0" w:oddVBand="0" w:evenVBand="0" w:oddHBand="0" w:evenHBand="0" w:firstRowFirstColumn="0" w:firstRowLastColumn="0" w:lastRowFirstColumn="0" w:lastRowLastColumn="0"/>
-            <w:tcW w:w="7807" w:type="dxa"/>
-            <w:vAlign w:val="center"/>
-          </w:tcPr>
-          <w:p>
-            <w:pPr>
-              <w:rPr>
-                <w:rFonts w:cstheme="minorHAnsi"/>
-                <w:sz w:val="28"/>
-                <w:szCs w:val="28"/>
-              </w:rPr>
-            </w:pPr>
-          </w:p>
-        </w:tc>
-        <w:tc>
-          <w:tcPr>
-            <w:tcW w:w="7807" w:type="dxa"/>
-            <w:vAlign w:val="center"/>
-          </w:tcPr>
-          <w:p>
-            <w:pPr>
-              <w:cnfStyle w:val="000000100000" w:firstRow="0" w:lastRow="0" w:firstColumn="0" w:lastColumn="0" w:oddVBand="0" w:evenVBand="0" w:oddHBand="1" w:evenHBand="0" w:firstRowFirstColumn="0" w:firstRowLastColumn="0" w:lastRowFirstColumn="0" w:lastRowLastColumn="0"/>
-              <w:rPr>
-                <w:rFonts w:cstheme="minorHAnsi"/>
-                <w:sz w:val="28"/>
-                <w:szCs w:val="28"/>
-              </w:rPr>
-            </w:pPr>
-          </w:p>
-        </w:tc>
-      </w:tr>
-      <w:tr>
-        <w:tc>
-          <w:tcPr>
-            <w:cnfStyle w:val="001000000000" w:firstRow="0" w:lastRow="0" w:firstColumn="1" w:lastColumn="0" w:oddVBand="0" w:evenVBand="0" w:oddHBand="0" w:evenHBand="0" w:firstRowFirstColumn="0" w:firstRowLastColumn="0" w:lastRowFirstColumn="0" w:lastRowLastColumn="0"/>
-            <w:tcW w:w="7807" w:type="dxa"/>
-            <w:vAlign w:val="center"/>
-          </w:tcPr>
-          <w:p>
-            <w:pPr>
-              <w:rPr>
-                <w:rFonts w:cstheme="minorHAnsi"/>
-                <w:sz w:val="28"/>
-                <w:szCs w:val="28"/>
-              </w:rPr>
-            </w:pPr>
+            <w:tcW w:w="15614" w:type="dxa"/>
+            <w:gridSpan w:val="2"/>
+            <w:vAlign w:val="center"/>
+          </w:tcPr>
+          <w:p>
+            <w:pPr>
+              <w:pStyle w:val="Ttulo1"/>
+              <w:jc w:val="center"/>
+              <w:rPr>
+                <w:sz w:val="40"/>
+                <w:szCs w:val="40"/>
+              </w:rPr>
+            </w:pPr>
+            <w:r>
+              <w:rPr>
+                <w:color w:val="auto"/>
+                <w:sz w:val="40"/>
+                <w:szCs w:val="40"/>
+              </w:rPr>
+              <w:lastRenderedPageBreak/>
+              <w:t>Reconstruir commit</w:t>
+            </w:r>
+          </w:p>
+        </w:tc>
+      </w:tr>
+      <w:tr>
+        <w:tc>
+          <w:tcPr>
+            <w:cnfStyle w:val="001000000000" w:firstRow="0" w:lastRow="0" w:firstColumn="1" w:lastColumn="0" w:oddVBand="0" w:evenVBand="0" w:oddHBand="0" w:evenHBand="0" w:firstRowFirstColumn="0" w:firstRowLastColumn="0" w:lastRowFirstColumn="0" w:lastRowLastColumn="0"/>
+            <w:tcW w:w="7807" w:type="dxa"/>
+            <w:vAlign w:val="center"/>
+          </w:tcPr>
+          <w:p>
+            <w:pPr>
+              <w:rPr>
+                <w:rFonts w:cstheme="minorHAnsi"/>
+                <w:sz w:val="28"/>
+                <w:szCs w:val="28"/>
+              </w:rPr>
+            </w:pPr>
+            <w:r>
+              <w:rPr>
+                <w:rFonts w:cstheme="minorHAnsi"/>
+                <w:sz w:val="28"/>
+                <w:szCs w:val="28"/>
+              </w:rPr>
+              <w:t xml:space="preserve">git </w:t>
+            </w:r>
+            <w:r>
+              <w:rPr>
+                <w:rFonts w:cstheme="minorHAnsi"/>
+                <w:sz w:val="28"/>
+                <w:szCs w:val="28"/>
+              </w:rPr>
+              <w:t xml:space="preserve">commit </w:t>
+            </w:r>
+            <w:r>
+              <w:rPr>
+                <w:rFonts w:cstheme="minorHAnsi"/>
+                <w:sz w:val="28"/>
+                <w:szCs w:val="28"/>
+              </w:rPr>
+              <w:t>--</w:t>
+            </w:r>
+            <w:r>
+              <w:rPr>
+                <w:rFonts w:cstheme="minorHAnsi"/>
+                <w:sz w:val="28"/>
+                <w:szCs w:val="28"/>
+              </w:rPr>
+              <w:t>amend</w:t>
+            </w:r>
           </w:p>
         </w:tc>
         <w:tc>
@@ -7713,6 +8035,38 @@
                 <w:szCs w:val="28"/>
               </w:rPr>
             </w:pPr>
+            <w:r>
+              <w:rPr>
+                <w:rFonts w:cstheme="minorHAnsi"/>
+                <w:sz w:val="28"/>
+                <w:szCs w:val="28"/>
+              </w:rPr>
+              <w:t>M</w:t>
+            </w:r>
+            <w:r>
+              <w:rPr>
+                <w:rFonts w:cstheme="minorHAnsi"/>
+                <w:sz w:val="28"/>
+                <w:szCs w:val="28"/>
+              </w:rPr>
+              <w:t xml:space="preserve">odifica </w:t>
+            </w:r>
+            <w:r>
+              <w:rPr>
+                <w:rFonts w:cstheme="minorHAnsi"/>
+                <w:sz w:val="28"/>
+                <w:szCs w:val="28"/>
+              </w:rPr>
+              <w:t>los cambios al último commit</w:t>
+            </w:r>
+            <w:r>
+              <w:rPr>
+                <w:rFonts w:cstheme="minorHAnsi"/>
+                <w:sz w:val="28"/>
+                <w:szCs w:val="28"/>
+              </w:rPr>
+              <w:t>.</w:t>
+            </w:r>
           </w:p>
         </w:tc>
       </w:tr>
@@ -7723,51 +8077,53 @@
         <w:tc>
           <w:tcPr>
             <w:cnfStyle w:val="001000000000" w:firstRow="0" w:lastRow="0" w:firstColumn="1" w:lastColumn="0" w:oddVBand="0" w:evenVBand="0" w:oddHBand="0" w:evenHBand="0" w:firstRowFirstColumn="0" w:firstRowLastColumn="0" w:lastRowFirstColumn="0" w:lastRowLastColumn="0"/>
-            <w:tcW w:w="7807" w:type="dxa"/>
-            <w:vAlign w:val="center"/>
-          </w:tcPr>
-          <w:p>
-            <w:pPr>
-              <w:rPr>
-                <w:rFonts w:cstheme="minorHAnsi"/>
-                <w:sz w:val="28"/>
-                <w:szCs w:val="28"/>
-              </w:rPr>
-            </w:pPr>
-          </w:p>
-        </w:tc>
-        <w:tc>
-          <w:tcPr>
-            <w:tcW w:w="7807" w:type="dxa"/>
-            <w:vAlign w:val="center"/>
-          </w:tcPr>
-          <w:p>
-            <w:pPr>
-              <w:cnfStyle w:val="000000100000" w:firstRow="0" w:lastRow="0" w:firstColumn="0" w:lastColumn="0" w:oddVBand="0" w:evenVBand="0" w:oddHBand="1" w:evenHBand="0" w:firstRowFirstColumn="0" w:firstRowLastColumn="0" w:lastRowFirstColumn="0" w:lastRowLastColumn="0"/>
-              <w:rPr>
-                <w:rFonts w:cstheme="minorHAnsi"/>
-                <w:sz w:val="28"/>
-                <w:szCs w:val="28"/>
-              </w:rPr>
-            </w:pPr>
-          </w:p>
-        </w:tc>
-      </w:tr>
-      <w:tr>
-        <w:tc>
-          <w:tcPr>
-            <w:cnfStyle w:val="001000000000" w:firstRow="0" w:lastRow="0" w:firstColumn="1" w:lastColumn="0" w:oddVBand="0" w:evenVBand="0" w:oddHBand="0" w:evenHBand="0" w:firstRowFirstColumn="0" w:firstRowLastColumn="0" w:lastRowFirstColumn="0" w:lastRowLastColumn="0"/>
-            <w:tcW w:w="7807" w:type="dxa"/>
-            <w:vAlign w:val="center"/>
-          </w:tcPr>
-          <w:p>
-            <w:pPr>
-              <w:rPr>
-                <w:rFonts w:cstheme="minorHAnsi"/>
-                <w:sz w:val="28"/>
-                <w:szCs w:val="28"/>
-              </w:rPr>
-            </w:pPr>
+            <w:tcW w:w="15614" w:type="dxa"/>
+            <w:gridSpan w:val="2"/>
+            <w:vAlign w:val="center"/>
+          </w:tcPr>
+          <w:p>
+            <w:pPr>
+              <w:pStyle w:val="Ttulo1"/>
+              <w:jc w:val="center"/>
+              <w:rPr>
+                <w:rFonts w:cstheme="minorHAnsi"/>
+                <w:sz w:val="28"/>
+                <w:szCs w:val="28"/>
+              </w:rPr>
+            </w:pPr>
+            <w:r>
+              <w:rPr>
+                <w:color w:val="auto"/>
+                <w:sz w:val="40"/>
+                <w:szCs w:val="40"/>
+              </w:rPr>
+              <w:t>Sólo en casos de emergencias</w:t>
+            </w:r>
+          </w:p>
+        </w:tc>
+      </w:tr>
+      <w:tr>
+        <w:tc>
+          <w:tcPr>
+            <w:cnfStyle w:val="001000000000" w:firstRow="0" w:lastRow="0" w:firstColumn="1" w:lastColumn="0" w:oddVBand="0" w:evenVBand="0" w:oddHBand="0" w:evenHBand="0" w:firstRowFirstColumn="0" w:firstRowLastColumn="0" w:lastRowFirstColumn="0" w:lastRowLastColumn="0"/>
+            <w:tcW w:w="7807" w:type="dxa"/>
+            <w:vAlign w:val="center"/>
+          </w:tcPr>
+          <w:p>
+            <w:pPr>
+              <w:rPr>
+                <w:rFonts w:cstheme="minorHAnsi"/>
+                <w:sz w:val="28"/>
+                <w:szCs w:val="28"/>
+              </w:rPr>
+            </w:pPr>
+            <w:r>
+              <w:rPr>
+                <w:sz w:val="28"/>
+                <w:szCs w:val="28"/>
+              </w:rPr>
+              <w:t>git reset HashDelHEAD</w:t>
+            </w:r>
           </w:p>
         </w:tc>
         <w:tc>
@@ -7784,6 +8140,20 @@
                 <w:szCs w:val="28"/>
               </w:rPr>
             </w:pPr>
+            <w:r>
+              <w:rPr>
+                <w:sz w:val="28"/>
+                <w:szCs w:val="28"/>
+              </w:rPr>
+              <w:t>N</w:t>
+            </w:r>
+            <w:r>
+              <w:rPr>
+                <w:sz w:val="28"/>
+                <w:szCs w:val="28"/>
+              </w:rPr>
+              <w:t>os devolveremos al estado en que el proyecto funcionaba.</w:t>
+            </w:r>
           </w:p>
         </w:tc>
       </w:tr>
@@ -7805,6 +8175,13 @@
                 <w:szCs w:val="28"/>
               </w:rPr>
             </w:pPr>
+            <w:r>
+              <w:rPr>
+                <w:sz w:val="28"/>
+                <w:szCs w:val="28"/>
+              </w:rPr>
+              <w:t>git reset --soft HashDelHEAD</w:t>
+            </w:r>
           </w:p>
         </w:tc>
         <w:tc>
@@ -7821,24 +8198,67 @@
                 <w:szCs w:val="28"/>
               </w:rPr>
             </w:pPr>
-          </w:p>
-        </w:tc>
-      </w:tr>
-      <w:tr>
-        <w:tc>
-          <w:tcPr>
-            <w:cnfStyle w:val="001000000000" w:firstRow="0" w:lastRow="0" w:firstColumn="1" w:lastColumn="0" w:oddVBand="0" w:evenVBand="0" w:oddHBand="0" w:evenHBand="0" w:firstRowFirstColumn="0" w:firstRowLastColumn="0" w:lastRowFirstColumn="0" w:lastRowLastColumn="0"/>
-            <w:tcW w:w="7807" w:type="dxa"/>
-            <w:vAlign w:val="center"/>
-          </w:tcPr>
-          <w:p>
-            <w:pPr>
-              <w:rPr>
-                <w:rFonts w:cstheme="minorHAnsi"/>
-                <w:sz w:val="28"/>
-                <w:szCs w:val="28"/>
-              </w:rPr>
-            </w:pPr>
+            <w:r>
+              <w:rPr>
+                <w:rFonts w:cstheme="minorHAnsi"/>
+                <w:sz w:val="28"/>
+                <w:szCs w:val="28"/>
+              </w:rPr>
+              <w:t xml:space="preserve">Nos </w:t>
+            </w:r>
+            <w:r>
+              <w:rPr>
+                <w:sz w:val="28"/>
+                <w:szCs w:val="28"/>
+              </w:rPr>
+              <w:t>mantiene lo que tenga</w:t>
+            </w:r>
+            <w:r>
+              <w:rPr>
+                <w:sz w:val="28"/>
+                <w:szCs w:val="28"/>
+              </w:rPr>
+              <w:t xml:space="preserve">mos </w:t>
+            </w:r>
+            <w:r>
+              <w:rPr>
+                <w:sz w:val="28"/>
+                <w:szCs w:val="28"/>
+              </w:rPr>
+              <w:t>en staging</w:t>
+            </w:r>
+            <w:r>
+              <w:rPr>
+                <w:sz w:val="28"/>
+                <w:szCs w:val="28"/>
+              </w:rPr>
+              <w:t>.</w:t>
+            </w:r>
+          </w:p>
+        </w:tc>
+      </w:tr>
+      <w:tr>
+        <w:tc>
+          <w:tcPr>
+            <w:cnfStyle w:val="001000000000" w:firstRow="0" w:lastRow="0" w:firstColumn="1" w:lastColumn="0" w:oddVBand="0" w:evenVBand="0" w:oddHBand="0" w:evenHBand="0" w:firstRowFirstColumn="0" w:firstRowLastColumn="0" w:lastRowFirstColumn="0" w:lastRowLastColumn="0"/>
+            <w:tcW w:w="7807" w:type="dxa"/>
+            <w:vAlign w:val="center"/>
+          </w:tcPr>
+          <w:p>
+            <w:pPr>
+              <w:rPr>
+                <w:rFonts w:cstheme="minorHAnsi"/>
+                <w:sz w:val="28"/>
+                <w:szCs w:val="28"/>
+              </w:rPr>
+            </w:pPr>
+            <w:r>
+              <w:rPr>
+                <w:sz w:val="28"/>
+                <w:szCs w:val="28"/>
+              </w:rPr>
+              <w:t>git reset --hard HashDelHEAD</w:t>
+            </w:r>
           </w:p>
         </w:tc>
         <w:tc>
@@ -7855,6 +8275,43 @@
                 <w:szCs w:val="28"/>
               </w:rPr>
             </w:pPr>
+            <w:r>
+              <w:rPr>
+                <w:sz w:val="28"/>
+                <w:szCs w:val="28"/>
+              </w:rPr>
+              <w:t>R</w:t>
+            </w:r>
+            <w:r>
+              <w:rPr>
+                <w:sz w:val="28"/>
+                <w:szCs w:val="28"/>
+              </w:rPr>
+              <w:t xml:space="preserve">esetea absolutamente </w:t>
+            </w:r>
+            <w:r>
+              <w:rPr>
+                <w:b/>
+                <w:bCs/>
+                <w:sz w:val="28"/>
+                <w:szCs w:val="28"/>
+              </w:rPr>
+              <w:t>todo</w:t>
+            </w:r>
+            <w:r>
+              <w:rPr>
+                <w:sz w:val="28"/>
+                <w:szCs w:val="28"/>
+              </w:rPr>
+              <w:t xml:space="preserve"> incluyendo lo que tengas en staging</w:t>
+            </w:r>
+            <w:r>
+              <w:rPr>
+                <w:sz w:val="28"/>
+                <w:szCs w:val="28"/>
+              </w:rPr>
+              <w:t>.</w:t>
+            </w:r>
           </w:p>
         </w:tc>
       </w:tr>
@@ -7865,51 +8322,60 @@
         <w:tc>
           <w:tcPr>
             <w:cnfStyle w:val="001000000000" w:firstRow="0" w:lastRow="0" w:firstColumn="1" w:lastColumn="0" w:oddVBand="0" w:evenVBand="0" w:oddHBand="0" w:evenHBand="0" w:firstRowFirstColumn="0" w:firstRowLastColumn="0" w:lastRowFirstColumn="0" w:lastRowLastColumn="0"/>
-            <w:tcW w:w="7807" w:type="dxa"/>
-            <w:vAlign w:val="center"/>
-          </w:tcPr>
-          <w:p>
-            <w:pPr>
-              <w:rPr>
-                <w:rFonts w:cstheme="minorHAnsi"/>
-                <w:sz w:val="28"/>
-                <w:szCs w:val="28"/>
-              </w:rPr>
-            </w:pPr>
-          </w:p>
-        </w:tc>
-        <w:tc>
-          <w:tcPr>
-            <w:tcW w:w="7807" w:type="dxa"/>
-            <w:vAlign w:val="center"/>
-          </w:tcPr>
-          <w:p>
-            <w:pPr>
-              <w:cnfStyle w:val="000000100000" w:firstRow="0" w:lastRow="0" w:firstColumn="0" w:lastColumn="0" w:oddVBand="0" w:evenVBand="0" w:oddHBand="1" w:evenHBand="0" w:firstRowFirstColumn="0" w:firstRowLastColumn="0" w:lastRowFirstColumn="0" w:lastRowLastColumn="0"/>
-              <w:rPr>
-                <w:rFonts w:cstheme="minorHAnsi"/>
-                <w:sz w:val="28"/>
-                <w:szCs w:val="28"/>
-              </w:rPr>
-            </w:pPr>
-          </w:p>
-        </w:tc>
-      </w:tr>
-      <w:tr>
-        <w:tc>
-          <w:tcPr>
-            <w:cnfStyle w:val="001000000000" w:firstRow="0" w:lastRow="0" w:firstColumn="1" w:lastColumn="0" w:oddVBand="0" w:evenVBand="0" w:oddHBand="0" w:evenHBand="0" w:firstRowFirstColumn="0" w:firstRowLastColumn="0" w:lastRowFirstColumn="0" w:lastRowLastColumn="0"/>
-            <w:tcW w:w="7807" w:type="dxa"/>
-            <w:vAlign w:val="center"/>
-          </w:tcPr>
-          <w:p>
-            <w:pPr>
-              <w:rPr>
-                <w:rFonts w:cstheme="minorHAnsi"/>
-                <w:sz w:val="28"/>
-                <w:szCs w:val="28"/>
-              </w:rPr>
-            </w:pPr>
+            <w:tcW w:w="15614" w:type="dxa"/>
+            <w:gridSpan w:val="2"/>
+            <w:vAlign w:val="center"/>
+          </w:tcPr>
+          <w:p>
+            <w:pPr>
+              <w:pStyle w:val="Ttulo1"/>
+              <w:jc w:val="center"/>
+              <w:rPr>
+                <w:rFonts w:cstheme="minorHAnsi"/>
+                <w:sz w:val="28"/>
+                <w:szCs w:val="28"/>
+              </w:rPr>
+            </w:pPr>
+            <w:r>
+              <w:rPr>
+                <w:color w:val="auto"/>
+                <w:sz w:val="40"/>
+                <w:szCs w:val="40"/>
+              </w:rPr>
+              <w:t>Buscar en archivos y commits</w:t>
+            </w:r>
+          </w:p>
+        </w:tc>
+      </w:tr>
+      <w:tr>
+        <w:tc>
+          <w:tcPr>
+            <w:cnfStyle w:val="001000000000" w:firstRow="0" w:lastRow="0" w:firstColumn="1" w:lastColumn="0" w:oddVBand="0" w:evenVBand="0" w:oddHBand="0" w:evenHBand="0" w:firstRowFirstColumn="0" w:firstRowLastColumn="0" w:lastRowFirstColumn="0" w:lastRowLastColumn="0"/>
+            <w:tcW w:w="7807" w:type="dxa"/>
+            <w:vAlign w:val="center"/>
+          </w:tcPr>
+          <w:p>
+            <w:pPr>
+              <w:rPr>
+                <w:rFonts w:cstheme="minorHAnsi"/>
+                <w:sz w:val="28"/>
+                <w:szCs w:val="28"/>
+              </w:rPr>
+            </w:pPr>
+            <w:r>
+              <w:rPr>
+                <w:sz w:val="28"/>
+                <w:szCs w:val="28"/>
+              </w:rPr>
+              <w:t xml:space="preserve">git grep -n </w:t>
+            </w:r>
+            <w:r>
+              <w:rPr>
+                <w:sz w:val="28"/>
+                <w:szCs w:val="28"/>
+              </w:rPr>
+              <w:t>[palabra]</w:t>
+            </w:r>
           </w:p>
         </w:tc>
         <w:tc>
@@ -7926,6 +8392,36 @@
                 <w:szCs w:val="28"/>
               </w:rPr>
             </w:pPr>
+            <w:r>
+              <w:rPr>
+                <w:sz w:val="28"/>
+                <w:szCs w:val="28"/>
+              </w:rPr>
+              <w:t>N</w:t>
+            </w:r>
+            <w:r>
+              <w:rPr>
+                <w:sz w:val="28"/>
+                <w:szCs w:val="28"/>
+              </w:rPr>
+              <w:t xml:space="preserve">os buscará en todo el proyecto los archivos en donde está la palabra </w:t>
+            </w:r>
+            <w:r>
+              <w:rPr>
+                <w:b/>
+                <w:bCs/>
+                <w:sz w:val="28"/>
+                <w:szCs w:val="28"/>
+              </w:rPr>
+              <w:t>color</w:t>
+            </w:r>
+            <w:r>
+              <w:rPr>
+                <w:sz w:val="28"/>
+                <w:szCs w:val="28"/>
+              </w:rPr>
+              <w:t>.</w:t>
+            </w:r>
           </w:p>
         </w:tc>
       </w:tr>
@@ -7947,6 +8443,20 @@
                 <w:szCs w:val="28"/>
               </w:rPr>
             </w:pPr>
+            <w:r>
+              <w:rPr>
+                <w:sz w:val="28"/>
+                <w:szCs w:val="28"/>
+              </w:rPr>
+              <w:t xml:space="preserve">git grep -n </w:t>
+            </w:r>
+            <w:r>
+              <w:rPr>
+                <w:sz w:val="28"/>
+                <w:szCs w:val="28"/>
+              </w:rPr>
+              <w:t>[palabra]</w:t>
+            </w:r>
           </w:p>
         </w:tc>
         <w:tc>
@@ -7963,24 +8473,59 @@
                 <w:szCs w:val="28"/>
               </w:rPr>
             </w:pPr>
-          </w:p>
-        </w:tc>
-      </w:tr>
-      <w:tr>
-        <w:tc>
-          <w:tcPr>
-            <w:cnfStyle w:val="001000000000" w:firstRow="0" w:lastRow="0" w:firstColumn="1" w:lastColumn="0" w:oddVBand="0" w:evenVBand="0" w:oddHBand="0" w:evenHBand="0" w:firstRowFirstColumn="0" w:firstRowLastColumn="0" w:lastRowFirstColumn="0" w:lastRowLastColumn="0"/>
-            <w:tcW w:w="7807" w:type="dxa"/>
-            <w:vAlign w:val="center"/>
-          </w:tcPr>
-          <w:p>
-            <w:pPr>
-              <w:rPr>
-                <w:rFonts w:cstheme="minorHAnsi"/>
-                <w:sz w:val="28"/>
-                <w:szCs w:val="28"/>
-              </w:rPr>
-            </w:pPr>
+            <w:r>
+              <w:rPr>
+                <w:sz w:val="28"/>
+                <w:szCs w:val="28"/>
+              </w:rPr>
+              <w:t>N</w:t>
+            </w:r>
+            <w:r>
+              <w:rPr>
+                <w:sz w:val="28"/>
+                <w:szCs w:val="28"/>
+              </w:rPr>
+              <w:t>os dirá en qué línea está lo que estamos buscando</w:t>
+            </w:r>
+            <w:r>
+              <w:rPr>
+                <w:sz w:val="28"/>
+                <w:szCs w:val="28"/>
+              </w:rPr>
+              <w:t>.</w:t>
+            </w:r>
+          </w:p>
+        </w:tc>
+      </w:tr>
+      <w:tr>
+        <w:tc>
+          <w:tcPr>
+            <w:cnfStyle w:val="001000000000" w:firstRow="0" w:lastRow="0" w:firstColumn="1" w:lastColumn="0" w:oddVBand="0" w:evenVBand="0" w:oddHBand="0" w:evenHBand="0" w:firstRowFirstColumn="0" w:firstRowLastColumn="0" w:lastRowFirstColumn="0" w:lastRowLastColumn="0"/>
+            <w:tcW w:w="7807" w:type="dxa"/>
+            <w:vAlign w:val="center"/>
+          </w:tcPr>
+          <w:p>
+            <w:pPr>
+              <w:rPr>
+                <w:rFonts w:cstheme="minorHAnsi"/>
+                <w:sz w:val="28"/>
+                <w:szCs w:val="28"/>
+              </w:rPr>
+            </w:pPr>
+            <w:r>
+              <w:rPr>
+                <w:sz w:val="28"/>
+                <w:szCs w:val="28"/>
+              </w:rPr>
+              <w:t xml:space="preserve">git grep -c </w:t>
+            </w:r>
+            <w:r>
+              <w:rPr>
+                <w:sz w:val="28"/>
+                <w:szCs w:val="28"/>
+              </w:rPr>
+              <w:t>[palabra]</w:t>
+            </w:r>
           </w:p>
         </w:tc>
         <w:tc>
@@ -7997,6 +8542,27 @@
                 <w:szCs w:val="28"/>
               </w:rPr>
             </w:pPr>
+            <w:r>
+              <w:rPr>
+                <w:sz w:val="28"/>
+                <w:szCs w:val="28"/>
+              </w:rPr>
+              <w:t>N</w:t>
+            </w:r>
+            <w:r>
+              <w:rPr>
+                <w:sz w:val="28"/>
+                <w:szCs w:val="28"/>
+              </w:rPr>
+              <w:t>os dirá cuántas veces se repite esa palabra y en qué archivo</w:t>
+            </w:r>
+            <w:r>
+              <w:rPr>
+                <w:sz w:val="28"/>
+                <w:szCs w:val="28"/>
+              </w:rPr>
+              <w:t>.</w:t>
+            </w:r>
           </w:p>
         </w:tc>
       </w:tr>
@@ -8018,6 +8584,13 @@
                 <w:szCs w:val="28"/>
               </w:rPr>
             </w:pPr>
+            <w:r>
+              <w:rPr>
+                <w:sz w:val="28"/>
+                <w:szCs w:val="28"/>
+              </w:rPr>
+              <w:t>git grep -c "&lt;p&gt;"</w:t>
+            </w:r>
           </w:p>
         </w:tc>
         <w:tc>
@@ -8034,24 +8607,86 @@
                 <w:szCs w:val="28"/>
               </w:rPr>
             </w:pPr>
-          </w:p>
-        </w:tc>
-      </w:tr>
-      <w:tr>
-        <w:tc>
-          <w:tcPr>
-            <w:cnfStyle w:val="001000000000" w:firstRow="0" w:lastRow="0" w:firstColumn="1" w:lastColumn="0" w:oddVBand="0" w:evenVBand="0" w:oddHBand="0" w:evenHBand="0" w:firstRowFirstColumn="0" w:firstRowLastColumn="0" w:lastRowFirstColumn="0" w:lastRowLastColumn="0"/>
-            <w:tcW w:w="7807" w:type="dxa"/>
-            <w:vAlign w:val="center"/>
-          </w:tcPr>
-          <w:p>
-            <w:pPr>
-              <w:rPr>
-                <w:rFonts w:cstheme="minorHAnsi"/>
-                <w:sz w:val="28"/>
-                <w:szCs w:val="28"/>
-              </w:rPr>
-            </w:pPr>
+            <w:r>
+              <w:rPr>
+                <w:rFonts w:cstheme="minorHAnsi"/>
+                <w:sz w:val="28"/>
+                <w:szCs w:val="28"/>
+              </w:rPr>
+              <w:t xml:space="preserve">Nos dirá </w:t>
+            </w:r>
+            <w:r>
+              <w:rPr>
+                <w:sz w:val="28"/>
+                <w:szCs w:val="28"/>
+              </w:rPr>
+              <w:t>cuántas veces utilizamos un atributo de HTML</w:t>
+            </w:r>
+            <w:r>
+              <w:rPr>
+                <w:sz w:val="28"/>
+                <w:szCs w:val="28"/>
+              </w:rPr>
+              <w:t>.</w:t>
+            </w:r>
+          </w:p>
+        </w:tc>
+      </w:tr>
+      <w:tr>
+        <w:tc>
+          <w:tcPr>
+            <w:cnfStyle w:val="001000000000" w:firstRow="0" w:lastRow="0" w:firstColumn="1" w:lastColumn="0" w:oddVBand="0" w:evenVBand="0" w:oddHBand="0" w:evenHBand="0" w:firstRowFirstColumn="0" w:firstRowLastColumn="0" w:lastRowFirstColumn="0" w:lastRowLastColumn="0"/>
+            <w:tcW w:w="7807" w:type="dxa"/>
+            <w:vAlign w:val="center"/>
+          </w:tcPr>
+          <w:p>
+            <w:pPr>
+              <w:rPr>
+                <w:rFonts w:cstheme="minorHAnsi"/>
+                <w:sz w:val="28"/>
+                <w:szCs w:val="28"/>
+              </w:rPr>
+            </w:pPr>
+            <w:r>
+              <w:rPr>
+                <w:rFonts w:cstheme="minorHAnsi"/>
+                <w:sz w:val="28"/>
+                <w:szCs w:val="28"/>
+              </w:rPr>
+              <w:t>git log</w:t>
+            </w:r>
+            <w:r>
+              <w:rPr>
+                <w:rFonts w:cstheme="minorHAnsi"/>
+                <w:sz w:val="28"/>
+                <w:szCs w:val="28"/>
+              </w:rPr>
+              <w:t xml:space="preserve"> </w:t>
+            </w:r>
+            <w:r>
+              <w:rPr>
+                <w:rFonts w:cstheme="minorHAnsi"/>
+                <w:sz w:val="28"/>
+                <w:szCs w:val="28"/>
+              </w:rPr>
+              <w:t>-S “</w:t>
+            </w:r>
+            <w:r>
+              <w:rPr>
+                <w:rFonts w:cstheme="minorHAnsi"/>
+                <w:sz w:val="28"/>
+                <w:szCs w:val="28"/>
+              </w:rPr>
+              <w:t>palabra</w:t>
+            </w:r>
+            <w:r>
+              <w:rPr>
+                <w:rFonts w:cstheme="minorHAnsi"/>
+                <w:sz w:val="28"/>
+                <w:szCs w:val="28"/>
+              </w:rPr>
+              <w:t>”</w:t>
+            </w:r>
           </w:p>
         </w:tc>
         <w:tc>
@@ -8068,6 +8703,22 @@
                 <w:szCs w:val="28"/>
               </w:rPr>
             </w:pPr>
+            <w:r>
+              <w:rPr>
+                <w:rFonts w:cstheme="minorHAnsi"/>
+                <w:sz w:val="28"/>
+                <w:szCs w:val="28"/>
+              </w:rPr>
+              <w:t>T</w:t>
+            </w:r>
+            <w:r>
+              <w:rPr>
+                <w:rFonts w:cstheme="minorHAnsi"/>
+                <w:sz w:val="28"/>
+                <w:szCs w:val="28"/>
+              </w:rPr>
+              <w:t>rae las palabras parecidas a las que estamos buscando.</w:t>
+            </w:r>
           </w:p>
         </w:tc>
       </w:tr>
@@ -8089,6 +8740,14 @@
                 <w:szCs w:val="28"/>
               </w:rPr>
             </w:pPr>
+            <w:r>
+              <w:rPr>
+                <w:rFonts w:cstheme="minorHAnsi"/>
+                <w:sz w:val="28"/>
+                <w:szCs w:val="28"/>
+              </w:rPr>
+              <w:t>git log --all --oneline | grep “cabecera”</w:t>
+            </w:r>
           </w:p>
         </w:tc>
         <w:tc>
@@ -8105,40 +8764,52 @@
                 <w:szCs w:val="28"/>
               </w:rPr>
             </w:pPr>
-          </w:p>
-        </w:tc>
-      </w:tr>
-      <w:tr>
-        <w:tc>
-          <w:tcPr>
-            <w:cnfStyle w:val="001000000000" w:firstRow="0" w:lastRow="0" w:firstColumn="1" w:lastColumn="0" w:oddVBand="0" w:evenVBand="0" w:oddHBand="0" w:evenHBand="0" w:firstRowFirstColumn="0" w:firstRowLastColumn="0" w:lastRowFirstColumn="0" w:lastRowLastColumn="0"/>
-            <w:tcW w:w="7807" w:type="dxa"/>
-            <w:vAlign w:val="center"/>
-          </w:tcPr>
-          <w:p>
-            <w:pPr>
-              <w:rPr>
-                <w:rFonts w:cstheme="minorHAnsi"/>
-                <w:sz w:val="28"/>
-                <w:szCs w:val="28"/>
-              </w:rPr>
-            </w:pPr>
-          </w:p>
-        </w:tc>
-        <w:tc>
-          <w:tcPr>
-            <w:tcW w:w="7807" w:type="dxa"/>
-            <w:vAlign w:val="center"/>
-          </w:tcPr>
-          <w:p>
-            <w:pPr>
-              <w:cnfStyle w:val="000000000000" w:firstRow="0" w:lastRow="0" w:firstColumn="0" w:lastColumn="0" w:oddVBand="0" w:evenVBand="0" w:oddHBand="0" w:evenHBand="0" w:firstRowFirstColumn="0" w:firstRowLastColumn="0" w:lastRowFirstColumn="0" w:lastRowLastColumn="0"/>
-              <w:rPr>
-                <w:rFonts w:cstheme="minorHAnsi"/>
-                <w:sz w:val="28"/>
-                <w:szCs w:val="28"/>
-              </w:rPr>
-            </w:pPr>
+            <w:r>
+              <w:rPr>
+                <w:rFonts w:cstheme="minorHAnsi"/>
+                <w:sz w:val="28"/>
+                <w:szCs w:val="28"/>
+              </w:rPr>
+              <w:t>T</w:t>
+            </w:r>
+            <w:r>
+              <w:rPr>
+                <w:rFonts w:cstheme="minorHAnsi"/>
+                <w:sz w:val="28"/>
+                <w:szCs w:val="28"/>
+              </w:rPr>
+              <w:t>rae los commits en donde se encuentra la palabra.</w:t>
+            </w:r>
+          </w:p>
+        </w:tc>
+      </w:tr>
+      <w:tr>
+        <w:tc>
+          <w:tcPr>
+            <w:cnfStyle w:val="001000000000" w:firstRow="0" w:lastRow="0" w:firstColumn="1" w:lastColumn="0" w:oddVBand="0" w:evenVBand="0" w:oddHBand="0" w:evenHBand="0" w:firstRowFirstColumn="0" w:firstRowLastColumn="0" w:lastRowFirstColumn="0" w:lastRowLastColumn="0"/>
+            <w:tcW w:w="15614" w:type="dxa"/>
+            <w:gridSpan w:val="2"/>
+            <w:vAlign w:val="center"/>
+          </w:tcPr>
+          <w:p>
+            <w:pPr>
+              <w:pStyle w:val="Ttulo1"/>
+              <w:jc w:val="center"/>
+              <w:rPr>
+                <w:rFonts w:cstheme="minorHAnsi"/>
+                <w:sz w:val="28"/>
+                <w:szCs w:val="28"/>
+                <w:lang w:val="en-US"/>
+              </w:rPr>
+            </w:pPr>
+            <w:r>
+              <w:rPr>
+                <w:color w:val="auto"/>
+                <w:sz w:val="40"/>
+                <w:szCs w:val="40"/>
+              </w:rPr>
+              <w:t>Comandos y recursos colaborativos</w:t>
+            </w:r>
           </w:p>
         </w:tc>
       </w:tr>
@@ -8160,6 +8831,14 @@
                 <w:szCs w:val="28"/>
               </w:rPr>
             </w:pPr>
+            <w:r>
+              <w:rPr>
+                <w:rFonts w:cstheme="minorHAnsi"/>
+                <w:sz w:val="28"/>
+                <w:szCs w:val="28"/>
+              </w:rPr>
+              <w:t>git shortlog -sn</w:t>
+            </w:r>
           </w:p>
         </w:tc>
         <w:tc>
@@ -8176,24 +8855,80 @@
                 <w:szCs w:val="28"/>
               </w:rPr>
             </w:pPr>
-          </w:p>
-        </w:tc>
-      </w:tr>
-      <w:tr>
-        <w:tc>
-          <w:tcPr>
-            <w:cnfStyle w:val="001000000000" w:firstRow="0" w:lastRow="0" w:firstColumn="1" w:lastColumn="0" w:oddVBand="0" w:evenVBand="0" w:oddHBand="0" w:evenHBand="0" w:firstRowFirstColumn="0" w:firstRowLastColumn="0" w:lastRowFirstColumn="0" w:lastRowLastColumn="0"/>
-            <w:tcW w:w="7807" w:type="dxa"/>
-            <w:vAlign w:val="center"/>
-          </w:tcPr>
-          <w:p>
-            <w:pPr>
-              <w:rPr>
-                <w:rFonts w:cstheme="minorHAnsi"/>
-                <w:sz w:val="28"/>
-                <w:szCs w:val="28"/>
-              </w:rPr>
-            </w:pPr>
+            <w:r>
+              <w:rPr>
+                <w:rFonts w:cstheme="minorHAnsi"/>
+                <w:sz w:val="28"/>
+                <w:szCs w:val="28"/>
+              </w:rPr>
+              <w:t>M</w:t>
+            </w:r>
+            <w:r>
+              <w:rPr>
+                <w:rFonts w:cstheme="minorHAnsi"/>
+                <w:sz w:val="28"/>
+                <w:szCs w:val="28"/>
+              </w:rPr>
+              <w:t xml:space="preserve">uestra cuantos commit han hecho </w:t>
+            </w:r>
+            <w:r>
+              <w:rPr>
+                <w:rFonts w:cstheme="minorHAnsi"/>
+                <w:sz w:val="28"/>
+                <w:szCs w:val="28"/>
+              </w:rPr>
+              <w:t>cada miembro</w:t>
+            </w:r>
+            <w:r>
+              <w:rPr>
+                <w:rFonts w:cstheme="minorHAnsi"/>
+                <w:sz w:val="28"/>
+                <w:szCs w:val="28"/>
+              </w:rPr>
+              <w:t xml:space="preserve"> del equipo.</w:t>
+            </w:r>
+          </w:p>
+        </w:tc>
+      </w:tr>
+      <w:tr>
+        <w:tc>
+          <w:tcPr>
+            <w:cnfStyle w:val="001000000000" w:firstRow="0" w:lastRow="0" w:firstColumn="1" w:lastColumn="0" w:oddVBand="0" w:evenVBand="0" w:oddHBand="0" w:evenHBand="0" w:firstRowFirstColumn="0" w:firstRowLastColumn="0" w:lastRowFirstColumn="0" w:lastRowLastColumn="0"/>
+            <w:tcW w:w="7807" w:type="dxa"/>
+            <w:vAlign w:val="center"/>
+          </w:tcPr>
+          <w:p>
+            <w:pPr>
+              <w:rPr>
+                <w:rFonts w:cstheme="minorHAnsi"/>
+                <w:sz w:val="28"/>
+                <w:szCs w:val="28"/>
+              </w:rPr>
+            </w:pPr>
+            <w:r>
+              <w:rPr>
+                <w:rFonts w:cstheme="minorHAnsi"/>
+                <w:sz w:val="28"/>
+                <w:szCs w:val="28"/>
+              </w:rPr>
+              <w:t xml:space="preserve">git shortlog -sn </w:t>
+            </w:r>
+            <w:r>
+              <w:rPr>
+                <w:rFonts w:cstheme="minorHAnsi"/>
+                <w:sz w:val="28"/>
+                <w:szCs w:val="28"/>
+              </w:rPr>
+              <w:t>–</w:t>
+            </w:r>
+            <w:r>
+              <w:rPr>
+                <w:rFonts w:cstheme="minorHAnsi"/>
+                <w:sz w:val="28"/>
+                <w:szCs w:val="28"/>
+              </w:rPr>
+              <w:t>all</w:t>
+            </w:r>
           </w:p>
         </w:tc>
         <w:tc>
@@ -8210,6 +8945,46 @@
                 <w:szCs w:val="28"/>
               </w:rPr>
             </w:pPr>
+            <w:r>
+              <w:rPr>
+                <w:rFonts w:cstheme="minorHAnsi"/>
+                <w:sz w:val="28"/>
+                <w:szCs w:val="28"/>
+              </w:rPr>
+              <w:t>M</w:t>
+            </w:r>
+            <w:r>
+              <w:rPr>
+                <w:rFonts w:cstheme="minorHAnsi"/>
+                <w:sz w:val="28"/>
+                <w:szCs w:val="28"/>
+              </w:rPr>
+              <w:t xml:space="preserve">uestra cuantos commit han hecho </w:t>
+            </w:r>
+            <w:r>
+              <w:rPr>
+                <w:rFonts w:cstheme="minorHAnsi"/>
+                <w:sz w:val="28"/>
+                <w:szCs w:val="28"/>
+              </w:rPr>
+              <w:t>cada miembro</w:t>
+            </w:r>
+            <w:r>
+              <w:rPr>
+                <w:rFonts w:cstheme="minorHAnsi"/>
+                <w:sz w:val="28"/>
+                <w:szCs w:val="28"/>
+              </w:rPr>
+              <w:t xml:space="preserve"> del equipo hasta los que han sido eliminado</w:t>
+            </w:r>
+            <w:r>
+              <w:rPr>
+                <w:rFonts w:cstheme="minorHAnsi"/>
+                <w:sz w:val="28"/>
+                <w:szCs w:val="28"/>
+              </w:rPr>
+              <w:t>.</w:t>
+            </w:r>
           </w:p>
         </w:tc>
       </w:tr>
@@ -8231,6 +9006,14 @@
                 <w:szCs w:val="28"/>
               </w:rPr>
             </w:pPr>
+            <w:r>
+              <w:rPr>
+                <w:rFonts w:cstheme="minorHAnsi"/>
+                <w:sz w:val="28"/>
+                <w:szCs w:val="28"/>
+              </w:rPr>
+              <w:t>git shortlog -sn --all --no-merge</w:t>
+            </w:r>
           </w:p>
         </w:tc>
         <w:tc>
@@ -8247,24 +9030,66 @@
                 <w:szCs w:val="28"/>
               </w:rPr>
             </w:pPr>
-          </w:p>
-        </w:tc>
-      </w:tr>
-      <w:tr>
-        <w:tc>
-          <w:tcPr>
-            <w:cnfStyle w:val="001000000000" w:firstRow="0" w:lastRow="0" w:firstColumn="1" w:lastColumn="0" w:oddVBand="0" w:evenVBand="0" w:oddHBand="0" w:evenHBand="0" w:firstRowFirstColumn="0" w:firstRowLastColumn="0" w:lastRowFirstColumn="0" w:lastRowLastColumn="0"/>
-            <w:tcW w:w="7807" w:type="dxa"/>
-            <w:vAlign w:val="center"/>
-          </w:tcPr>
-          <w:p>
-            <w:pPr>
-              <w:rPr>
-                <w:rFonts w:cstheme="minorHAnsi"/>
-                <w:sz w:val="28"/>
-                <w:szCs w:val="28"/>
-              </w:rPr>
-            </w:pPr>
+            <w:r>
+              <w:rPr>
+                <w:rFonts w:cstheme="minorHAnsi"/>
+                <w:sz w:val="28"/>
+                <w:szCs w:val="28"/>
+              </w:rPr>
+              <w:t>M</w:t>
+            </w:r>
+            <w:r>
+              <w:rPr>
+                <w:rFonts w:cstheme="minorHAnsi"/>
+                <w:sz w:val="28"/>
+                <w:szCs w:val="28"/>
+              </w:rPr>
+              <w:t xml:space="preserve">uestra cuantos commit han hecho cada miembro quitando los eliminados sin los </w:t>
+            </w:r>
+            <w:r>
+              <w:rPr>
+                <w:rFonts w:cstheme="minorHAnsi"/>
+                <w:b/>
+                <w:bCs/>
+                <w:sz w:val="28"/>
+                <w:szCs w:val="28"/>
+              </w:rPr>
+              <w:t>merges</w:t>
+            </w:r>
+            <w:r>
+              <w:rPr>
+                <w:rFonts w:cstheme="minorHAnsi"/>
+                <w:sz w:val="28"/>
+                <w:szCs w:val="28"/>
+              </w:rPr>
+              <w:t>.</w:t>
+            </w:r>
+          </w:p>
+        </w:tc>
+      </w:tr>
+      <w:tr>
+        <w:tc>
+          <w:tcPr>
+            <w:cnfStyle w:val="001000000000" w:firstRow="0" w:lastRow="0" w:firstColumn="1" w:lastColumn="0" w:oddVBand="0" w:evenVBand="0" w:oddHBand="0" w:evenHBand="0" w:firstRowFirstColumn="0" w:firstRowLastColumn="0" w:lastRowFirstColumn="0" w:lastRowLastColumn="0"/>
+            <w:tcW w:w="7807" w:type="dxa"/>
+            <w:vAlign w:val="center"/>
+          </w:tcPr>
+          <w:p>
+            <w:pPr>
+              <w:rPr>
+                <w:rFonts w:cstheme="minorHAnsi"/>
+                <w:sz w:val="28"/>
+                <w:szCs w:val="28"/>
+              </w:rPr>
+            </w:pPr>
+            <w:r>
+              <w:rPr>
+                <w:rFonts w:cstheme="minorHAnsi"/>
+                <w:sz w:val="28"/>
+                <w:szCs w:val="28"/>
+              </w:rPr>
+              <w:t>git blame ARCHIVO</w:t>
+            </w:r>
           </w:p>
         </w:tc>
         <w:tc>
@@ -8281,6 +9106,46 @@
                 <w:szCs w:val="28"/>
               </w:rPr>
             </w:pPr>
+            <w:r>
+              <w:rPr>
+                <w:rFonts w:cstheme="minorHAnsi"/>
+                <w:sz w:val="28"/>
+                <w:szCs w:val="28"/>
+              </w:rPr>
+              <w:t>M</w:t>
+            </w:r>
+            <w:r>
+              <w:rPr>
+                <w:rFonts w:cstheme="minorHAnsi"/>
+                <w:sz w:val="28"/>
+                <w:szCs w:val="28"/>
+              </w:rPr>
+              <w:t xml:space="preserve">uestra quien hizo cada cosa </w:t>
+            </w:r>
+            <w:r>
+              <w:rPr>
+                <w:rFonts w:cstheme="minorHAnsi"/>
+                <w:sz w:val="28"/>
+                <w:szCs w:val="28"/>
+              </w:rPr>
+              <w:t>línea</w:t>
+            </w:r>
+            <w:r>
+              <w:rPr>
+                <w:rFonts w:cstheme="minorHAnsi"/>
+                <w:sz w:val="28"/>
+                <w:szCs w:val="28"/>
+              </w:rPr>
+              <w:t xml:space="preserve"> por </w:t>
+            </w:r>
+            <w:r>
+              <w:rPr>
+                <w:rFonts w:cstheme="minorHAnsi"/>
+                <w:sz w:val="28"/>
+                <w:szCs w:val="28"/>
+              </w:rPr>
+              <w:t>línea.</w:t>
+            </w:r>
           </w:p>
         </w:tc>
       </w:tr>
@@ -8302,6 +9167,30 @@
                 <w:szCs w:val="28"/>
               </w:rPr>
             </w:pPr>
+            <w:r>
+              <w:rPr>
+                <w:rFonts w:cstheme="minorHAnsi"/>
+                <w:sz w:val="28"/>
+                <w:szCs w:val="28"/>
+              </w:rPr>
+              <w:t xml:space="preserve">git </w:t>
+            </w:r>
+            <w:r>
+              <w:rPr>
+                <w:rFonts w:cstheme="minorHAnsi"/>
+                <w:sz w:val="28"/>
+                <w:szCs w:val="28"/>
+              </w:rPr>
+              <w:t>[comando]</w:t>
+            </w:r>
+            <w:r>
+              <w:rPr>
+                <w:rFonts w:cstheme="minorHAnsi"/>
+                <w:sz w:val="28"/>
+                <w:szCs w:val="28"/>
+              </w:rPr>
+              <w:t xml:space="preserve"> --help</w:t>
+            </w:r>
           </w:p>
         </w:tc>
         <w:tc>
@@ -8318,24 +9207,40 @@
                 <w:szCs w:val="28"/>
               </w:rPr>
             </w:pPr>
-          </w:p>
-        </w:tc>
-      </w:tr>
-      <w:tr>
-        <w:tc>
-          <w:tcPr>
-            <w:cnfStyle w:val="001000000000" w:firstRow="0" w:lastRow="0" w:firstColumn="1" w:lastColumn="0" w:oddVBand="0" w:evenVBand="0" w:oddHBand="0" w:evenHBand="0" w:firstRowFirstColumn="0" w:firstRowLastColumn="0" w:lastRowFirstColumn="0" w:lastRowLastColumn="0"/>
-            <w:tcW w:w="7807" w:type="dxa"/>
-            <w:vAlign w:val="center"/>
-          </w:tcPr>
-          <w:p>
-            <w:pPr>
-              <w:rPr>
-                <w:rFonts w:cstheme="minorHAnsi"/>
-                <w:sz w:val="28"/>
-                <w:szCs w:val="28"/>
-              </w:rPr>
-            </w:pPr>
+            <w:r>
+              <w:rPr>
+                <w:rFonts w:cstheme="minorHAnsi"/>
+                <w:sz w:val="28"/>
+                <w:szCs w:val="28"/>
+              </w:rPr>
+              <w:t>Muestra la ayuda del comando especificado.</w:t>
+            </w:r>
+          </w:p>
+        </w:tc>
+      </w:tr>
+      <w:tr>
+        <w:tc>
+          <w:tcPr>
+            <w:cnfStyle w:val="001000000000" w:firstRow="0" w:lastRow="0" w:firstColumn="1" w:lastColumn="0" w:oddVBand="0" w:evenVBand="0" w:oddHBand="0" w:evenHBand="0" w:firstRowFirstColumn="0" w:firstRowLastColumn="0" w:lastRowFirstColumn="0" w:lastRowLastColumn="0"/>
+            <w:tcW w:w="7807" w:type="dxa"/>
+            <w:vAlign w:val="center"/>
+          </w:tcPr>
+          <w:p>
+            <w:pPr>
+              <w:rPr>
+                <w:rFonts w:cstheme="minorHAnsi"/>
+                <w:sz w:val="28"/>
+                <w:szCs w:val="28"/>
+              </w:rPr>
+            </w:pPr>
+            <w:r>
+              <w:rPr>
+                <w:rFonts w:cstheme="minorHAnsi"/>
+                <w:sz w:val="28"/>
+                <w:szCs w:val="28"/>
+              </w:rPr>
+              <w:t>git blame ARCHIVO -Llinea_inicial,linea_final</w:t>
+            </w:r>
           </w:p>
         </w:tc>
         <w:tc>
@@ -8352,6 +9257,122 @@
                 <w:szCs w:val="28"/>
               </w:rPr>
             </w:pPr>
+            <w:r>
+              <w:rPr>
+                <w:rFonts w:cstheme="minorHAnsi"/>
+                <w:sz w:val="28"/>
+                <w:szCs w:val="28"/>
+              </w:rPr>
+              <w:t>M</w:t>
+            </w:r>
+            <w:r>
+              <w:rPr>
+                <w:rFonts w:cstheme="minorHAnsi"/>
+                <w:sz w:val="28"/>
+                <w:szCs w:val="28"/>
+              </w:rPr>
+              <w:t>uestra quien hizo cada cosa</w:t>
+            </w:r>
+            <w:r>
+              <w:rPr>
+                <w:rFonts w:cstheme="minorHAnsi"/>
+                <w:sz w:val="28"/>
+                <w:szCs w:val="28"/>
+              </w:rPr>
+              <w:t>,</w:t>
+            </w:r>
+            <w:r>
+              <w:rPr>
+                <w:rFonts w:cstheme="minorHAnsi"/>
+                <w:sz w:val="28"/>
+                <w:szCs w:val="28"/>
+              </w:rPr>
+              <w:t xml:space="preserve"> </w:t>
+            </w:r>
+            <w:r>
+              <w:rPr>
+                <w:rFonts w:cstheme="minorHAnsi"/>
+                <w:sz w:val="28"/>
+                <w:szCs w:val="28"/>
+              </w:rPr>
+              <w:t>línea</w:t>
+            </w:r>
+            <w:r>
+              <w:rPr>
+                <w:rFonts w:cstheme="minorHAnsi"/>
+                <w:sz w:val="28"/>
+                <w:szCs w:val="28"/>
+              </w:rPr>
+              <w:t xml:space="preserve"> por </w:t>
+            </w:r>
+            <w:r>
+              <w:rPr>
+                <w:rFonts w:cstheme="minorHAnsi"/>
+                <w:sz w:val="28"/>
+                <w:szCs w:val="28"/>
+              </w:rPr>
+              <w:t>línea</w:t>
+            </w:r>
+            <w:r>
+              <w:rPr>
+                <w:rFonts w:cstheme="minorHAnsi"/>
+                <w:sz w:val="28"/>
+                <w:szCs w:val="28"/>
+              </w:rPr>
+              <w:t xml:space="preserve"> indicándole </w:t>
+            </w:r>
+            <w:r>
+              <w:rPr>
+                <w:rFonts w:cstheme="minorHAnsi"/>
+                <w:b/>
+                <w:bCs/>
+                <w:sz w:val="28"/>
+                <w:szCs w:val="28"/>
+              </w:rPr>
+              <w:t>desde</w:t>
+            </w:r>
+            <w:r>
+              <w:rPr>
+                <w:rFonts w:cstheme="minorHAnsi"/>
+                <w:sz w:val="28"/>
+                <w:szCs w:val="28"/>
+              </w:rPr>
+              <w:t xml:space="preserve"> que </w:t>
+            </w:r>
+            <w:r>
+              <w:rPr>
+                <w:rFonts w:cstheme="minorHAnsi"/>
+                <w:sz w:val="28"/>
+                <w:szCs w:val="28"/>
+              </w:rPr>
+              <w:t>línea</w:t>
+            </w:r>
+            <w:r>
+              <w:rPr>
+                <w:rFonts w:cstheme="minorHAnsi"/>
+                <w:sz w:val="28"/>
+                <w:szCs w:val="28"/>
+              </w:rPr>
+              <w:t xml:space="preserve"> </w:t>
+            </w:r>
+            <w:r>
+              <w:rPr>
+                <w:rFonts w:cstheme="minorHAnsi"/>
+                <w:b/>
+                <w:bCs/>
+                <w:sz w:val="28"/>
+                <w:szCs w:val="28"/>
+              </w:rPr>
+              <w:t>hasta</w:t>
+            </w:r>
+            <w:r>
+              <w:rPr>
+                <w:rFonts w:cstheme="minorHAnsi"/>
+                <w:sz w:val="28"/>
+                <w:szCs w:val="28"/>
+              </w:rPr>
+              <w:t xml:space="preserve"> que línea.</w:t>
+            </w:r>
           </w:p>
         </w:tc>
       </w:tr>
@@ -8373,6 +9394,14 @@
                 <w:szCs w:val="28"/>
               </w:rPr>
             </w:pPr>
+            <w:r>
+              <w:rPr>
+                <w:rFonts w:cstheme="minorHAnsi"/>
+                <w:sz w:val="28"/>
+                <w:szCs w:val="28"/>
+              </w:rPr>
+              <w:t>git branch -r</w:t>
+            </w:r>
           </w:p>
         </w:tc>
         <w:tc>
@@ -8389,24 +9418,57 @@
                 <w:szCs w:val="28"/>
               </w:rPr>
             </w:pPr>
-          </w:p>
-        </w:tc>
-      </w:tr>
-      <w:tr>
-        <w:tc>
-          <w:tcPr>
-            <w:cnfStyle w:val="001000000000" w:firstRow="0" w:lastRow="0" w:firstColumn="1" w:lastColumn="0" w:oddVBand="0" w:evenVBand="0" w:oddHBand="0" w:evenHBand="0" w:firstRowFirstColumn="0" w:firstRowLastColumn="0" w:lastRowFirstColumn="0" w:lastRowLastColumn="0"/>
-            <w:tcW w:w="7807" w:type="dxa"/>
-            <w:vAlign w:val="center"/>
-          </w:tcPr>
-          <w:p>
-            <w:pPr>
-              <w:rPr>
-                <w:rFonts w:cstheme="minorHAnsi"/>
-                <w:sz w:val="28"/>
-                <w:szCs w:val="28"/>
-              </w:rPr>
-            </w:pPr>
+            <w:r>
+              <w:rPr>
+                <w:rFonts w:cstheme="minorHAnsi"/>
+                <w:sz w:val="28"/>
+                <w:szCs w:val="28"/>
+              </w:rPr>
+              <w:t>S</w:t>
+            </w:r>
+            <w:r>
+              <w:rPr>
+                <w:rFonts w:cstheme="minorHAnsi"/>
+                <w:sz w:val="28"/>
+                <w:szCs w:val="28"/>
+              </w:rPr>
+              <w:t>e muestran todas las ramas remotas</w:t>
+            </w:r>
+            <w:r>
+              <w:rPr>
+                <w:rFonts w:cstheme="minorHAnsi"/>
+                <w:sz w:val="28"/>
+                <w:szCs w:val="28"/>
+              </w:rPr>
+              <w:t>.</w:t>
+            </w:r>
+          </w:p>
+        </w:tc>
+      </w:tr>
+      <w:tr>
+        <w:tc>
+          <w:tcPr>
+            <w:cnfStyle w:val="001000000000" w:firstRow="0" w:lastRow="0" w:firstColumn="1" w:lastColumn="0" w:oddVBand="0" w:evenVBand="0" w:oddHBand="0" w:evenHBand="0" w:firstRowFirstColumn="0" w:firstRowLastColumn="0" w:lastRowFirstColumn="0" w:lastRowLastColumn="0"/>
+            <w:tcW w:w="7807" w:type="dxa"/>
+            <w:vAlign w:val="center"/>
+          </w:tcPr>
+          <w:p>
+            <w:pPr>
+              <w:rPr>
+                <w:rFonts w:cstheme="minorHAnsi"/>
+                <w:sz w:val="28"/>
+                <w:szCs w:val="28"/>
+              </w:rPr>
+            </w:pPr>
+            <w:r>
+              <w:rPr>
+                <w:rFonts w:cstheme="minorHAnsi"/>
+                <w:sz w:val="28"/>
+                <w:szCs w:val="28"/>
+              </w:rPr>
+              <w:lastRenderedPageBreak/>
+              <w:t>git branch -a</w:t>
+            </w:r>
           </w:p>
         </w:tc>
         <w:tc>
@@ -8423,6 +9485,30 @@
                 <w:szCs w:val="28"/>
               </w:rPr>
             </w:pPr>
+            <w:r>
+              <w:rPr>
+                <w:rFonts w:cstheme="minorHAnsi"/>
+                <w:sz w:val="28"/>
+                <w:szCs w:val="28"/>
+              </w:rPr>
+              <w:t>S</w:t>
+            </w:r>
+            <w:r>
+              <w:rPr>
+                <w:rFonts w:cstheme="minorHAnsi"/>
+                <w:sz w:val="28"/>
+                <w:szCs w:val="28"/>
+              </w:rPr>
+              <w:t>e muestran todas las ramas tanto locales como remotas</w:t>
+            </w:r>
+            <w:r>
+              <w:rPr>
+                <w:rFonts w:cstheme="minorHAnsi"/>
+                <w:sz w:val="28"/>
+                <w:szCs w:val="28"/>
+              </w:rPr>
+              <w:t>.</w:t>
+            </w:r>
           </w:p>
         </w:tc>
       </w:tr>
@@ -8701,6 +9787,43 @@
           <w:p>
             <w:pPr>
               <w:cnfStyle w:val="000000000000" w:firstRow="0" w:lastRow="0" w:firstColumn="0" w:lastColumn="0" w:oddVBand="0" w:evenVBand="0" w:oddHBand="0" w:evenHBand="0" w:firstRowFirstColumn="0" w:firstRowLastColumn="0" w:lastRowFirstColumn="0" w:lastRowLastColumn="0"/>
+              <w:rPr>
+                <w:rFonts w:cstheme="minorHAnsi"/>
+                <w:sz w:val="28"/>
+                <w:szCs w:val="28"/>
+              </w:rPr>
+            </w:pPr>
+          </w:p>
+        </w:tc>
+      </w:tr>
+      <w:tr>
+        <w:trPr>
+          <w:cnfStyle w:val="000000100000" w:firstRow="0" w:lastRow="0" w:firstColumn="0" w:lastColumn="0" w:oddVBand="0" w:evenVBand="0" w:oddHBand="1" w:evenHBand="0" w:firstRowFirstColumn="0" w:firstRowLastColumn="0" w:lastRowFirstColumn="0" w:lastRowLastColumn="0"/>
+        </w:trPr>
+        <w:tc>
+          <w:tcPr>
+            <w:cnfStyle w:val="001000000000" w:firstRow="0" w:lastRow="0" w:firstColumn="1" w:lastColumn="0" w:oddVBand="0" w:evenVBand="0" w:oddHBand="0" w:evenHBand="0" w:firstRowFirstColumn="0" w:firstRowLastColumn="0" w:lastRowFirstColumn="0" w:lastRowLastColumn="0"/>
+            <w:tcW w:w="7807" w:type="dxa"/>
+            <w:vAlign w:val="center"/>
+          </w:tcPr>
+          <w:p>
+            <w:pPr>
+              <w:rPr>
+                <w:rFonts w:cstheme="minorHAnsi"/>
+                <w:sz w:val="28"/>
+                <w:szCs w:val="28"/>
+              </w:rPr>
+            </w:pPr>
+          </w:p>
+        </w:tc>
+        <w:tc>
+          <w:tcPr>
+            <w:tcW w:w="7807" w:type="dxa"/>
+            <w:vAlign w:val="center"/>
+          </w:tcPr>
+          <w:p>
+            <w:pPr>
+              <w:cnfStyle w:val="000000100000" w:firstRow="0" w:lastRow="0" w:firstColumn="0" w:lastColumn="0" w:oddVBand="0" w:evenVBand="0" w:oddHBand="1" w:evenHBand="0" w:firstRowFirstColumn="0" w:firstRowLastColumn="0" w:lastRowFirstColumn="0" w:lastRowLastColumn="0"/>
               <w:rPr>
                 <w:rFonts w:cstheme="minorHAnsi"/>
                 <w:sz w:val="28"/>
@@ -9709,7 +10832,6 @@
   <w:style w:type="character" w:default="1" w:styleId="Fuentedeprrafopredeter">
     <w:name w:val="Default Paragraph Font"/>
     <w:uiPriority w:val="1"/>
-    <w:semiHidden/>
     <w:unhideWhenUsed/>
   </w:style>
   <w:style w:type="table" w:default="1" w:styleId="Tablanormal">

</xml_diff>